<commit_message>
updated kaf self-onboarding dashboard system requirements specification documentation.
</commit_message>
<xml_diff>
--- a/kaf-staffonboarding-dashboard-automation/technical-documentations/kaf-selfonboarding-dashboard-requirements-spec.docx
+++ b/kaf-staffonboarding-dashboard-automation/technical-documentations/kaf-selfonboarding-dashboard-requirements-spec.docx
@@ -81,7 +81,7 @@
       <w:bookmarkStart w:id="5" w:name="_Toc479676538"/>
       <w:bookmarkStart w:id="6" w:name="_Toc479677062"/>
       <w:bookmarkStart w:id="7" w:name="_Toc479684088"/>
-      <w:bookmarkStart w:id="8" w:name="_Toc14269192"/>
+      <w:bookmarkStart w:id="8" w:name="_Toc14450014"/>
       <w:r>
         <w:rPr>
           <w:rFonts w:ascii="Arial Black" w:hAnsi="Arial Black" w:cs="Arial"/>
@@ -124,12 +124,28 @@
           <w:rFonts w:ascii="Arial" w:hAnsi="Arial" w:cs="Arial"/>
         </w:rPr>
       </w:pPr>
-      <w:r>
-        <w:rPr>
-          <w:rFonts w:ascii="Arial" w:hAnsi="Arial" w:cs="Arial"/>
-        </w:rPr>
-        <w:t>KAF Self-Onboarding Dashboard</w:t>
-      </w:r>
+      <w:bookmarkStart w:id="9" w:name="_Toc14450015"/>
+      <w:r>
+        <w:rPr>
+          <w:rFonts w:ascii="Arial" w:hAnsi="Arial" w:cs="Arial"/>
+        </w:rPr>
+        <w:t>KAF Self-</w:t>
+      </w:r>
+      <w:proofErr w:type="spellStart"/>
+      <w:r>
+        <w:rPr>
+          <w:rFonts w:ascii="Arial" w:hAnsi="Arial" w:cs="Arial"/>
+        </w:rPr>
+        <w:t>Onboarding</w:t>
+      </w:r>
+      <w:proofErr w:type="spellEnd"/>
+      <w:r>
+        <w:rPr>
+          <w:rFonts w:ascii="Arial" w:hAnsi="Arial" w:cs="Arial"/>
+        </w:rPr>
+        <w:t xml:space="preserve"> Dashboard</w:t>
+      </w:r>
+      <w:bookmarkEnd w:id="9"/>
     </w:p>
     <w:p>
       <w:pPr>
@@ -149,15 +165,15 @@
           <w:szCs w:val="28"/>
         </w:rPr>
       </w:pPr>
-      <w:bookmarkStart w:id="9" w:name="_Toc417383591"/>
-      <w:bookmarkStart w:id="10" w:name="_Toc417456539"/>
-      <w:bookmarkStart w:id="11" w:name="_Toc417461425"/>
-      <w:bookmarkStart w:id="12" w:name="_Toc479670245"/>
-      <w:bookmarkStart w:id="13" w:name="_Toc479670552"/>
-      <w:bookmarkStart w:id="14" w:name="_Toc479676540"/>
-      <w:bookmarkStart w:id="15" w:name="_Toc479677064"/>
-      <w:bookmarkStart w:id="16" w:name="_Toc479684090"/>
-      <w:bookmarkStart w:id="17" w:name="_Toc14269194"/>
+      <w:bookmarkStart w:id="10" w:name="_Toc417383591"/>
+      <w:bookmarkStart w:id="11" w:name="_Toc417456539"/>
+      <w:bookmarkStart w:id="12" w:name="_Toc417461425"/>
+      <w:bookmarkStart w:id="13" w:name="_Toc479670245"/>
+      <w:bookmarkStart w:id="14" w:name="_Toc479670552"/>
+      <w:bookmarkStart w:id="15" w:name="_Toc479676540"/>
+      <w:bookmarkStart w:id="16" w:name="_Toc479677064"/>
+      <w:bookmarkStart w:id="17" w:name="_Toc479684090"/>
+      <w:bookmarkStart w:id="18" w:name="_Toc14450016"/>
       <w:r>
         <w:rPr>
           <w:rFonts w:ascii="Arial Black" w:hAnsi="Arial Black" w:cs="Arial"/>
@@ -166,7 +182,6 @@
         </w:rPr>
         <w:t>Module</w:t>
       </w:r>
-      <w:bookmarkEnd w:id="9"/>
       <w:bookmarkEnd w:id="10"/>
       <w:bookmarkEnd w:id="11"/>
       <w:bookmarkEnd w:id="12"/>
@@ -175,6 +190,7 @@
       <w:bookmarkEnd w:id="15"/>
       <w:bookmarkEnd w:id="16"/>
       <w:bookmarkEnd w:id="17"/>
+      <w:bookmarkEnd w:id="18"/>
     </w:p>
     <w:p>
       <w:pPr>
@@ -292,15 +308,15 @@
           <w:szCs w:val="28"/>
         </w:rPr>
       </w:pPr>
-      <w:bookmarkStart w:id="18" w:name="_Toc417383592"/>
-      <w:bookmarkStart w:id="19" w:name="_Toc417456540"/>
-      <w:bookmarkStart w:id="20" w:name="_Toc417461426"/>
-      <w:bookmarkStart w:id="21" w:name="_Toc479670246"/>
-      <w:bookmarkStart w:id="22" w:name="_Toc479670553"/>
-      <w:bookmarkStart w:id="23" w:name="_Toc479676541"/>
-      <w:bookmarkStart w:id="24" w:name="_Toc479677065"/>
-      <w:bookmarkStart w:id="25" w:name="_Toc479684091"/>
-      <w:bookmarkStart w:id="26" w:name="_Toc14269195"/>
+      <w:bookmarkStart w:id="19" w:name="_Toc417383592"/>
+      <w:bookmarkStart w:id="20" w:name="_Toc417456540"/>
+      <w:bookmarkStart w:id="21" w:name="_Toc417461426"/>
+      <w:bookmarkStart w:id="22" w:name="_Toc479670246"/>
+      <w:bookmarkStart w:id="23" w:name="_Toc479670553"/>
+      <w:bookmarkStart w:id="24" w:name="_Toc479676541"/>
+      <w:bookmarkStart w:id="25" w:name="_Toc479677065"/>
+      <w:bookmarkStart w:id="26" w:name="_Toc479684091"/>
+      <w:bookmarkStart w:id="27" w:name="_Toc14450017"/>
       <w:r>
         <w:rPr>
           <w:rFonts w:ascii="Arial Black" w:hAnsi="Arial Black" w:cs="Arial"/>
@@ -309,7 +325,6 @@
         </w:rPr>
         <w:t>Document Type</w:t>
       </w:r>
-      <w:bookmarkEnd w:id="18"/>
       <w:bookmarkEnd w:id="19"/>
       <w:bookmarkEnd w:id="20"/>
       <w:bookmarkEnd w:id="21"/>
@@ -318,6 +333,7 @@
       <w:bookmarkEnd w:id="24"/>
       <w:bookmarkEnd w:id="25"/>
       <w:bookmarkEnd w:id="26"/>
+      <w:bookmarkEnd w:id="27"/>
       <w:r>
         <w:rPr>
           <w:rFonts w:ascii="Arial Black" w:hAnsi="Arial Black" w:cs="Arial"/>
@@ -378,6 +394,7 @@
           <w:rFonts w:ascii="Arial" w:hAnsi="Arial" w:cs="Arial"/>
         </w:rPr>
       </w:pPr>
+      <w:proofErr w:type="gramStart"/>
       <w:r>
         <w:rPr>
           <w:rFonts w:ascii="Arial" w:hAnsi="Arial" w:cs="Arial"/>
@@ -388,7 +405,21 @@
         <w:rPr>
           <w:rFonts w:ascii="Arial" w:hAnsi="Arial" w:cs="Arial"/>
         </w:rPr>
-        <w:t>Self-Onboarding Dashboard</w:t>
+        <w:t>Self-</w:t>
+      </w:r>
+      <w:proofErr w:type="spellStart"/>
+      <w:r>
+        <w:rPr>
+          <w:rFonts w:ascii="Arial" w:hAnsi="Arial" w:cs="Arial"/>
+        </w:rPr>
+        <w:t>Onboarding</w:t>
+      </w:r>
+      <w:proofErr w:type="spellEnd"/>
+      <w:r>
+        <w:rPr>
+          <w:rFonts w:ascii="Arial" w:hAnsi="Arial" w:cs="Arial"/>
+        </w:rPr>
+        <w:t xml:space="preserve"> Dashboard</w:t>
       </w:r>
       <w:r>
         <w:rPr>
@@ -406,7 +437,14 @@
         <w:rPr>
           <w:rFonts w:ascii="Arial" w:hAnsi="Arial" w:cs="Arial"/>
         </w:rPr>
-        <w:t xml:space="preserve">ocumentation. </w:t>
+        <w:t>ocumentation.</w:t>
+      </w:r>
+      <w:proofErr w:type="gramEnd"/>
+      <w:r>
+        <w:rPr>
+          <w:rFonts w:ascii="Arial" w:hAnsi="Arial" w:cs="Arial"/>
+        </w:rPr>
+        <w:t xml:space="preserve"> </w:t>
       </w:r>
     </w:p>
     <w:p>
@@ -432,22 +470,21 @@
           <w:rFonts w:ascii="Arial Black" w:hAnsi="Arial Black"/>
         </w:rPr>
       </w:pPr>
-      <w:bookmarkStart w:id="27" w:name="_Toc417383594"/>
-      <w:bookmarkStart w:id="28" w:name="_Toc417456542"/>
-      <w:bookmarkStart w:id="29" w:name="_Toc417461428"/>
-      <w:bookmarkStart w:id="30" w:name="_Toc479670248"/>
-      <w:bookmarkStart w:id="31" w:name="_Toc479670555"/>
-      <w:bookmarkStart w:id="32" w:name="_Toc479676543"/>
-      <w:bookmarkStart w:id="33" w:name="_Toc479677067"/>
-      <w:bookmarkStart w:id="34" w:name="_Toc479684093"/>
-      <w:bookmarkStart w:id="35" w:name="_Toc14269196"/>
+      <w:bookmarkStart w:id="28" w:name="_Toc417383594"/>
+      <w:bookmarkStart w:id="29" w:name="_Toc417456542"/>
+      <w:bookmarkStart w:id="30" w:name="_Toc417461428"/>
+      <w:bookmarkStart w:id="31" w:name="_Toc479670248"/>
+      <w:bookmarkStart w:id="32" w:name="_Toc479670555"/>
+      <w:bookmarkStart w:id="33" w:name="_Toc479676543"/>
+      <w:bookmarkStart w:id="34" w:name="_Toc479677067"/>
+      <w:bookmarkStart w:id="35" w:name="_Toc479684093"/>
+      <w:bookmarkStart w:id="36" w:name="_Toc14450018"/>
       <w:r>
         <w:rPr>
           <w:rFonts w:ascii="Arial Black" w:hAnsi="Arial Black"/>
         </w:rPr>
         <w:t>Prepared by</w:t>
       </w:r>
-      <w:bookmarkEnd w:id="27"/>
       <w:bookmarkEnd w:id="28"/>
       <w:bookmarkEnd w:id="29"/>
       <w:bookmarkEnd w:id="30"/>
@@ -456,6 +493,7 @@
       <w:bookmarkEnd w:id="33"/>
       <w:bookmarkEnd w:id="34"/>
       <w:bookmarkEnd w:id="35"/>
+      <w:bookmarkEnd w:id="36"/>
     </w:p>
     <w:p>
       <w:pPr>
@@ -472,21 +510,20 @@
           <w:rFonts w:ascii="Arial Black" w:hAnsi="Arial Black"/>
         </w:rPr>
       </w:pPr>
-      <w:bookmarkStart w:id="36" w:name="_Toc417456543"/>
-      <w:bookmarkStart w:id="37" w:name="_Toc417461429"/>
-      <w:bookmarkStart w:id="38" w:name="_Toc479670249"/>
-      <w:bookmarkStart w:id="39" w:name="_Toc479670556"/>
-      <w:bookmarkStart w:id="40" w:name="_Toc479676544"/>
-      <w:bookmarkStart w:id="41" w:name="_Toc479677068"/>
-      <w:bookmarkStart w:id="42" w:name="_Toc479684094"/>
-      <w:bookmarkStart w:id="43" w:name="_Toc14269197"/>
+      <w:bookmarkStart w:id="37" w:name="_Toc417456543"/>
+      <w:bookmarkStart w:id="38" w:name="_Toc417461429"/>
+      <w:bookmarkStart w:id="39" w:name="_Toc479670249"/>
+      <w:bookmarkStart w:id="40" w:name="_Toc479670556"/>
+      <w:bookmarkStart w:id="41" w:name="_Toc479676544"/>
+      <w:bookmarkStart w:id="42" w:name="_Toc479677068"/>
+      <w:bookmarkStart w:id="43" w:name="_Toc479684094"/>
+      <w:bookmarkStart w:id="44" w:name="_Toc14450019"/>
       <w:r>
         <w:rPr>
           <w:rFonts w:ascii="Arial Black" w:hAnsi="Arial Black"/>
         </w:rPr>
         <w:t>Information Technology Department</w:t>
       </w:r>
-      <w:bookmarkEnd w:id="36"/>
       <w:bookmarkEnd w:id="37"/>
       <w:bookmarkEnd w:id="38"/>
       <w:bookmarkEnd w:id="39"/>
@@ -494,14 +531,20 @@
       <w:bookmarkEnd w:id="41"/>
       <w:bookmarkEnd w:id="42"/>
       <w:bookmarkEnd w:id="43"/>
+      <w:bookmarkEnd w:id="44"/>
     </w:p>
     <w:p>
       <w:pPr>
         <w:jc w:val="center"/>
       </w:pPr>
       <w:r>
-        <w:t>KAF Investment Bank Berhad</w:t>
-      </w:r>
+        <w:t xml:space="preserve">KAF Investment Bank </w:t>
+      </w:r>
+      <w:proofErr w:type="spellStart"/>
+      <w:r>
+        <w:t>Berhad</w:t>
+      </w:r>
+      <w:proofErr w:type="spellEnd"/>
     </w:p>
     <w:p>
       <w:pPr>
@@ -541,7 +584,7 @@
           <w:szCs w:val="24"/>
         </w:rPr>
       </w:pPr>
-      <w:hyperlink w:anchor="_Toc14269192" w:history="1">
+      <w:hyperlink w:anchor="_Toc14450014" w:history="1">
         <w:r>
           <w:rPr>
             <w:rStyle w:val="Hyperlink"/>
@@ -580,7 +623,7 @@
             <w:sz w:val="24"/>
             <w:szCs w:val="24"/>
           </w:rPr>
-          <w:instrText xml:space="preserve"> PAGEREF _Toc14269192 \h </w:instrText>
+          <w:instrText xml:space="preserve"> PAGEREF _Toc14450014 \h </w:instrText>
         </w:r>
         <w:r>
           <w:rPr>
@@ -638,7 +681,7 @@
           <w:szCs w:val="24"/>
         </w:rPr>
       </w:pPr>
-      <w:hyperlink w:anchor="_Toc14269193" w:history="1">
+      <w:hyperlink w:anchor="_Toc14450015" w:history="1">
         <w:r>
           <w:rPr>
             <w:rStyle w:val="Hyperlink"/>
@@ -647,7 +690,7 @@
             <w:sz w:val="24"/>
             <w:szCs w:val="24"/>
           </w:rPr>
-          <w:t>KAF Agency Portal</w:t>
+          <w:t>KAF Self-Onboarding Dashboard</w:t>
         </w:r>
         <w:r>
           <w:rPr>
@@ -677,7 +720,7 @@
             <w:sz w:val="24"/>
             <w:szCs w:val="24"/>
           </w:rPr>
-          <w:instrText xml:space="preserve"> PAGEREF _Toc14269193 \h </w:instrText>
+          <w:instrText xml:space="preserve"> PAGEREF _Toc14450015 \h </w:instrText>
         </w:r>
         <w:r>
           <w:rPr>
@@ -735,7 +778,7 @@
           <w:szCs w:val="24"/>
         </w:rPr>
       </w:pPr>
-      <w:hyperlink w:anchor="_Toc14269194" w:history="1">
+      <w:hyperlink w:anchor="_Toc14450016" w:history="1">
         <w:r>
           <w:rPr>
             <w:rStyle w:val="Hyperlink"/>
@@ -774,7 +817,7 @@
             <w:sz w:val="24"/>
             <w:szCs w:val="24"/>
           </w:rPr>
-          <w:instrText xml:space="preserve"> PAGEREF _Toc14269194 \h </w:instrText>
+          <w:instrText xml:space="preserve"> PAGEREF _Toc14450016 \h </w:instrText>
         </w:r>
         <w:r>
           <w:rPr>
@@ -832,7 +875,7 @@
           <w:szCs w:val="24"/>
         </w:rPr>
       </w:pPr>
-      <w:hyperlink w:anchor="_Toc14269195" w:history="1">
+      <w:hyperlink w:anchor="_Toc14450017" w:history="1">
         <w:r>
           <w:rPr>
             <w:rStyle w:val="Hyperlink"/>
@@ -871,7 +914,7 @@
             <w:sz w:val="24"/>
             <w:szCs w:val="24"/>
           </w:rPr>
-          <w:instrText xml:space="preserve"> PAGEREF _Toc14269195 \h </w:instrText>
+          <w:instrText xml:space="preserve"> PAGEREF _Toc14450017 \h </w:instrText>
         </w:r>
         <w:r>
           <w:rPr>
@@ -929,7 +972,7 @@
           <w:szCs w:val="24"/>
         </w:rPr>
       </w:pPr>
-      <w:hyperlink w:anchor="_Toc14269196" w:history="1">
+      <w:hyperlink w:anchor="_Toc14450018" w:history="1">
         <w:r>
           <w:rPr>
             <w:rStyle w:val="Hyperlink"/>
@@ -968,7 +1011,7 @@
             <w:sz w:val="24"/>
             <w:szCs w:val="24"/>
           </w:rPr>
-          <w:instrText xml:space="preserve"> PAGEREF _Toc14269196 \h </w:instrText>
+          <w:instrText xml:space="preserve"> PAGEREF _Toc14450018 \h </w:instrText>
         </w:r>
         <w:r>
           <w:rPr>
@@ -1026,7 +1069,7 @@
           <w:szCs w:val="24"/>
         </w:rPr>
       </w:pPr>
-      <w:hyperlink w:anchor="_Toc14269197" w:history="1">
+      <w:hyperlink w:anchor="_Toc14450019" w:history="1">
         <w:r>
           <w:rPr>
             <w:rStyle w:val="Hyperlink"/>
@@ -1065,7 +1108,7 @@
             <w:sz w:val="24"/>
             <w:szCs w:val="24"/>
           </w:rPr>
-          <w:instrText xml:space="preserve"> PAGEREF _Toc14269197 \h </w:instrText>
+          <w:instrText xml:space="preserve"> PAGEREF _Toc14450019 \h </w:instrText>
         </w:r>
         <w:r>
           <w:rPr>
@@ -1123,7 +1166,7 @@
           <w:szCs w:val="24"/>
         </w:rPr>
       </w:pPr>
-      <w:hyperlink w:anchor="_Toc14269198" w:history="1">
+      <w:hyperlink w:anchor="_Toc14450020" w:history="1">
         <w:r>
           <w:rPr>
             <w:rStyle w:val="Hyperlink"/>
@@ -1163,7 +1206,7 @@
             <w:sz w:val="24"/>
             <w:szCs w:val="24"/>
           </w:rPr>
-          <w:instrText xml:space="preserve"> PAGEREF _Toc14269198 \h </w:instrText>
+          <w:instrText xml:space="preserve"> PAGEREF _Toc14450020 \h </w:instrText>
         </w:r>
         <w:r>
           <w:rPr>
@@ -1221,7 +1264,7 @@
           <w:szCs w:val="24"/>
         </w:rPr>
       </w:pPr>
-      <w:hyperlink w:anchor="_Toc14269199" w:history="1">
+      <w:hyperlink w:anchor="_Toc14450021" w:history="1">
         <w:r>
           <w:rPr>
             <w:rStyle w:val="Hyperlink"/>
@@ -1264,7 +1307,7 @@
             <w:sz w:val="24"/>
             <w:szCs w:val="24"/>
           </w:rPr>
-          <w:instrText xml:space="preserve"> PAGEREF _Toc14269199 \h </w:instrText>
+          <w:instrText xml:space="preserve"> PAGEREF _Toc14450021 \h </w:instrText>
         </w:r>
         <w:r>
           <w:rPr>
@@ -1327,7 +1370,7 @@
           <w:szCs w:val="24"/>
         </w:rPr>
       </w:pPr>
-      <w:hyperlink w:anchor="_Toc14269200" w:history="1">
+      <w:hyperlink w:anchor="_Toc14450022" w:history="1">
         <w:r>
           <w:rPr>
             <w:rStyle w:val="Hyperlink"/>
@@ -1374,121 +1417,7 @@
             <w:sz w:val="24"/>
             <w:szCs w:val="24"/>
           </w:rPr>
-          <w:instrText xml:space="preserve"> PAGEREF _Toc14269200 \h </w:instrText>
-        </w:r>
-        <w:r>
-          <w:rPr>
-            <w:rFonts w:ascii="Arial" w:hAnsi="Arial" w:cs="Arial"/>
-            <w:b/>
-            <w:i w:val="0"/>
-            <w:noProof/>
-            <w:webHidden/>
-            <w:sz w:val="24"/>
-            <w:szCs w:val="24"/>
-          </w:rPr>
-        </w:r>
-        <w:r>
-          <w:rPr>
-            <w:rFonts w:ascii="Arial" w:hAnsi="Arial" w:cs="Arial"/>
-            <w:b/>
-            <w:i w:val="0"/>
-            <w:noProof/>
-            <w:webHidden/>
-            <w:sz w:val="24"/>
-            <w:szCs w:val="24"/>
-          </w:rPr>
-          <w:fldChar w:fldCharType="separate"/>
-        </w:r>
-        <w:r>
-          <w:rPr>
-            <w:rFonts w:ascii="Arial" w:hAnsi="Arial" w:cs="Arial"/>
-            <w:b/>
-            <w:i w:val="0"/>
-            <w:noProof/>
-            <w:webHidden/>
-            <w:sz w:val="24"/>
-            <w:szCs w:val="24"/>
-          </w:rPr>
-          <w:t>3</w:t>
-        </w:r>
-        <w:r>
-          <w:rPr>
-            <w:rFonts w:ascii="Arial" w:hAnsi="Arial" w:cs="Arial"/>
-            <w:b/>
-            <w:i w:val="0"/>
-            <w:noProof/>
-            <w:webHidden/>
-            <w:sz w:val="24"/>
-            <w:szCs w:val="24"/>
-          </w:rPr>
-          <w:fldChar w:fldCharType="end"/>
-        </w:r>
-      </w:hyperlink>
-    </w:p>
-    <w:p>
-      <w:pPr>
-        <w:pStyle w:val="TOC3"/>
-        <w:tabs>
-          <w:tab w:val="right" w:leader="dot" w:pos="8630"/>
-        </w:tabs>
-        <w:rPr>
-          <w:rFonts w:ascii="Arial" w:eastAsiaTheme="minorEastAsia" w:hAnsi="Arial" w:cs="Arial"/>
-          <w:b/>
-          <w:i w:val="0"/>
-          <w:iCs w:val="0"/>
-          <w:noProof/>
-          <w:sz w:val="24"/>
-          <w:szCs w:val="24"/>
-        </w:rPr>
-      </w:pPr>
-      <w:hyperlink w:anchor="_Toc14269201" w:history="1">
-        <w:r>
-          <w:rPr>
-            <w:rStyle w:val="Hyperlink"/>
-            <w:rFonts w:ascii="Arial" w:hAnsi="Arial" w:cs="Arial"/>
-            <w:b/>
-            <w:i w:val="0"/>
-            <w:noProof/>
-            <w:sz w:val="24"/>
-            <w:szCs w:val="24"/>
-          </w:rPr>
-          <w:t>1.2 Scope of System Statement</w:t>
-        </w:r>
-        <w:r>
-          <w:rPr>
-            <w:rFonts w:ascii="Arial" w:hAnsi="Arial" w:cs="Arial"/>
-            <w:b/>
-            <w:i w:val="0"/>
-            <w:noProof/>
-            <w:webHidden/>
-            <w:sz w:val="24"/>
-            <w:szCs w:val="24"/>
-          </w:rPr>
-          <w:tab/>
-        </w:r>
-        <w:r>
-          <w:rPr>
-            <w:rFonts w:ascii="Arial" w:hAnsi="Arial" w:cs="Arial"/>
-            <w:b/>
-            <w:i w:val="0"/>
-            <w:noProof/>
-            <w:webHidden/>
-            <w:sz w:val="24"/>
-            <w:szCs w:val="24"/>
-          </w:rPr>
-          <w:fldChar w:fldCharType="begin"/>
-        </w:r>
-        <w:r>
-          <w:rPr>
-            <w:rFonts w:ascii="Arial" w:hAnsi="Arial" w:cs="Arial"/>
-            <w:b/>
-            <w:i w:val="0"/>
-            <w:noProof/>
-            <w:webHidden/>
-            <w:sz w:val="24"/>
-            <w:szCs w:val="24"/>
-          </w:rPr>
-          <w:instrText xml:space="preserve"> PAGEREF _Toc14269201 \h </w:instrText>
+          <w:instrText xml:space="preserve"> PAGEREF _Toc14450022 \h </w:instrText>
         </w:r>
         <w:r>
           <w:rPr>
@@ -1555,7 +1484,7 @@
           <w:szCs w:val="24"/>
         </w:rPr>
       </w:pPr>
-      <w:hyperlink w:anchor="_Toc14269202" w:history="1">
+      <w:hyperlink w:anchor="_Toc14450023" w:history="1">
         <w:r>
           <w:rPr>
             <w:rStyle w:val="Hyperlink"/>
@@ -1566,7 +1495,7 @@
             <w:sz w:val="24"/>
             <w:szCs w:val="24"/>
           </w:rPr>
-          <w:t>1.3 System Context</w:t>
+          <w:t>1.2 Scope of System Statement</w:t>
         </w:r>
         <w:r>
           <w:rPr>
@@ -1602,7 +1531,7 @@
             <w:sz w:val="24"/>
             <w:szCs w:val="24"/>
           </w:rPr>
-          <w:instrText xml:space="preserve"> PAGEREF _Toc14269202 \h </w:instrText>
+          <w:instrText xml:space="preserve"> PAGEREF _Toc14450023 \h </w:instrText>
         </w:r>
         <w:r>
           <w:rPr>
@@ -1655,111 +1584,6 @@
     </w:p>
     <w:p>
       <w:pPr>
-        <w:pStyle w:val="TOC2"/>
-        <w:tabs>
-          <w:tab w:val="right" w:leader="dot" w:pos="8630"/>
-        </w:tabs>
-        <w:rPr>
-          <w:rFonts w:ascii="Arial" w:eastAsiaTheme="minorEastAsia" w:hAnsi="Arial" w:cs="Arial"/>
-          <w:b/>
-          <w:smallCaps w:val="0"/>
-          <w:noProof/>
-          <w:sz w:val="24"/>
-          <w:szCs w:val="24"/>
-        </w:rPr>
-      </w:pPr>
-      <w:hyperlink w:anchor="_Toc14269203" w:history="1">
-        <w:r>
-          <w:rPr>
-            <w:rStyle w:val="Hyperlink"/>
-            <w:rFonts w:ascii="Arial" w:hAnsi="Arial" w:cs="Arial"/>
-            <w:b/>
-            <w:noProof/>
-            <w:sz w:val="24"/>
-            <w:szCs w:val="24"/>
-          </w:rPr>
-          <w:t>2.0 Functional and Data Description</w:t>
-        </w:r>
-        <w:r>
-          <w:rPr>
-            <w:rFonts w:ascii="Arial" w:hAnsi="Arial" w:cs="Arial"/>
-            <w:b/>
-            <w:noProof/>
-            <w:webHidden/>
-            <w:sz w:val="24"/>
-            <w:szCs w:val="24"/>
-          </w:rPr>
-          <w:tab/>
-        </w:r>
-        <w:r>
-          <w:rPr>
-            <w:rFonts w:ascii="Arial" w:hAnsi="Arial" w:cs="Arial"/>
-            <w:b/>
-            <w:noProof/>
-            <w:webHidden/>
-            <w:sz w:val="24"/>
-            <w:szCs w:val="24"/>
-          </w:rPr>
-          <w:fldChar w:fldCharType="begin"/>
-        </w:r>
-        <w:r>
-          <w:rPr>
-            <w:rFonts w:ascii="Arial" w:hAnsi="Arial" w:cs="Arial"/>
-            <w:b/>
-            <w:noProof/>
-            <w:webHidden/>
-            <w:sz w:val="24"/>
-            <w:szCs w:val="24"/>
-          </w:rPr>
-          <w:instrText xml:space="preserve"> PAGEREF _Toc14269203 \h </w:instrText>
-        </w:r>
-        <w:r>
-          <w:rPr>
-            <w:rFonts w:ascii="Arial" w:hAnsi="Arial" w:cs="Arial"/>
-            <w:b/>
-            <w:noProof/>
-            <w:webHidden/>
-            <w:sz w:val="24"/>
-            <w:szCs w:val="24"/>
-          </w:rPr>
-        </w:r>
-        <w:r>
-          <w:rPr>
-            <w:rFonts w:ascii="Arial" w:hAnsi="Arial" w:cs="Arial"/>
-            <w:b/>
-            <w:noProof/>
-            <w:webHidden/>
-            <w:sz w:val="24"/>
-            <w:szCs w:val="24"/>
-          </w:rPr>
-          <w:fldChar w:fldCharType="separate"/>
-        </w:r>
-        <w:r>
-          <w:rPr>
-            <w:rFonts w:ascii="Arial" w:hAnsi="Arial" w:cs="Arial"/>
-            <w:b/>
-            <w:noProof/>
-            <w:webHidden/>
-            <w:sz w:val="24"/>
-            <w:szCs w:val="24"/>
-          </w:rPr>
-          <w:t>5</w:t>
-        </w:r>
-        <w:r>
-          <w:rPr>
-            <w:rFonts w:ascii="Arial" w:hAnsi="Arial" w:cs="Arial"/>
-            <w:b/>
-            <w:noProof/>
-            <w:webHidden/>
-            <w:sz w:val="24"/>
-            <w:szCs w:val="24"/>
-          </w:rPr>
-          <w:fldChar w:fldCharType="end"/>
-        </w:r>
-      </w:hyperlink>
-    </w:p>
-    <w:p>
-      <w:pPr>
         <w:pStyle w:val="TOC3"/>
         <w:tabs>
           <w:tab w:val="right" w:leader="dot" w:pos="8630"/>
@@ -1774,7 +1598,7 @@
           <w:szCs w:val="24"/>
         </w:rPr>
       </w:pPr>
-      <w:hyperlink w:anchor="_Toc14269204" w:history="1">
+      <w:hyperlink w:anchor="_Toc14450024" w:history="1">
         <w:r>
           <w:rPr>
             <w:rStyle w:val="Hyperlink"/>
@@ -1785,7 +1609,7 @@
             <w:sz w:val="24"/>
             <w:szCs w:val="24"/>
           </w:rPr>
-          <w:t>2.1 System Architecture</w:t>
+          <w:t>1.3 System Context</w:t>
         </w:r>
         <w:r>
           <w:rPr>
@@ -1821,7 +1645,7 @@
             <w:sz w:val="24"/>
             <w:szCs w:val="24"/>
           </w:rPr>
-          <w:instrText xml:space="preserve"> PAGEREF _Toc14269204 \h </w:instrText>
+          <w:instrText xml:space="preserve"> PAGEREF _Toc14450024 \h </w:instrText>
         </w:r>
         <w:r>
           <w:rPr>
@@ -1874,6 +1698,111 @@
     </w:p>
     <w:p>
       <w:pPr>
+        <w:pStyle w:val="TOC2"/>
+        <w:tabs>
+          <w:tab w:val="right" w:leader="dot" w:pos="8630"/>
+        </w:tabs>
+        <w:rPr>
+          <w:rFonts w:ascii="Arial" w:eastAsiaTheme="minorEastAsia" w:hAnsi="Arial" w:cs="Arial"/>
+          <w:b/>
+          <w:smallCaps w:val="0"/>
+          <w:noProof/>
+          <w:sz w:val="24"/>
+          <w:szCs w:val="24"/>
+        </w:rPr>
+      </w:pPr>
+      <w:hyperlink w:anchor="_Toc14450025" w:history="1">
+        <w:r>
+          <w:rPr>
+            <w:rStyle w:val="Hyperlink"/>
+            <w:rFonts w:ascii="Arial" w:hAnsi="Arial" w:cs="Arial"/>
+            <w:b/>
+            <w:noProof/>
+            <w:sz w:val="24"/>
+            <w:szCs w:val="24"/>
+          </w:rPr>
+          <w:t>2.0 Functional and Data Description</w:t>
+        </w:r>
+        <w:r>
+          <w:rPr>
+            <w:rFonts w:ascii="Arial" w:hAnsi="Arial" w:cs="Arial"/>
+            <w:b/>
+            <w:noProof/>
+            <w:webHidden/>
+            <w:sz w:val="24"/>
+            <w:szCs w:val="24"/>
+          </w:rPr>
+          <w:tab/>
+        </w:r>
+        <w:r>
+          <w:rPr>
+            <w:rFonts w:ascii="Arial" w:hAnsi="Arial" w:cs="Arial"/>
+            <w:b/>
+            <w:noProof/>
+            <w:webHidden/>
+            <w:sz w:val="24"/>
+            <w:szCs w:val="24"/>
+          </w:rPr>
+          <w:fldChar w:fldCharType="begin"/>
+        </w:r>
+        <w:r>
+          <w:rPr>
+            <w:rFonts w:ascii="Arial" w:hAnsi="Arial" w:cs="Arial"/>
+            <w:b/>
+            <w:noProof/>
+            <w:webHidden/>
+            <w:sz w:val="24"/>
+            <w:szCs w:val="24"/>
+          </w:rPr>
+          <w:instrText xml:space="preserve"> PAGEREF _Toc14450025 \h </w:instrText>
+        </w:r>
+        <w:r>
+          <w:rPr>
+            <w:rFonts w:ascii="Arial" w:hAnsi="Arial" w:cs="Arial"/>
+            <w:b/>
+            <w:noProof/>
+            <w:webHidden/>
+            <w:sz w:val="24"/>
+            <w:szCs w:val="24"/>
+          </w:rPr>
+        </w:r>
+        <w:r>
+          <w:rPr>
+            <w:rFonts w:ascii="Arial" w:hAnsi="Arial" w:cs="Arial"/>
+            <w:b/>
+            <w:noProof/>
+            <w:webHidden/>
+            <w:sz w:val="24"/>
+            <w:szCs w:val="24"/>
+          </w:rPr>
+          <w:fldChar w:fldCharType="separate"/>
+        </w:r>
+        <w:r>
+          <w:rPr>
+            <w:rFonts w:ascii="Arial" w:hAnsi="Arial" w:cs="Arial"/>
+            <w:b/>
+            <w:noProof/>
+            <w:webHidden/>
+            <w:sz w:val="24"/>
+            <w:szCs w:val="24"/>
+          </w:rPr>
+          <w:t>5</w:t>
+        </w:r>
+        <w:r>
+          <w:rPr>
+            <w:rFonts w:ascii="Arial" w:hAnsi="Arial" w:cs="Arial"/>
+            <w:b/>
+            <w:noProof/>
+            <w:webHidden/>
+            <w:sz w:val="24"/>
+            <w:szCs w:val="24"/>
+          </w:rPr>
+          <w:fldChar w:fldCharType="end"/>
+        </w:r>
+      </w:hyperlink>
+    </w:p>
+    <w:p>
+      <w:pPr>
         <w:pStyle w:val="TOC3"/>
         <w:tabs>
           <w:tab w:val="right" w:leader="dot" w:pos="8630"/>
@@ -1888,7 +1817,121 @@
           <w:szCs w:val="24"/>
         </w:rPr>
       </w:pPr>
-      <w:hyperlink w:anchor="_Toc14269205" w:history="1">
+      <w:hyperlink w:anchor="_Toc14450026" w:history="1">
+        <w:r>
+          <w:rPr>
+            <w:rStyle w:val="Hyperlink"/>
+            <w:rFonts w:ascii="Arial" w:hAnsi="Arial" w:cs="Arial"/>
+            <w:b/>
+            <w:i w:val="0"/>
+            <w:noProof/>
+            <w:sz w:val="24"/>
+            <w:szCs w:val="24"/>
+          </w:rPr>
+          <w:t>2.1 System Architecture</w:t>
+        </w:r>
+        <w:r>
+          <w:rPr>
+            <w:rFonts w:ascii="Arial" w:hAnsi="Arial" w:cs="Arial"/>
+            <w:b/>
+            <w:i w:val="0"/>
+            <w:noProof/>
+            <w:webHidden/>
+            <w:sz w:val="24"/>
+            <w:szCs w:val="24"/>
+          </w:rPr>
+          <w:tab/>
+        </w:r>
+        <w:r>
+          <w:rPr>
+            <w:rFonts w:ascii="Arial" w:hAnsi="Arial" w:cs="Arial"/>
+            <w:b/>
+            <w:i w:val="0"/>
+            <w:noProof/>
+            <w:webHidden/>
+            <w:sz w:val="24"/>
+            <w:szCs w:val="24"/>
+          </w:rPr>
+          <w:fldChar w:fldCharType="begin"/>
+        </w:r>
+        <w:r>
+          <w:rPr>
+            <w:rFonts w:ascii="Arial" w:hAnsi="Arial" w:cs="Arial"/>
+            <w:b/>
+            <w:i w:val="0"/>
+            <w:noProof/>
+            <w:webHidden/>
+            <w:sz w:val="24"/>
+            <w:szCs w:val="24"/>
+          </w:rPr>
+          <w:instrText xml:space="preserve"> PAGEREF _Toc14450026 \h </w:instrText>
+        </w:r>
+        <w:r>
+          <w:rPr>
+            <w:rFonts w:ascii="Arial" w:hAnsi="Arial" w:cs="Arial"/>
+            <w:b/>
+            <w:i w:val="0"/>
+            <w:noProof/>
+            <w:webHidden/>
+            <w:sz w:val="24"/>
+            <w:szCs w:val="24"/>
+          </w:rPr>
+        </w:r>
+        <w:r>
+          <w:rPr>
+            <w:rFonts w:ascii="Arial" w:hAnsi="Arial" w:cs="Arial"/>
+            <w:b/>
+            <w:i w:val="0"/>
+            <w:noProof/>
+            <w:webHidden/>
+            <w:sz w:val="24"/>
+            <w:szCs w:val="24"/>
+          </w:rPr>
+          <w:fldChar w:fldCharType="separate"/>
+        </w:r>
+        <w:r>
+          <w:rPr>
+            <w:rFonts w:ascii="Arial" w:hAnsi="Arial" w:cs="Arial"/>
+            <w:b/>
+            <w:i w:val="0"/>
+            <w:noProof/>
+            <w:webHidden/>
+            <w:sz w:val="24"/>
+            <w:szCs w:val="24"/>
+          </w:rPr>
+          <w:t>5</w:t>
+        </w:r>
+        <w:r>
+          <w:rPr>
+            <w:rFonts w:ascii="Arial" w:hAnsi="Arial" w:cs="Arial"/>
+            <w:b/>
+            <w:i w:val="0"/>
+            <w:noProof/>
+            <w:webHidden/>
+            <w:sz w:val="24"/>
+            <w:szCs w:val="24"/>
+          </w:rPr>
+          <w:fldChar w:fldCharType="end"/>
+        </w:r>
+      </w:hyperlink>
+    </w:p>
+    <w:p>
+      <w:pPr>
+        <w:pStyle w:val="TOC3"/>
+        <w:tabs>
+          <w:tab w:val="right" w:leader="dot" w:pos="8630"/>
+        </w:tabs>
+        <w:rPr>
+          <w:rFonts w:ascii="Arial" w:eastAsiaTheme="minorEastAsia" w:hAnsi="Arial" w:cs="Arial"/>
+          <w:b/>
+          <w:i w:val="0"/>
+          <w:iCs w:val="0"/>
+          <w:noProof/>
+          <w:sz w:val="24"/>
+          <w:szCs w:val="24"/>
+        </w:rPr>
+      </w:pPr>
+      <w:hyperlink w:anchor="_Toc14450027" w:history="1">
         <w:r>
           <w:rPr>
             <w:rStyle w:val="Hyperlink"/>
@@ -1935,7 +1978,7 @@
             <w:sz w:val="24"/>
             <w:szCs w:val="24"/>
           </w:rPr>
-          <w:instrText xml:space="preserve"> PAGEREF _Toc14269205 \h </w:instrText>
+          <w:instrText xml:space="preserve"> PAGEREF _Toc14450027 \h </w:instrText>
         </w:r>
         <w:r>
           <w:rPr>
@@ -1970,7 +2013,7 @@
             <w:sz w:val="24"/>
             <w:szCs w:val="24"/>
           </w:rPr>
-          <w:t>6</w:t>
+          <w:t>7</w:t>
         </w:r>
         <w:r>
           <w:rPr>
@@ -2001,7 +2044,7 @@
           <w:szCs w:val="24"/>
         </w:rPr>
       </w:pPr>
-      <w:hyperlink w:anchor="_Toc14269206" w:history="1">
+      <w:hyperlink w:anchor="_Toc14450028" w:history="1">
         <w:r>
           <w:rPr>
             <w:rStyle w:val="Hyperlink"/>
@@ -2044,7 +2087,7 @@
             <w:sz w:val="24"/>
             <w:szCs w:val="24"/>
           </w:rPr>
-          <w:instrText xml:space="preserve"> PAGEREF _Toc14269206 \h </w:instrText>
+          <w:instrText xml:space="preserve"> PAGEREF _Toc14450028 \h </w:instrText>
         </w:r>
         <w:r>
           <w:rPr>
@@ -2107,7 +2150,7 @@
           <w:szCs w:val="24"/>
         </w:rPr>
       </w:pPr>
-      <w:hyperlink w:anchor="_Toc14269207" w:history="1">
+      <w:hyperlink w:anchor="_Toc14450029" w:history="1">
         <w:r>
           <w:rPr>
             <w:rStyle w:val="Hyperlink"/>
@@ -2155,7 +2198,7 @@
             <w:sz w:val="24"/>
             <w:szCs w:val="24"/>
           </w:rPr>
-          <w:instrText xml:space="preserve"> PAGEREF _Toc14269207 \h </w:instrText>
+          <w:instrText xml:space="preserve"> PAGEREF _Toc14450029 \h </w:instrText>
         </w:r>
         <w:r>
           <w:rPr>
@@ -2222,7 +2265,7 @@
           <w:szCs w:val="24"/>
         </w:rPr>
       </w:pPr>
-      <w:hyperlink w:anchor="_Toc14269208" w:history="1">
+      <w:hyperlink w:anchor="_Toc14450030" w:history="1">
         <w:r>
           <w:rPr>
             <w:rStyle w:val="Hyperlink"/>
@@ -2270,7 +2313,7 @@
             <w:sz w:val="24"/>
             <w:szCs w:val="24"/>
           </w:rPr>
-          <w:instrText xml:space="preserve"> PAGEREF _Toc14269208 \h </w:instrText>
+          <w:instrText xml:space="preserve"> PAGEREF _Toc14450030 \h </w:instrText>
         </w:r>
         <w:r>
           <w:rPr>
@@ -2305,7 +2348,7 @@
             <w:sz w:val="24"/>
             <w:szCs w:val="24"/>
           </w:rPr>
-          <w:t>8</w:t>
+          <w:t>9</w:t>
         </w:r>
         <w:r>
           <w:rPr>
@@ -2336,7 +2379,7 @@
           <w:szCs w:val="24"/>
         </w:rPr>
       </w:pPr>
-      <w:hyperlink w:anchor="_Toc14269209" w:history="1">
+      <w:hyperlink w:anchor="_Toc14450031" w:history="1">
         <w:r>
           <w:rPr>
             <w:rStyle w:val="Hyperlink"/>
@@ -2379,7 +2422,7 @@
             <w:sz w:val="24"/>
             <w:szCs w:val="24"/>
           </w:rPr>
-          <w:instrText xml:space="preserve"> PAGEREF _Toc14269209 \h </w:instrText>
+          <w:instrText xml:space="preserve"> PAGEREF _Toc14450031 \h </w:instrText>
         </w:r>
         <w:r>
           <w:rPr>
@@ -2441,7 +2484,7 @@
           <w:szCs w:val="24"/>
         </w:rPr>
       </w:pPr>
-      <w:hyperlink w:anchor="_Toc14269210" w:history="1">
+      <w:hyperlink w:anchor="_Toc14450032" w:history="1">
         <w:r>
           <w:rPr>
             <w:rStyle w:val="Hyperlink"/>
@@ -2484,7 +2527,7 @@
             <w:sz w:val="24"/>
             <w:szCs w:val="24"/>
           </w:rPr>
-          <w:instrText xml:space="preserve"> PAGEREF _Toc14269210 \h </w:instrText>
+          <w:instrText xml:space="preserve"> PAGEREF _Toc14450032 \h </w:instrText>
         </w:r>
         <w:r>
           <w:rPr>
@@ -2516,7 +2559,7 @@
             <w:sz w:val="24"/>
             <w:szCs w:val="24"/>
           </w:rPr>
-          <w:t>13</w:t>
+          <w:t>14</w:t>
         </w:r>
         <w:r>
           <w:rPr>
@@ -2547,7 +2590,7 @@
           <w:szCs w:val="24"/>
         </w:rPr>
       </w:pPr>
-      <w:hyperlink w:anchor="_Toc14269211" w:history="1">
+      <w:hyperlink w:anchor="_Toc14450033" w:history="1">
         <w:r>
           <w:rPr>
             <w:rStyle w:val="Hyperlink"/>
@@ -2595,122 +2638,7 @@
             <w:sz w:val="24"/>
             <w:szCs w:val="24"/>
           </w:rPr>
-          <w:instrText xml:space="preserve"> PAGEREF _Toc14269211 \h </w:instrText>
-        </w:r>
-        <w:r>
-          <w:rPr>
-            <w:rFonts w:ascii="Arial" w:hAnsi="Arial" w:cs="Arial"/>
-            <w:b/>
-            <w:i w:val="0"/>
-            <w:noProof/>
-            <w:webHidden/>
-            <w:sz w:val="24"/>
-            <w:szCs w:val="24"/>
-          </w:rPr>
-        </w:r>
-        <w:r>
-          <w:rPr>
-            <w:rFonts w:ascii="Arial" w:hAnsi="Arial" w:cs="Arial"/>
-            <w:b/>
-            <w:i w:val="0"/>
-            <w:noProof/>
-            <w:webHidden/>
-            <w:sz w:val="24"/>
-            <w:szCs w:val="24"/>
-          </w:rPr>
-          <w:fldChar w:fldCharType="separate"/>
-        </w:r>
-        <w:r>
-          <w:rPr>
-            <w:rFonts w:ascii="Arial" w:hAnsi="Arial" w:cs="Arial"/>
-            <w:b/>
-            <w:i w:val="0"/>
-            <w:noProof/>
-            <w:webHidden/>
-            <w:sz w:val="24"/>
-            <w:szCs w:val="24"/>
-          </w:rPr>
-          <w:t>13</w:t>
-        </w:r>
-        <w:r>
-          <w:rPr>
-            <w:rFonts w:ascii="Arial" w:hAnsi="Arial" w:cs="Arial"/>
-            <w:b/>
-            <w:i w:val="0"/>
-            <w:noProof/>
-            <w:webHidden/>
-            <w:sz w:val="24"/>
-            <w:szCs w:val="24"/>
-          </w:rPr>
-          <w:fldChar w:fldCharType="end"/>
-        </w:r>
-      </w:hyperlink>
-    </w:p>
-    <w:p>
-      <w:pPr>
-        <w:pStyle w:val="TOC3"/>
-        <w:tabs>
-          <w:tab w:val="right" w:leader="dot" w:pos="8630"/>
-        </w:tabs>
-        <w:rPr>
-          <w:rFonts w:ascii="Arial" w:eastAsiaTheme="minorEastAsia" w:hAnsi="Arial" w:cs="Arial"/>
-          <w:b/>
-          <w:i w:val="0"/>
-          <w:iCs w:val="0"/>
-          <w:noProof/>
-          <w:sz w:val="24"/>
-          <w:szCs w:val="24"/>
-        </w:rPr>
-      </w:pPr>
-      <w:hyperlink w:anchor="_Toc14269212" w:history="1">
-        <w:r>
-          <w:rPr>
-            <w:rStyle w:val="Hyperlink"/>
-            <w:rFonts w:ascii="Arial" w:eastAsia="Calibri" w:hAnsi="Arial" w:cs="Arial"/>
-            <w:b/>
-            <w:i w:val="0"/>
-            <w:noProof/>
-            <w:sz w:val="24"/>
-            <w:szCs w:val="24"/>
-            <w:lang w:val="en-MY" w:eastAsia="en-MY"/>
-          </w:rPr>
-          <w:t>5.2 Actions Based on Roles</w:t>
-        </w:r>
-        <w:r>
-          <w:rPr>
-            <w:rFonts w:ascii="Arial" w:hAnsi="Arial" w:cs="Arial"/>
-            <w:b/>
-            <w:i w:val="0"/>
-            <w:noProof/>
-            <w:webHidden/>
-            <w:sz w:val="24"/>
-            <w:szCs w:val="24"/>
-          </w:rPr>
-          <w:tab/>
-        </w:r>
-        <w:r>
-          <w:rPr>
-            <w:rFonts w:ascii="Arial" w:hAnsi="Arial" w:cs="Arial"/>
-            <w:b/>
-            <w:i w:val="0"/>
-            <w:noProof/>
-            <w:webHidden/>
-            <w:sz w:val="24"/>
-            <w:szCs w:val="24"/>
-          </w:rPr>
-          <w:fldChar w:fldCharType="begin"/>
-        </w:r>
-        <w:r>
-          <w:rPr>
-            <w:rFonts w:ascii="Arial" w:hAnsi="Arial" w:cs="Arial"/>
-            <w:b/>
-            <w:i w:val="0"/>
-            <w:noProof/>
-            <w:webHidden/>
-            <w:sz w:val="24"/>
-            <w:szCs w:val="24"/>
-          </w:rPr>
-          <w:instrText xml:space="preserve"> PAGEREF _Toc14269212 \h </w:instrText>
+          <w:instrText xml:space="preserve"> PAGEREF _Toc14450033 \h </w:instrText>
         </w:r>
         <w:r>
           <w:rPr>
@@ -2763,6 +2691,121 @@
     </w:p>
     <w:p>
       <w:pPr>
+        <w:pStyle w:val="TOC3"/>
+        <w:tabs>
+          <w:tab w:val="right" w:leader="dot" w:pos="8630"/>
+        </w:tabs>
+        <w:rPr>
+          <w:rFonts w:ascii="Arial" w:eastAsiaTheme="minorEastAsia" w:hAnsi="Arial" w:cs="Arial"/>
+          <w:b/>
+          <w:i w:val="0"/>
+          <w:iCs w:val="0"/>
+          <w:noProof/>
+          <w:sz w:val="24"/>
+          <w:szCs w:val="24"/>
+        </w:rPr>
+      </w:pPr>
+      <w:hyperlink w:anchor="_Toc14450034" w:history="1">
+        <w:r>
+          <w:rPr>
+            <w:rStyle w:val="Hyperlink"/>
+            <w:rFonts w:ascii="Arial" w:eastAsia="Calibri" w:hAnsi="Arial" w:cs="Arial"/>
+            <w:b/>
+            <w:i w:val="0"/>
+            <w:noProof/>
+            <w:sz w:val="24"/>
+            <w:szCs w:val="24"/>
+            <w:lang w:val="en-MY" w:eastAsia="en-MY"/>
+          </w:rPr>
+          <w:t>5.2 Actions Based on Roles</w:t>
+        </w:r>
+        <w:r>
+          <w:rPr>
+            <w:rFonts w:ascii="Arial" w:hAnsi="Arial" w:cs="Arial"/>
+            <w:b/>
+            <w:i w:val="0"/>
+            <w:noProof/>
+            <w:webHidden/>
+            <w:sz w:val="24"/>
+            <w:szCs w:val="24"/>
+          </w:rPr>
+          <w:tab/>
+        </w:r>
+        <w:r>
+          <w:rPr>
+            <w:rFonts w:ascii="Arial" w:hAnsi="Arial" w:cs="Arial"/>
+            <w:b/>
+            <w:i w:val="0"/>
+            <w:noProof/>
+            <w:webHidden/>
+            <w:sz w:val="24"/>
+            <w:szCs w:val="24"/>
+          </w:rPr>
+          <w:fldChar w:fldCharType="begin"/>
+        </w:r>
+        <w:r>
+          <w:rPr>
+            <w:rFonts w:ascii="Arial" w:hAnsi="Arial" w:cs="Arial"/>
+            <w:b/>
+            <w:i w:val="0"/>
+            <w:noProof/>
+            <w:webHidden/>
+            <w:sz w:val="24"/>
+            <w:szCs w:val="24"/>
+          </w:rPr>
+          <w:instrText xml:space="preserve"> PAGEREF _Toc14450034 \h </w:instrText>
+        </w:r>
+        <w:r>
+          <w:rPr>
+            <w:rFonts w:ascii="Arial" w:hAnsi="Arial" w:cs="Arial"/>
+            <w:b/>
+            <w:i w:val="0"/>
+            <w:noProof/>
+            <w:webHidden/>
+            <w:sz w:val="24"/>
+            <w:szCs w:val="24"/>
+          </w:rPr>
+        </w:r>
+        <w:r>
+          <w:rPr>
+            <w:rFonts w:ascii="Arial" w:hAnsi="Arial" w:cs="Arial"/>
+            <w:b/>
+            <w:i w:val="0"/>
+            <w:noProof/>
+            <w:webHidden/>
+            <w:sz w:val="24"/>
+            <w:szCs w:val="24"/>
+          </w:rPr>
+          <w:fldChar w:fldCharType="separate"/>
+        </w:r>
+        <w:r>
+          <w:rPr>
+            <w:rFonts w:ascii="Arial" w:hAnsi="Arial" w:cs="Arial"/>
+            <w:b/>
+            <w:i w:val="0"/>
+            <w:noProof/>
+            <w:webHidden/>
+            <w:sz w:val="24"/>
+            <w:szCs w:val="24"/>
+          </w:rPr>
+          <w:t>15</w:t>
+        </w:r>
+        <w:r>
+          <w:rPr>
+            <w:rFonts w:ascii="Arial" w:hAnsi="Arial" w:cs="Arial"/>
+            <w:b/>
+            <w:i w:val="0"/>
+            <w:noProof/>
+            <w:webHidden/>
+            <w:sz w:val="24"/>
+            <w:szCs w:val="24"/>
+          </w:rPr>
+          <w:fldChar w:fldCharType="end"/>
+        </w:r>
+      </w:hyperlink>
+    </w:p>
+    <w:p>
+      <w:pPr>
         <w:pStyle w:val="TOC2"/>
         <w:tabs>
           <w:tab w:val="right" w:leader="dot" w:pos="8630"/>
@@ -2775,7 +2818,7 @@
           <w:szCs w:val="22"/>
         </w:rPr>
       </w:pPr>
-      <w:hyperlink w:anchor="_Toc14269213" w:history="1">
+      <w:hyperlink w:anchor="_Toc14450035" w:history="1">
         <w:r>
           <w:rPr>
             <w:rStyle w:val="Hyperlink"/>
@@ -2818,7 +2861,7 @@
             <w:sz w:val="24"/>
             <w:szCs w:val="24"/>
           </w:rPr>
-          <w:instrText xml:space="preserve"> PAGEREF _Toc14269213 \h </w:instrText>
+          <w:instrText xml:space="preserve"> PAGEREF _Toc14450035 \h </w:instrText>
         </w:r>
         <w:r>
           <w:rPr>
@@ -2850,7 +2893,7 @@
             <w:sz w:val="24"/>
             <w:szCs w:val="24"/>
           </w:rPr>
-          <w:t>17</w:t>
+          <w:t>18</w:t>
         </w:r>
         <w:r>
           <w:rPr>
@@ -2900,8 +2943,8 @@
           <w:iCs/>
         </w:rPr>
       </w:pPr>
-      <w:bookmarkStart w:id="44" w:name="_Toc479684095"/>
-      <w:bookmarkStart w:id="45" w:name="_Toc14269198"/>
+      <w:bookmarkStart w:id="45" w:name="_Toc479684095"/>
+      <w:bookmarkStart w:id="46" w:name="_Toc14450020"/>
       <w:r>
         <w:rPr>
           <w:b w:val="0"/>
@@ -2911,8 +2954,8 @@
         <w:lastRenderedPageBreak/>
         <w:t>SYSTEM SPECIFICATION</w:t>
       </w:r>
-      <w:bookmarkEnd w:id="44"/>
       <w:bookmarkEnd w:id="45"/>
+      <w:bookmarkEnd w:id="46"/>
     </w:p>
     <w:p/>
     <w:p>
@@ -2923,9 +2966,9 @@
           <w:i w:val="0"/>
         </w:rPr>
       </w:pPr>
-      <w:bookmarkStart w:id="46" w:name="_Toc417456544"/>
-      <w:bookmarkStart w:id="47" w:name="_Toc479676545"/>
-      <w:bookmarkStart w:id="48" w:name="_Toc14269199"/>
+      <w:bookmarkStart w:id="47" w:name="_Toc417456544"/>
+      <w:bookmarkStart w:id="48" w:name="_Toc479676545"/>
+      <w:bookmarkStart w:id="49" w:name="_Toc14450021"/>
       <w:r>
         <w:rPr>
           <w:i w:val="0"/>
@@ -2938,9 +2981,9 @@
         </w:rPr>
         <w:t>Introduction</w:t>
       </w:r>
-      <w:bookmarkEnd w:id="46"/>
       <w:bookmarkEnd w:id="47"/>
       <w:bookmarkEnd w:id="48"/>
+      <w:bookmarkEnd w:id="49"/>
     </w:p>
     <w:p>
       <w:pPr>
@@ -2967,7 +3010,21 @@
         <w:rPr>
           <w:rFonts w:ascii="Arial" w:hAnsi="Arial" w:cs="Arial"/>
         </w:rPr>
-        <w:t>Self-Onboarding Dashboard</w:t>
+        <w:t>Self-</w:t>
+      </w:r>
+      <w:proofErr w:type="spellStart"/>
+      <w:r>
+        <w:rPr>
+          <w:rFonts w:ascii="Arial" w:hAnsi="Arial" w:cs="Arial"/>
+        </w:rPr>
+        <w:t>Onboarding</w:t>
+      </w:r>
+      <w:proofErr w:type="spellEnd"/>
+      <w:r>
+        <w:rPr>
+          <w:rFonts w:ascii="Arial" w:hAnsi="Arial" w:cs="Arial"/>
+        </w:rPr>
+        <w:t xml:space="preserve"> Dashboard</w:t>
       </w:r>
       <w:r>
         <w:rPr>
@@ -3219,6 +3276,7 @@
         </w:rPr>
         <w:t>Self-</w:t>
       </w:r>
+      <w:proofErr w:type="spellStart"/>
       <w:r>
         <w:rPr>
           <w:rFonts w:ascii="Arial" w:hAnsi="Arial" w:cs="Arial"/>
@@ -3229,7 +3287,14 @@
         <w:rPr>
           <w:rFonts w:ascii="Arial" w:hAnsi="Arial" w:cs="Arial"/>
         </w:rPr>
-        <w:t xml:space="preserve">nboarding </w:t>
+        <w:t>nboarding</w:t>
+      </w:r>
+      <w:proofErr w:type="spellEnd"/>
+      <w:r>
+        <w:rPr>
+          <w:rFonts w:ascii="Arial" w:hAnsi="Arial" w:cs="Arial"/>
+        </w:rPr>
+        <w:t xml:space="preserve"> </w:t>
       </w:r>
       <w:r>
         <w:rPr>
@@ -3307,7 +3372,21 @@
         <w:rPr>
           <w:rFonts w:ascii="Arial" w:hAnsi="Arial" w:cs="Arial"/>
         </w:rPr>
-        <w:t xml:space="preserve"> (IT HoD)</w:t>
+        <w:t xml:space="preserve"> (IT </w:t>
+      </w:r>
+      <w:proofErr w:type="spellStart"/>
+      <w:r>
+        <w:rPr>
+          <w:rFonts w:ascii="Arial" w:hAnsi="Arial" w:cs="Arial"/>
+        </w:rPr>
+        <w:t>HoD</w:t>
+      </w:r>
+      <w:proofErr w:type="spellEnd"/>
+      <w:r>
+        <w:rPr>
+          <w:rFonts w:ascii="Arial" w:hAnsi="Arial" w:cs="Arial"/>
+        </w:rPr>
+        <w:t>)</w:t>
       </w:r>
       <w:r>
         <w:rPr>
@@ -3319,7 +3398,21 @@
         <w:rPr>
           <w:rFonts w:ascii="Arial" w:hAnsi="Arial" w:cs="Arial"/>
         </w:rPr>
-        <w:t xml:space="preserve"> (HoD)</w:t>
+        <w:t xml:space="preserve"> (</w:t>
+      </w:r>
+      <w:proofErr w:type="spellStart"/>
+      <w:r>
+        <w:rPr>
+          <w:rFonts w:ascii="Arial" w:hAnsi="Arial" w:cs="Arial"/>
+        </w:rPr>
+        <w:t>HoD</w:t>
+      </w:r>
+      <w:proofErr w:type="spellEnd"/>
+      <w:r>
+        <w:rPr>
+          <w:rFonts w:ascii="Arial" w:hAnsi="Arial" w:cs="Arial"/>
+        </w:rPr>
+        <w:t>)</w:t>
       </w:r>
       <w:r>
         <w:rPr>
@@ -3385,7 +3478,21 @@
         <w:rPr>
           <w:rFonts w:ascii="Arial" w:hAnsi="Arial" w:cs="Arial"/>
         </w:rPr>
-        <w:t xml:space="preserve"> IT HoD user can have access to authority actions such as rejection and approval</w:t>
+        <w:t xml:space="preserve"> IT </w:t>
+      </w:r>
+      <w:proofErr w:type="spellStart"/>
+      <w:r>
+        <w:rPr>
+          <w:rFonts w:ascii="Arial" w:hAnsi="Arial" w:cs="Arial"/>
+        </w:rPr>
+        <w:t>HoD</w:t>
+      </w:r>
+      <w:proofErr w:type="spellEnd"/>
+      <w:r>
+        <w:rPr>
+          <w:rFonts w:ascii="Arial" w:hAnsi="Arial" w:cs="Arial"/>
+        </w:rPr>
+        <w:t xml:space="preserve"> user can have access to authority actions such as rejection and approval</w:t>
       </w:r>
       <w:r>
         <w:rPr>
@@ -3461,9 +3568,9 @@
         <w:pStyle w:val="Heading3"/>
         <w:spacing w:before="0" w:after="0"/>
       </w:pPr>
-      <w:bookmarkStart w:id="49" w:name="_Toc417456545"/>
-      <w:bookmarkStart w:id="50" w:name="_Toc479676546"/>
-      <w:bookmarkStart w:id="51" w:name="_Toc14269200"/>
+      <w:bookmarkStart w:id="50" w:name="_Toc417456545"/>
+      <w:bookmarkStart w:id="51" w:name="_Toc479676546"/>
+      <w:bookmarkStart w:id="52" w:name="_Toc14450022"/>
       <w:r>
         <w:t xml:space="preserve">1.1 </w:t>
       </w:r>
@@ -3479,9 +3586,9 @@
       <w:r>
         <w:t>bjective</w:t>
       </w:r>
-      <w:bookmarkEnd w:id="49"/>
       <w:bookmarkEnd w:id="50"/>
       <w:bookmarkEnd w:id="51"/>
+      <w:bookmarkEnd w:id="52"/>
     </w:p>
     <w:p>
       <w:pPr>
@@ -3544,14 +3651,22 @@
         <w:rPr>
           <w:rFonts w:ascii="Arial" w:hAnsi="Arial" w:cs="Arial"/>
         </w:rPr>
-        <w:t xml:space="preserve"> onboarding</w:t>
-      </w:r>
-      <w:r>
-        <w:rPr>
-          <w:rFonts w:ascii="Arial" w:hAnsi="Arial" w:cs="Arial"/>
-        </w:rPr>
         <w:t xml:space="preserve"> </w:t>
       </w:r>
+      <w:proofErr w:type="spellStart"/>
+      <w:r>
+        <w:rPr>
+          <w:rFonts w:ascii="Arial" w:hAnsi="Arial" w:cs="Arial"/>
+        </w:rPr>
+        <w:t>onboarding</w:t>
+      </w:r>
+      <w:proofErr w:type="spellEnd"/>
+      <w:r>
+        <w:rPr>
+          <w:rFonts w:ascii="Arial" w:hAnsi="Arial" w:cs="Arial"/>
+        </w:rPr>
+        <w:t xml:space="preserve"> </w:t>
+      </w:r>
       <w:r>
         <w:rPr>
           <w:rFonts w:ascii="Arial" w:hAnsi="Arial" w:cs="Arial"/>
@@ -3707,11 +3822,33 @@
         </w:rPr>
         <w:t xml:space="preserve">, </w:t>
       </w:r>
-      <w:r>
-        <w:rPr>
-          <w:rFonts w:ascii="Arial" w:hAnsi="Arial" w:cs="Arial"/>
-        </w:rPr>
-        <w:t>netword lan i</w:t>
+      <w:proofErr w:type="spellStart"/>
+      <w:r>
+        <w:rPr>
+          <w:rFonts w:ascii="Arial" w:hAnsi="Arial" w:cs="Arial"/>
+        </w:rPr>
+        <w:t>netword</w:t>
+      </w:r>
+      <w:proofErr w:type="spellEnd"/>
+      <w:r>
+        <w:rPr>
+          <w:rFonts w:ascii="Arial" w:hAnsi="Arial" w:cs="Arial"/>
+        </w:rPr>
+        <w:t xml:space="preserve"> </w:t>
+      </w:r>
+      <w:proofErr w:type="spellStart"/>
+      <w:r>
+        <w:rPr>
+          <w:rFonts w:ascii="Arial" w:hAnsi="Arial" w:cs="Arial"/>
+        </w:rPr>
+        <w:t>lan</w:t>
+      </w:r>
+      <w:proofErr w:type="spellEnd"/>
+      <w:r>
+        <w:rPr>
+          <w:rFonts w:ascii="Arial" w:hAnsi="Arial" w:cs="Arial"/>
+        </w:rPr>
+        <w:t xml:space="preserve"> i</w:t>
       </w:r>
       <w:r>
         <w:rPr>
@@ -3783,22 +3920,22 @@
         <w:pStyle w:val="Heading3"/>
         <w:spacing w:before="0" w:after="0"/>
       </w:pPr>
-      <w:bookmarkStart w:id="52" w:name="_Toc417456546"/>
-      <w:bookmarkStart w:id="53" w:name="_Toc479676547"/>
-      <w:bookmarkStart w:id="54" w:name="_Toc14269201"/>
+      <w:bookmarkStart w:id="53" w:name="_Toc417456546"/>
+      <w:bookmarkStart w:id="54" w:name="_Toc479676547"/>
+      <w:bookmarkStart w:id="55" w:name="_Toc14450023"/>
       <w:r>
         <w:lastRenderedPageBreak/>
         <w:t xml:space="preserve">1.2 </w:t>
       </w:r>
-      <w:bookmarkEnd w:id="52"/>
       <w:bookmarkEnd w:id="53"/>
+      <w:bookmarkEnd w:id="54"/>
       <w:r>
         <w:t>Scope</w:t>
       </w:r>
       <w:r>
         <w:t xml:space="preserve"> of System Statement</w:t>
       </w:r>
-      <w:bookmarkEnd w:id="54"/>
+      <w:bookmarkEnd w:id="55"/>
     </w:p>
     <w:p>
       <w:pPr>
@@ -3830,7 +3967,21 @@
         <w:rPr>
           <w:rFonts w:ascii="Arial" w:hAnsi="Arial" w:cs="Arial"/>
         </w:rPr>
-        <w:t>Self-Onboarding Dashboard</w:t>
+        <w:t>Self-</w:t>
+      </w:r>
+      <w:proofErr w:type="spellStart"/>
+      <w:r>
+        <w:rPr>
+          <w:rFonts w:ascii="Arial" w:hAnsi="Arial" w:cs="Arial"/>
+        </w:rPr>
+        <w:t>Onboarding</w:t>
+      </w:r>
+      <w:proofErr w:type="spellEnd"/>
+      <w:r>
+        <w:rPr>
+          <w:rFonts w:ascii="Arial" w:hAnsi="Arial" w:cs="Arial"/>
+        </w:rPr>
+        <w:t xml:space="preserve"> Dashboard</w:t>
       </w:r>
       <w:r>
         <w:rPr>
@@ -4038,7 +4189,21 @@
         <w:rPr>
           <w:rFonts w:ascii="Arial" w:hAnsi="Arial" w:cs="Arial"/>
         </w:rPr>
-        <w:t xml:space="preserve"> is used by</w:t>
+        <w:t xml:space="preserve"> </w:t>
+      </w:r>
+      <w:proofErr w:type="gramStart"/>
+      <w:r>
+        <w:rPr>
+          <w:rFonts w:ascii="Arial" w:hAnsi="Arial" w:cs="Arial"/>
+        </w:rPr>
+        <w:t>is used</w:t>
+      </w:r>
+      <w:proofErr w:type="gramEnd"/>
+      <w:r>
+        <w:rPr>
+          <w:rFonts w:ascii="Arial" w:hAnsi="Arial" w:cs="Arial"/>
+        </w:rPr>
+        <w:t xml:space="preserve"> by</w:t>
       </w:r>
       <w:r>
         <w:rPr>
@@ -4093,9 +4258,9 @@
         <w:pStyle w:val="Heading3"/>
         <w:spacing w:before="0" w:after="0"/>
       </w:pPr>
-      <w:bookmarkStart w:id="55" w:name="_Toc417456547"/>
-      <w:bookmarkStart w:id="56" w:name="_Toc479676548"/>
-      <w:bookmarkStart w:id="57" w:name="_Toc14269202"/>
+      <w:bookmarkStart w:id="56" w:name="_Toc417456547"/>
+      <w:bookmarkStart w:id="57" w:name="_Toc479676548"/>
+      <w:bookmarkStart w:id="58" w:name="_Toc14450024"/>
       <w:r>
         <w:t xml:space="preserve">1.3 </w:t>
       </w:r>
@@ -4108,9 +4273,9 @@
       <w:r>
         <w:t>ontext</w:t>
       </w:r>
-      <w:bookmarkEnd w:id="55"/>
       <w:bookmarkEnd w:id="56"/>
       <w:bookmarkEnd w:id="57"/>
+      <w:bookmarkEnd w:id="58"/>
     </w:p>
     <w:p>
       <w:pPr>
@@ -4146,7 +4311,21 @@
         <w:rPr>
           <w:rFonts w:ascii="Arial" w:hAnsi="Arial" w:cs="Arial"/>
         </w:rPr>
-        <w:t>Self-Onboarding Dashboard</w:t>
+        <w:t>Self-</w:t>
+      </w:r>
+      <w:proofErr w:type="spellStart"/>
+      <w:r>
+        <w:rPr>
+          <w:rFonts w:ascii="Arial" w:hAnsi="Arial" w:cs="Arial"/>
+        </w:rPr>
+        <w:t>Onboarding</w:t>
+      </w:r>
+      <w:proofErr w:type="spellEnd"/>
+      <w:r>
+        <w:rPr>
+          <w:rFonts w:ascii="Arial" w:hAnsi="Arial" w:cs="Arial"/>
+        </w:rPr>
+        <w:t xml:space="preserve"> Dashboard</w:t>
       </w:r>
       <w:r>
         <w:rPr>
@@ -4257,7 +4436,21 @@
         <w:rPr>
           <w:rFonts w:ascii="Arial" w:hAnsi="Arial" w:cs="Arial"/>
         </w:rPr>
-        <w:t>Self-Onboarding Dashboard system</w:t>
+        <w:t>Self-</w:t>
+      </w:r>
+      <w:proofErr w:type="spellStart"/>
+      <w:r>
+        <w:rPr>
+          <w:rFonts w:ascii="Arial" w:hAnsi="Arial" w:cs="Arial"/>
+        </w:rPr>
+        <w:t>Onboarding</w:t>
+      </w:r>
+      <w:proofErr w:type="spellEnd"/>
+      <w:r>
+        <w:rPr>
+          <w:rFonts w:ascii="Arial" w:hAnsi="Arial" w:cs="Arial"/>
+        </w:rPr>
+        <w:t xml:space="preserve"> Dashboard system</w:t>
       </w:r>
       <w:r>
         <w:rPr>
@@ -4455,9 +4648,9 @@
           <w:i w:val="0"/>
         </w:rPr>
       </w:pPr>
-      <w:bookmarkStart w:id="58" w:name="_Toc417456550"/>
-      <w:bookmarkStart w:id="59" w:name="_Toc479676550"/>
-      <w:bookmarkStart w:id="60" w:name="_Toc14269203"/>
+      <w:bookmarkStart w:id="59" w:name="_Toc417456550"/>
+      <w:bookmarkStart w:id="60" w:name="_Toc479676550"/>
+      <w:bookmarkStart w:id="61" w:name="_Toc14450025"/>
       <w:r>
         <w:rPr>
           <w:i w:val="0"/>
@@ -4471,9 +4664,9 @@
         </w:rPr>
         <w:t>Functional and Data Description</w:t>
       </w:r>
-      <w:bookmarkEnd w:id="58"/>
       <w:bookmarkEnd w:id="59"/>
       <w:bookmarkEnd w:id="60"/>
+      <w:bookmarkEnd w:id="61"/>
     </w:p>
     <w:p>
       <w:pPr>
@@ -4485,14 +4678,14 @@
         <w:pStyle w:val="Heading3"/>
         <w:spacing w:before="0" w:after="0"/>
       </w:pPr>
-      <w:bookmarkStart w:id="61" w:name="_Toc14269204"/>
+      <w:bookmarkStart w:id="62" w:name="_Toc14450026"/>
       <w:r>
         <w:t xml:space="preserve">2.1 </w:t>
       </w:r>
       <w:r>
         <w:t>System Architecture</w:t>
       </w:r>
-      <w:bookmarkEnd w:id="61"/>
+      <w:bookmarkEnd w:id="62"/>
     </w:p>
     <w:p>
       <w:pPr>
@@ -4518,7 +4711,14 @@
         <w:rPr>
           <w:rFonts w:ascii="Arial" w:hAnsi="Arial" w:cs="Arial"/>
         </w:rPr>
-        <w:t xml:space="preserve">System architecture is </w:t>
+        <w:t xml:space="preserve">System architecture </w:t>
+      </w:r>
+      <w:proofErr w:type="gramStart"/>
+      <w:r>
+        <w:rPr>
+          <w:rFonts w:ascii="Arial" w:hAnsi="Arial" w:cs="Arial"/>
+        </w:rPr>
+        <w:t xml:space="preserve">is </w:t>
       </w:r>
       <w:r>
         <w:rPr>
@@ -4526,6 +4726,7 @@
         </w:rPr>
         <w:t>shown</w:t>
       </w:r>
+      <w:proofErr w:type="gramEnd"/>
       <w:r>
         <w:rPr>
           <w:rFonts w:ascii="Arial" w:hAnsi="Arial" w:cs="Arial"/>
@@ -5446,7 +5647,7 @@
         <w:pStyle w:val="Heading3"/>
         <w:spacing w:before="0" w:after="0"/>
       </w:pPr>
-      <w:bookmarkStart w:id="62" w:name="_Toc14269205"/>
+      <w:bookmarkStart w:id="63" w:name="_Toc14450027"/>
       <w:r>
         <w:t xml:space="preserve">2.2 </w:t>
       </w:r>
@@ -5459,7 +5660,7 @@
       <w:r>
         <w:t xml:space="preserve"> (Technology Requirements)</w:t>
       </w:r>
-      <w:bookmarkEnd w:id="62"/>
+      <w:bookmarkEnd w:id="63"/>
       <w:r>
         <w:t xml:space="preserve"> </w:t>
       </w:r>
@@ -5954,7 +6155,7 @@
           <w:szCs w:val="24"/>
         </w:rPr>
       </w:pPr>
-      <w:bookmarkStart w:id="63" w:name="_Toc479683720"/>
+      <w:bookmarkStart w:id="64" w:name="_Toc479683720"/>
       <w:r>
         <w:rPr>
           <w:rFonts w:ascii="Arial" w:hAnsi="Arial" w:cs="Arial"/>
@@ -5971,7 +6172,7 @@
         </w:rPr>
         <w:t>Data Access Layer</w:t>
       </w:r>
-      <w:bookmarkEnd w:id="63"/>
+      <w:bookmarkEnd w:id="64"/>
     </w:p>
     <w:p>
       <w:pPr>
@@ -6389,7 +6590,7 @@
           <w:i w:val="0"/>
         </w:rPr>
       </w:pPr>
-      <w:bookmarkStart w:id="64" w:name="_Toc14269206"/>
+      <w:bookmarkStart w:id="65" w:name="_Toc14450028"/>
       <w:r>
         <w:rPr>
           <w:i w:val="0"/>
@@ -6397,7 +6598,7 @@
         <w:lastRenderedPageBreak/>
         <w:t>3.0 Software Requirements</w:t>
       </w:r>
-      <w:bookmarkEnd w:id="64"/>
+      <w:bookmarkEnd w:id="65"/>
     </w:p>
     <w:p>
       <w:pPr>
@@ -6418,7 +6619,7 @@
           <w:shd w:val="clear" w:color="auto" w:fill="FFFFFF"/>
         </w:rPr>
       </w:pPr>
-      <w:bookmarkStart w:id="65" w:name="_Toc14269207"/>
+      <w:bookmarkStart w:id="66" w:name="_Toc14450029"/>
       <w:r>
         <w:rPr>
           <w:shd w:val="clear" w:color="auto" w:fill="FFFFFF"/>
@@ -6431,7 +6632,7 @@
         </w:rPr>
         <w:t xml:space="preserve"> Side</w:t>
       </w:r>
-      <w:bookmarkEnd w:id="65"/>
+      <w:bookmarkEnd w:id="66"/>
     </w:p>
     <w:p>
       <w:pPr>
@@ -6584,7 +6785,7 @@
           <w:shd w:val="clear" w:color="auto" w:fill="FFFFFF"/>
         </w:rPr>
       </w:pPr>
-      <w:bookmarkStart w:id="66" w:name="_Toc14269208"/>
+      <w:bookmarkStart w:id="67" w:name="_Toc14450030"/>
       <w:r>
         <w:rPr>
           <w:shd w:val="clear" w:color="auto" w:fill="FFFFFF"/>
@@ -6597,7 +6798,7 @@
         </w:rPr>
         <w:t xml:space="preserve"> Side</w:t>
       </w:r>
-      <w:bookmarkEnd w:id="66"/>
+      <w:bookmarkEnd w:id="67"/>
     </w:p>
     <w:p>
       <w:pPr>
@@ -7018,7 +7219,7 @@
           <w:i w:val="0"/>
         </w:rPr>
       </w:pPr>
-      <w:bookmarkStart w:id="67" w:name="_Toc14269209"/>
+      <w:bookmarkStart w:id="68" w:name="_Toc14450031"/>
       <w:r>
         <w:rPr>
           <w:i w:val="0"/>
@@ -7044,7 +7245,7 @@
         </w:rPr>
         <w:t xml:space="preserve"> Design</w:t>
       </w:r>
-      <w:bookmarkEnd w:id="67"/>
+      <w:bookmarkEnd w:id="68"/>
     </w:p>
     <w:p>
       <w:pPr>
@@ -7689,7 +7890,7 @@
           <w:i w:val="0"/>
         </w:rPr>
       </w:pPr>
-      <w:bookmarkStart w:id="68" w:name="_Toc14269210"/>
+      <w:bookmarkStart w:id="69" w:name="_Toc14450032"/>
       <w:r>
         <w:rPr>
           <w:i w:val="0"/>
@@ -7703,7 +7904,7 @@
         </w:rPr>
         <w:t>Feature Requirements</w:t>
       </w:r>
-      <w:bookmarkEnd w:id="68"/>
+      <w:bookmarkEnd w:id="69"/>
     </w:p>
     <w:p>
       <w:pPr>
@@ -7777,7 +7978,7 @@
           <w:lang w:val="en-MY" w:eastAsia="en-MY"/>
         </w:rPr>
       </w:pPr>
-      <w:bookmarkStart w:id="69" w:name="_Toc14269211"/>
+      <w:bookmarkStart w:id="70" w:name="_Toc14450033"/>
       <w:r>
         <w:rPr>
           <w:rFonts w:eastAsia="Calibri"/>
@@ -7823,7 +8024,7 @@
         </w:rPr>
         <w:t>Page Access and Visibility</w:t>
       </w:r>
-      <w:bookmarkEnd w:id="69"/>
+      <w:bookmarkEnd w:id="70"/>
     </w:p>
     <w:p>
       <w:pPr>
@@ -8855,7 +9056,7 @@
           <w:lang w:val="en-MY" w:eastAsia="en-MY"/>
         </w:rPr>
       </w:pPr>
-      <w:bookmarkStart w:id="70" w:name="_Toc14269212"/>
+      <w:bookmarkStart w:id="71" w:name="_Toc14450034"/>
       <w:r>
         <w:rPr>
           <w:rFonts w:eastAsia="Calibri"/>
@@ -8901,7 +9102,7 @@
         </w:rPr>
         <w:t>Actions Based on Roles</w:t>
       </w:r>
-      <w:bookmarkEnd w:id="70"/>
+      <w:bookmarkEnd w:id="71"/>
     </w:p>
     <w:p>
       <w:pPr>
@@ -11172,7 +11373,7 @@
           <w:i w:val="0"/>
         </w:rPr>
       </w:pPr>
-      <w:bookmarkStart w:id="71" w:name="_Toc14269213"/>
+      <w:bookmarkStart w:id="72" w:name="_Toc14450035"/>
       <w:r>
         <w:rPr>
           <w:i w:val="0"/>
@@ -11192,7 +11393,7 @@
         </w:rPr>
         <w:t>Acknowledgement and Acceptance</w:t>
       </w:r>
-      <w:bookmarkEnd w:id="71"/>
+      <w:bookmarkEnd w:id="72"/>
     </w:p>
     <w:p>
       <w:pPr>
@@ -11231,19 +11432,21 @@
                 <w:b/>
               </w:rPr>
             </w:pPr>
-            <w:bookmarkStart w:id="72" w:name="_Toc479671978"/>
-            <w:bookmarkStart w:id="73" w:name="_Toc479673296"/>
-            <w:bookmarkStart w:id="74" w:name="_Toc8808684"/>
-            <w:bookmarkStart w:id="75" w:name="_Toc8908817"/>
-            <w:bookmarkStart w:id="76" w:name="_Toc9342227"/>
-            <w:bookmarkStart w:id="77" w:name="_Toc9865219"/>
-            <w:bookmarkStart w:id="78" w:name="_Toc10039302"/>
-            <w:bookmarkStart w:id="79" w:name="_Toc10039432"/>
-            <w:bookmarkStart w:id="80" w:name="_Toc13124915"/>
-            <w:bookmarkStart w:id="81" w:name="_Toc14181752"/>
-            <w:bookmarkStart w:id="82" w:name="_Toc14187994"/>
-            <w:bookmarkStart w:id="83" w:name="_Toc14256597"/>
-            <w:bookmarkStart w:id="84" w:name="_Toc14269214"/>
+            <w:bookmarkStart w:id="73" w:name="_Toc479671978"/>
+            <w:bookmarkStart w:id="74" w:name="_Toc479673296"/>
+            <w:bookmarkStart w:id="75" w:name="_Toc8808684"/>
+            <w:bookmarkStart w:id="76" w:name="_Toc8908817"/>
+            <w:bookmarkStart w:id="77" w:name="_Toc9342227"/>
+            <w:bookmarkStart w:id="78" w:name="_Toc9865219"/>
+            <w:bookmarkStart w:id="79" w:name="_Toc10039302"/>
+            <w:bookmarkStart w:id="80" w:name="_Toc10039432"/>
+            <w:bookmarkStart w:id="81" w:name="_Toc13124915"/>
+            <w:bookmarkStart w:id="82" w:name="_Toc14181752"/>
+            <w:bookmarkStart w:id="83" w:name="_Toc14187994"/>
+            <w:bookmarkStart w:id="84" w:name="_Toc14256597"/>
+            <w:bookmarkStart w:id="85" w:name="_Toc14269214"/>
+            <w:bookmarkStart w:id="86" w:name="_Toc14449985"/>
+            <w:bookmarkStart w:id="87" w:name="_Toc14450036"/>
             <w:r>
               <w:rPr>
                 <w:rFonts w:ascii="Arial" w:hAnsi="Arial" w:cs="Arial"/>
@@ -11251,7 +11454,6 @@
               </w:rPr>
               <w:t>Developer:</w:t>
             </w:r>
-            <w:bookmarkEnd w:id="72"/>
             <w:bookmarkEnd w:id="73"/>
             <w:bookmarkEnd w:id="74"/>
             <w:bookmarkEnd w:id="75"/>
@@ -11264,6 +11466,9 @@
             <w:bookmarkEnd w:id="82"/>
             <w:bookmarkEnd w:id="83"/>
             <w:bookmarkEnd w:id="84"/>
+            <w:bookmarkEnd w:id="85"/>
+            <w:bookmarkEnd w:id="86"/>
+            <w:bookmarkEnd w:id="87"/>
           </w:p>
           <w:p>
             <w:pPr>
@@ -11300,13 +11505,15 @@
                 <w:b/>
               </w:rPr>
             </w:pPr>
-            <w:bookmarkStart w:id="85" w:name="_Toc10039303"/>
-            <w:bookmarkStart w:id="86" w:name="_Toc10039433"/>
-            <w:bookmarkStart w:id="87" w:name="_Toc13124916"/>
-            <w:bookmarkStart w:id="88" w:name="_Toc14181753"/>
-            <w:bookmarkStart w:id="89" w:name="_Toc14187995"/>
-            <w:bookmarkStart w:id="90" w:name="_Toc14256598"/>
-            <w:bookmarkStart w:id="91" w:name="_Toc14269215"/>
+            <w:bookmarkStart w:id="88" w:name="_Toc10039303"/>
+            <w:bookmarkStart w:id="89" w:name="_Toc10039433"/>
+            <w:bookmarkStart w:id="90" w:name="_Toc13124916"/>
+            <w:bookmarkStart w:id="91" w:name="_Toc14181753"/>
+            <w:bookmarkStart w:id="92" w:name="_Toc14187995"/>
+            <w:bookmarkStart w:id="93" w:name="_Toc14256598"/>
+            <w:bookmarkStart w:id="94" w:name="_Toc14269215"/>
+            <w:bookmarkStart w:id="95" w:name="_Toc14449986"/>
+            <w:bookmarkStart w:id="96" w:name="_Toc14450037"/>
             <w:r>
               <w:rPr>
                 <w:rFonts w:ascii="Arial" w:hAnsi="Arial" w:cs="Arial"/>
@@ -11314,13 +11521,15 @@
               </w:rPr>
               <w:t>Developer:</w:t>
             </w:r>
-            <w:bookmarkEnd w:id="85"/>
-            <w:bookmarkEnd w:id="86"/>
-            <w:bookmarkEnd w:id="87"/>
             <w:bookmarkEnd w:id="88"/>
             <w:bookmarkEnd w:id="89"/>
             <w:bookmarkEnd w:id="90"/>
             <w:bookmarkEnd w:id="91"/>
+            <w:bookmarkEnd w:id="92"/>
+            <w:bookmarkEnd w:id="93"/>
+            <w:bookmarkEnd w:id="94"/>
+            <w:bookmarkEnd w:id="95"/>
+            <w:bookmarkEnd w:id="96"/>
           </w:p>
           <w:p>
             <w:pPr>
@@ -11359,30 +11568,27 @@
                 <w:rFonts w:ascii="Arial" w:hAnsi="Arial" w:cs="Arial"/>
               </w:rPr>
             </w:pPr>
-            <w:bookmarkStart w:id="92" w:name="_Toc479671979"/>
-            <w:bookmarkStart w:id="93" w:name="_Toc479673297"/>
-            <w:bookmarkStart w:id="94" w:name="_Toc8808685"/>
-            <w:bookmarkStart w:id="95" w:name="_Toc8908818"/>
-            <w:bookmarkStart w:id="96" w:name="_Toc9342228"/>
-            <w:bookmarkStart w:id="97" w:name="_Toc9865220"/>
-            <w:bookmarkStart w:id="98" w:name="_Toc10039304"/>
-            <w:bookmarkStart w:id="99" w:name="_Toc10039434"/>
-            <w:bookmarkStart w:id="100" w:name="_Toc13124917"/>
-            <w:bookmarkStart w:id="101" w:name="_Toc14181754"/>
-            <w:bookmarkStart w:id="102" w:name="_Toc14187996"/>
-            <w:bookmarkStart w:id="103" w:name="_Toc14256599"/>
-            <w:bookmarkStart w:id="104" w:name="_Toc14269216"/>
+            <w:bookmarkStart w:id="97" w:name="_Toc479671979"/>
+            <w:bookmarkStart w:id="98" w:name="_Toc479673297"/>
+            <w:bookmarkStart w:id="99" w:name="_Toc8808685"/>
+            <w:bookmarkStart w:id="100" w:name="_Toc8908818"/>
+            <w:bookmarkStart w:id="101" w:name="_Toc9342228"/>
+            <w:bookmarkStart w:id="102" w:name="_Toc9865220"/>
+            <w:bookmarkStart w:id="103" w:name="_Toc10039304"/>
+            <w:bookmarkStart w:id="104" w:name="_Toc10039434"/>
+            <w:bookmarkStart w:id="105" w:name="_Toc13124917"/>
+            <w:bookmarkStart w:id="106" w:name="_Toc14181754"/>
+            <w:bookmarkStart w:id="107" w:name="_Toc14187996"/>
+            <w:bookmarkStart w:id="108" w:name="_Toc14256599"/>
+            <w:bookmarkStart w:id="109" w:name="_Toc14269216"/>
+            <w:bookmarkStart w:id="110" w:name="_Toc14449987"/>
+            <w:bookmarkStart w:id="111" w:name="_Toc14450038"/>
             <w:r>
               <w:rPr>
                 <w:rFonts w:ascii="Arial" w:hAnsi="Arial" w:cs="Arial"/>
               </w:rPr>
               <w:t>Signature</w:t>
             </w:r>
-            <w:bookmarkEnd w:id="92"/>
-            <w:bookmarkEnd w:id="93"/>
-            <w:bookmarkEnd w:id="94"/>
-            <w:bookmarkEnd w:id="95"/>
-            <w:bookmarkEnd w:id="96"/>
             <w:bookmarkEnd w:id="97"/>
             <w:bookmarkEnd w:id="98"/>
             <w:bookmarkEnd w:id="99"/>
@@ -11391,6 +11597,13 @@
             <w:bookmarkEnd w:id="102"/>
             <w:bookmarkEnd w:id="103"/>
             <w:bookmarkEnd w:id="104"/>
+            <w:bookmarkEnd w:id="105"/>
+            <w:bookmarkEnd w:id="106"/>
+            <w:bookmarkEnd w:id="107"/>
+            <w:bookmarkEnd w:id="108"/>
+            <w:bookmarkEnd w:id="109"/>
+            <w:bookmarkEnd w:id="110"/>
+            <w:bookmarkEnd w:id="111"/>
           </w:p>
           <w:p>
             <w:pPr>
@@ -11436,26 +11649,30 @@
                 <w:rFonts w:ascii="Arial" w:hAnsi="Arial" w:cs="Arial"/>
               </w:rPr>
             </w:pPr>
-            <w:bookmarkStart w:id="105" w:name="_Toc10039305"/>
-            <w:bookmarkStart w:id="106" w:name="_Toc10039435"/>
-            <w:bookmarkStart w:id="107" w:name="_Toc13124918"/>
-            <w:bookmarkStart w:id="108" w:name="_Toc14181755"/>
-            <w:bookmarkStart w:id="109" w:name="_Toc14187997"/>
-            <w:bookmarkStart w:id="110" w:name="_Toc14256600"/>
-            <w:bookmarkStart w:id="111" w:name="_Toc14269217"/>
+            <w:bookmarkStart w:id="112" w:name="_Toc10039305"/>
+            <w:bookmarkStart w:id="113" w:name="_Toc10039435"/>
+            <w:bookmarkStart w:id="114" w:name="_Toc13124918"/>
+            <w:bookmarkStart w:id="115" w:name="_Toc14181755"/>
+            <w:bookmarkStart w:id="116" w:name="_Toc14187997"/>
+            <w:bookmarkStart w:id="117" w:name="_Toc14256600"/>
+            <w:bookmarkStart w:id="118" w:name="_Toc14269217"/>
+            <w:bookmarkStart w:id="119" w:name="_Toc14449988"/>
+            <w:bookmarkStart w:id="120" w:name="_Toc14450039"/>
             <w:r>
               <w:rPr>
                 <w:rFonts w:ascii="Arial" w:hAnsi="Arial" w:cs="Arial"/>
               </w:rPr>
               <w:t>Signature</w:t>
             </w:r>
-            <w:bookmarkEnd w:id="105"/>
-            <w:bookmarkEnd w:id="106"/>
-            <w:bookmarkEnd w:id="107"/>
-            <w:bookmarkEnd w:id="108"/>
-            <w:bookmarkEnd w:id="109"/>
-            <w:bookmarkEnd w:id="110"/>
-            <w:bookmarkEnd w:id="111"/>
+            <w:bookmarkEnd w:id="112"/>
+            <w:bookmarkEnd w:id="113"/>
+            <w:bookmarkEnd w:id="114"/>
+            <w:bookmarkEnd w:id="115"/>
+            <w:bookmarkEnd w:id="116"/>
+            <w:bookmarkEnd w:id="117"/>
+            <w:bookmarkEnd w:id="118"/>
+            <w:bookmarkEnd w:id="119"/>
+            <w:bookmarkEnd w:id="120"/>
           </w:p>
           <w:p>
             <w:pPr>
@@ -11503,44 +11720,48 @@
                 <w:rFonts w:ascii="Arial" w:hAnsi="Arial" w:cs="Arial"/>
               </w:rPr>
             </w:pPr>
-            <w:bookmarkStart w:id="112" w:name="_Toc8808686"/>
-            <w:bookmarkStart w:id="113" w:name="_Toc8908819"/>
-            <w:bookmarkStart w:id="114" w:name="_Toc9342229"/>
-            <w:bookmarkStart w:id="115" w:name="_Toc9865221"/>
-            <w:bookmarkStart w:id="116" w:name="_Toc10039306"/>
-            <w:bookmarkStart w:id="117" w:name="_Toc10039436"/>
-            <w:bookmarkStart w:id="118" w:name="_Toc13124919"/>
-            <w:bookmarkStart w:id="119" w:name="_Toc14181756"/>
-            <w:bookmarkStart w:id="120" w:name="_Toc14187998"/>
-            <w:bookmarkStart w:id="121" w:name="_Toc14256601"/>
-            <w:bookmarkStart w:id="122" w:name="_Toc14269218"/>
-            <w:bookmarkStart w:id="123" w:name="_Toc479671980"/>
-            <w:bookmarkStart w:id="124" w:name="_Toc479673298"/>
+            <w:bookmarkStart w:id="121" w:name="_Toc8808686"/>
+            <w:bookmarkStart w:id="122" w:name="_Toc8908819"/>
+            <w:bookmarkStart w:id="123" w:name="_Toc9342229"/>
+            <w:bookmarkStart w:id="124" w:name="_Toc9865221"/>
+            <w:bookmarkStart w:id="125" w:name="_Toc10039306"/>
+            <w:bookmarkStart w:id="126" w:name="_Toc10039436"/>
+            <w:bookmarkStart w:id="127" w:name="_Toc13124919"/>
+            <w:bookmarkStart w:id="128" w:name="_Toc14181756"/>
+            <w:bookmarkStart w:id="129" w:name="_Toc14187998"/>
+            <w:bookmarkStart w:id="130" w:name="_Toc14256601"/>
+            <w:bookmarkStart w:id="131" w:name="_Toc14269218"/>
+            <w:bookmarkStart w:id="132" w:name="_Toc479671980"/>
+            <w:bookmarkStart w:id="133" w:name="_Toc479673298"/>
+            <w:bookmarkStart w:id="134" w:name="_Toc14449989"/>
+            <w:bookmarkStart w:id="135" w:name="_Toc14450040"/>
             <w:r>
               <w:rPr>
                 <w:rFonts w:ascii="Arial" w:hAnsi="Arial" w:cs="Arial"/>
               </w:rPr>
               <w:t>Name :</w:t>
             </w:r>
-            <w:bookmarkEnd w:id="112"/>
-            <w:bookmarkEnd w:id="113"/>
-            <w:bookmarkEnd w:id="114"/>
-            <w:bookmarkEnd w:id="115"/>
-            <w:bookmarkEnd w:id="116"/>
-            <w:bookmarkEnd w:id="117"/>
-            <w:bookmarkEnd w:id="118"/>
-            <w:bookmarkEnd w:id="119"/>
-            <w:bookmarkEnd w:id="120"/>
             <w:bookmarkEnd w:id="121"/>
             <w:bookmarkEnd w:id="122"/>
+            <w:bookmarkEnd w:id="123"/>
+            <w:bookmarkEnd w:id="124"/>
+            <w:bookmarkEnd w:id="125"/>
+            <w:bookmarkEnd w:id="126"/>
+            <w:bookmarkEnd w:id="127"/>
+            <w:bookmarkEnd w:id="128"/>
+            <w:bookmarkEnd w:id="129"/>
+            <w:bookmarkEnd w:id="130"/>
+            <w:bookmarkEnd w:id="131"/>
+            <w:bookmarkEnd w:id="134"/>
+            <w:bookmarkEnd w:id="135"/>
             <w:r>
               <w:rPr>
                 <w:rFonts w:ascii="Arial" w:hAnsi="Arial" w:cs="Arial"/>
               </w:rPr>
               <w:t xml:space="preserve"> </w:t>
             </w:r>
-            <w:bookmarkEnd w:id="123"/>
-            <w:bookmarkEnd w:id="124"/>
+            <w:bookmarkEnd w:id="132"/>
+            <w:bookmarkEnd w:id="133"/>
           </w:p>
         </w:tc>
         <w:tc>
@@ -11556,26 +11777,30 @@
                 <w:rFonts w:ascii="Arial" w:hAnsi="Arial" w:cs="Arial"/>
               </w:rPr>
             </w:pPr>
-            <w:bookmarkStart w:id="125" w:name="_Toc10039307"/>
-            <w:bookmarkStart w:id="126" w:name="_Toc10039437"/>
-            <w:bookmarkStart w:id="127" w:name="_Toc13124920"/>
-            <w:bookmarkStart w:id="128" w:name="_Toc14181757"/>
-            <w:bookmarkStart w:id="129" w:name="_Toc14187999"/>
-            <w:bookmarkStart w:id="130" w:name="_Toc14256602"/>
-            <w:bookmarkStart w:id="131" w:name="_Toc14269219"/>
+            <w:bookmarkStart w:id="136" w:name="_Toc10039307"/>
+            <w:bookmarkStart w:id="137" w:name="_Toc10039437"/>
+            <w:bookmarkStart w:id="138" w:name="_Toc13124920"/>
+            <w:bookmarkStart w:id="139" w:name="_Toc14181757"/>
+            <w:bookmarkStart w:id="140" w:name="_Toc14187999"/>
+            <w:bookmarkStart w:id="141" w:name="_Toc14256602"/>
+            <w:bookmarkStart w:id="142" w:name="_Toc14269219"/>
+            <w:bookmarkStart w:id="143" w:name="_Toc14449990"/>
+            <w:bookmarkStart w:id="144" w:name="_Toc14450041"/>
             <w:r>
               <w:rPr>
                 <w:rFonts w:ascii="Arial" w:hAnsi="Arial" w:cs="Arial"/>
               </w:rPr>
               <w:t>Name :</w:t>
             </w:r>
-            <w:bookmarkEnd w:id="125"/>
-            <w:bookmarkEnd w:id="126"/>
-            <w:bookmarkEnd w:id="127"/>
-            <w:bookmarkEnd w:id="128"/>
-            <w:bookmarkEnd w:id="129"/>
-            <w:bookmarkEnd w:id="130"/>
-            <w:bookmarkEnd w:id="131"/>
+            <w:bookmarkEnd w:id="136"/>
+            <w:bookmarkEnd w:id="137"/>
+            <w:bookmarkEnd w:id="138"/>
+            <w:bookmarkEnd w:id="139"/>
+            <w:bookmarkEnd w:id="140"/>
+            <w:bookmarkEnd w:id="141"/>
+            <w:bookmarkEnd w:id="142"/>
+            <w:bookmarkEnd w:id="143"/>
+            <w:bookmarkEnd w:id="144"/>
             <w:r>
               <w:rPr>
                 <w:rFonts w:ascii="Arial" w:hAnsi="Arial" w:cs="Arial"/>
@@ -11599,38 +11824,42 @@
                 <w:rFonts w:ascii="Arial" w:hAnsi="Arial" w:cs="Arial"/>
               </w:rPr>
             </w:pPr>
-            <w:bookmarkStart w:id="132" w:name="_Toc479671981"/>
-            <w:bookmarkStart w:id="133" w:name="_Toc479673299"/>
-            <w:bookmarkStart w:id="134" w:name="_Toc8808687"/>
-            <w:bookmarkStart w:id="135" w:name="_Toc8908820"/>
-            <w:bookmarkStart w:id="136" w:name="_Toc9342230"/>
-            <w:bookmarkStart w:id="137" w:name="_Toc9865222"/>
-            <w:bookmarkStart w:id="138" w:name="_Toc10039308"/>
-            <w:bookmarkStart w:id="139" w:name="_Toc10039438"/>
-            <w:bookmarkStart w:id="140" w:name="_Toc13124921"/>
-            <w:bookmarkStart w:id="141" w:name="_Toc14181758"/>
-            <w:bookmarkStart w:id="142" w:name="_Toc14188000"/>
-            <w:bookmarkStart w:id="143" w:name="_Toc14256603"/>
-            <w:bookmarkStart w:id="144" w:name="_Toc14269220"/>
+            <w:bookmarkStart w:id="145" w:name="_Toc479671981"/>
+            <w:bookmarkStart w:id="146" w:name="_Toc479673299"/>
+            <w:bookmarkStart w:id="147" w:name="_Toc8808687"/>
+            <w:bookmarkStart w:id="148" w:name="_Toc8908820"/>
+            <w:bookmarkStart w:id="149" w:name="_Toc9342230"/>
+            <w:bookmarkStart w:id="150" w:name="_Toc9865222"/>
+            <w:bookmarkStart w:id="151" w:name="_Toc10039308"/>
+            <w:bookmarkStart w:id="152" w:name="_Toc10039438"/>
+            <w:bookmarkStart w:id="153" w:name="_Toc13124921"/>
+            <w:bookmarkStart w:id="154" w:name="_Toc14181758"/>
+            <w:bookmarkStart w:id="155" w:name="_Toc14188000"/>
+            <w:bookmarkStart w:id="156" w:name="_Toc14256603"/>
+            <w:bookmarkStart w:id="157" w:name="_Toc14269220"/>
+            <w:bookmarkStart w:id="158" w:name="_Toc14449991"/>
+            <w:bookmarkStart w:id="159" w:name="_Toc14450042"/>
             <w:r>
               <w:rPr>
                 <w:rFonts w:ascii="Arial" w:hAnsi="Arial" w:cs="Arial"/>
               </w:rPr>
               <w:t>Date :</w:t>
             </w:r>
-            <w:bookmarkEnd w:id="132"/>
-            <w:bookmarkEnd w:id="133"/>
-            <w:bookmarkEnd w:id="134"/>
-            <w:bookmarkEnd w:id="135"/>
-            <w:bookmarkEnd w:id="136"/>
-            <w:bookmarkEnd w:id="137"/>
-            <w:bookmarkEnd w:id="138"/>
-            <w:bookmarkEnd w:id="139"/>
-            <w:bookmarkEnd w:id="140"/>
-            <w:bookmarkEnd w:id="141"/>
-            <w:bookmarkEnd w:id="142"/>
-            <w:bookmarkEnd w:id="143"/>
-            <w:bookmarkEnd w:id="144"/>
+            <w:bookmarkEnd w:id="145"/>
+            <w:bookmarkEnd w:id="146"/>
+            <w:bookmarkEnd w:id="147"/>
+            <w:bookmarkEnd w:id="148"/>
+            <w:bookmarkEnd w:id="149"/>
+            <w:bookmarkEnd w:id="150"/>
+            <w:bookmarkEnd w:id="151"/>
+            <w:bookmarkEnd w:id="152"/>
+            <w:bookmarkEnd w:id="153"/>
+            <w:bookmarkEnd w:id="154"/>
+            <w:bookmarkEnd w:id="155"/>
+            <w:bookmarkEnd w:id="156"/>
+            <w:bookmarkEnd w:id="157"/>
+            <w:bookmarkEnd w:id="158"/>
+            <w:bookmarkEnd w:id="159"/>
           </w:p>
         </w:tc>
         <w:tc>
@@ -11646,26 +11875,30 @@
                 <w:rFonts w:ascii="Arial" w:hAnsi="Arial" w:cs="Arial"/>
               </w:rPr>
             </w:pPr>
-            <w:bookmarkStart w:id="145" w:name="_Toc10039309"/>
-            <w:bookmarkStart w:id="146" w:name="_Toc10039439"/>
-            <w:bookmarkStart w:id="147" w:name="_Toc13124922"/>
-            <w:bookmarkStart w:id="148" w:name="_Toc14181759"/>
-            <w:bookmarkStart w:id="149" w:name="_Toc14188001"/>
-            <w:bookmarkStart w:id="150" w:name="_Toc14256604"/>
-            <w:bookmarkStart w:id="151" w:name="_Toc14269221"/>
+            <w:bookmarkStart w:id="160" w:name="_Toc10039309"/>
+            <w:bookmarkStart w:id="161" w:name="_Toc10039439"/>
+            <w:bookmarkStart w:id="162" w:name="_Toc13124922"/>
+            <w:bookmarkStart w:id="163" w:name="_Toc14181759"/>
+            <w:bookmarkStart w:id="164" w:name="_Toc14188001"/>
+            <w:bookmarkStart w:id="165" w:name="_Toc14256604"/>
+            <w:bookmarkStart w:id="166" w:name="_Toc14269221"/>
+            <w:bookmarkStart w:id="167" w:name="_Toc14449992"/>
+            <w:bookmarkStart w:id="168" w:name="_Toc14450043"/>
             <w:r>
               <w:rPr>
                 <w:rFonts w:ascii="Arial" w:hAnsi="Arial" w:cs="Arial"/>
               </w:rPr>
               <w:t>Date :</w:t>
             </w:r>
-            <w:bookmarkEnd w:id="145"/>
-            <w:bookmarkEnd w:id="146"/>
-            <w:bookmarkEnd w:id="147"/>
-            <w:bookmarkEnd w:id="148"/>
-            <w:bookmarkEnd w:id="149"/>
-            <w:bookmarkEnd w:id="150"/>
-            <w:bookmarkEnd w:id="151"/>
+            <w:bookmarkEnd w:id="160"/>
+            <w:bookmarkEnd w:id="161"/>
+            <w:bookmarkEnd w:id="162"/>
+            <w:bookmarkEnd w:id="163"/>
+            <w:bookmarkEnd w:id="164"/>
+            <w:bookmarkEnd w:id="165"/>
+            <w:bookmarkEnd w:id="166"/>
+            <w:bookmarkEnd w:id="167"/>
+            <w:bookmarkEnd w:id="168"/>
           </w:p>
         </w:tc>
       </w:tr>
@@ -11753,13 +11986,15 @@
                 <w:rFonts w:ascii="Arial" w:hAnsi="Arial" w:cs="Arial"/>
               </w:rPr>
             </w:pPr>
-            <w:bookmarkStart w:id="152" w:name="_Toc10039310"/>
-            <w:bookmarkStart w:id="153" w:name="_Toc10039440"/>
-            <w:bookmarkStart w:id="154" w:name="_Toc13124923"/>
-            <w:bookmarkStart w:id="155" w:name="_Toc14181760"/>
-            <w:bookmarkStart w:id="156" w:name="_Toc14188002"/>
-            <w:bookmarkStart w:id="157" w:name="_Toc14256605"/>
-            <w:bookmarkStart w:id="158" w:name="_Toc14269222"/>
+            <w:bookmarkStart w:id="169" w:name="_Toc10039310"/>
+            <w:bookmarkStart w:id="170" w:name="_Toc10039440"/>
+            <w:bookmarkStart w:id="171" w:name="_Toc13124923"/>
+            <w:bookmarkStart w:id="172" w:name="_Toc14181760"/>
+            <w:bookmarkStart w:id="173" w:name="_Toc14188002"/>
+            <w:bookmarkStart w:id="174" w:name="_Toc14256605"/>
+            <w:bookmarkStart w:id="175" w:name="_Toc14269222"/>
+            <w:bookmarkStart w:id="176" w:name="_Toc14449993"/>
+            <w:bookmarkStart w:id="177" w:name="_Toc14450044"/>
             <w:r>
               <w:rPr>
                 <w:rFonts w:ascii="Arial" w:hAnsi="Arial" w:cs="Arial"/>
@@ -11774,13 +12009,15 @@
               </w:rPr>
               <w:t>:</w:t>
             </w:r>
-            <w:bookmarkEnd w:id="152"/>
-            <w:bookmarkEnd w:id="153"/>
-            <w:bookmarkEnd w:id="154"/>
-            <w:bookmarkEnd w:id="155"/>
-            <w:bookmarkEnd w:id="156"/>
-            <w:bookmarkEnd w:id="157"/>
-            <w:bookmarkEnd w:id="158"/>
+            <w:bookmarkEnd w:id="169"/>
+            <w:bookmarkEnd w:id="170"/>
+            <w:bookmarkEnd w:id="171"/>
+            <w:bookmarkEnd w:id="172"/>
+            <w:bookmarkEnd w:id="173"/>
+            <w:bookmarkEnd w:id="174"/>
+            <w:bookmarkEnd w:id="175"/>
+            <w:bookmarkEnd w:id="176"/>
+            <w:bookmarkEnd w:id="177"/>
           </w:p>
         </w:tc>
       </w:tr>
@@ -11798,26 +12035,30 @@
                 <w:rFonts w:ascii="Arial" w:hAnsi="Arial" w:cs="Arial"/>
               </w:rPr>
             </w:pPr>
-            <w:bookmarkStart w:id="159" w:name="_Toc10039311"/>
-            <w:bookmarkStart w:id="160" w:name="_Toc10039441"/>
-            <w:bookmarkStart w:id="161" w:name="_Toc13124924"/>
-            <w:bookmarkStart w:id="162" w:name="_Toc14181761"/>
-            <w:bookmarkStart w:id="163" w:name="_Toc14188003"/>
-            <w:bookmarkStart w:id="164" w:name="_Toc14256606"/>
-            <w:bookmarkStart w:id="165" w:name="_Toc14269223"/>
+            <w:bookmarkStart w:id="178" w:name="_Toc10039311"/>
+            <w:bookmarkStart w:id="179" w:name="_Toc10039441"/>
+            <w:bookmarkStart w:id="180" w:name="_Toc13124924"/>
+            <w:bookmarkStart w:id="181" w:name="_Toc14181761"/>
+            <w:bookmarkStart w:id="182" w:name="_Toc14188003"/>
+            <w:bookmarkStart w:id="183" w:name="_Toc14256606"/>
+            <w:bookmarkStart w:id="184" w:name="_Toc14269223"/>
+            <w:bookmarkStart w:id="185" w:name="_Toc14449994"/>
+            <w:bookmarkStart w:id="186" w:name="_Toc14450045"/>
             <w:r>
               <w:rPr>
                 <w:rFonts w:ascii="Arial" w:hAnsi="Arial" w:cs="Arial"/>
               </w:rPr>
               <w:t>Signature</w:t>
             </w:r>
-            <w:bookmarkEnd w:id="159"/>
-            <w:bookmarkEnd w:id="160"/>
-            <w:bookmarkEnd w:id="161"/>
-            <w:bookmarkEnd w:id="162"/>
-            <w:bookmarkEnd w:id="163"/>
-            <w:bookmarkEnd w:id="164"/>
-            <w:bookmarkEnd w:id="165"/>
+            <w:bookmarkEnd w:id="178"/>
+            <w:bookmarkEnd w:id="179"/>
+            <w:bookmarkEnd w:id="180"/>
+            <w:bookmarkEnd w:id="181"/>
+            <w:bookmarkEnd w:id="182"/>
+            <w:bookmarkEnd w:id="183"/>
+            <w:bookmarkEnd w:id="184"/>
+            <w:bookmarkEnd w:id="185"/>
+            <w:bookmarkEnd w:id="186"/>
           </w:p>
           <w:p>
             <w:pPr>
@@ -11865,26 +12106,30 @@
                 <w:rFonts w:ascii="Arial" w:hAnsi="Arial" w:cs="Arial"/>
               </w:rPr>
             </w:pPr>
-            <w:bookmarkStart w:id="166" w:name="_Toc10039312"/>
-            <w:bookmarkStart w:id="167" w:name="_Toc10039442"/>
-            <w:bookmarkStart w:id="168" w:name="_Toc13124925"/>
-            <w:bookmarkStart w:id="169" w:name="_Toc14181762"/>
-            <w:bookmarkStart w:id="170" w:name="_Toc14188004"/>
-            <w:bookmarkStart w:id="171" w:name="_Toc14256607"/>
-            <w:bookmarkStart w:id="172" w:name="_Toc14269224"/>
+            <w:bookmarkStart w:id="187" w:name="_Toc10039312"/>
+            <w:bookmarkStart w:id="188" w:name="_Toc10039442"/>
+            <w:bookmarkStart w:id="189" w:name="_Toc13124925"/>
+            <w:bookmarkStart w:id="190" w:name="_Toc14181762"/>
+            <w:bookmarkStart w:id="191" w:name="_Toc14188004"/>
+            <w:bookmarkStart w:id="192" w:name="_Toc14256607"/>
+            <w:bookmarkStart w:id="193" w:name="_Toc14269224"/>
+            <w:bookmarkStart w:id="194" w:name="_Toc14449995"/>
+            <w:bookmarkStart w:id="195" w:name="_Toc14450046"/>
             <w:r>
               <w:rPr>
                 <w:rFonts w:ascii="Arial" w:hAnsi="Arial" w:cs="Arial"/>
               </w:rPr>
               <w:t>Name :</w:t>
             </w:r>
-            <w:bookmarkEnd w:id="166"/>
-            <w:bookmarkEnd w:id="167"/>
-            <w:bookmarkEnd w:id="168"/>
-            <w:bookmarkEnd w:id="169"/>
-            <w:bookmarkEnd w:id="170"/>
-            <w:bookmarkEnd w:id="171"/>
-            <w:bookmarkEnd w:id="172"/>
+            <w:bookmarkEnd w:id="187"/>
+            <w:bookmarkEnd w:id="188"/>
+            <w:bookmarkEnd w:id="189"/>
+            <w:bookmarkEnd w:id="190"/>
+            <w:bookmarkEnd w:id="191"/>
+            <w:bookmarkEnd w:id="192"/>
+            <w:bookmarkEnd w:id="193"/>
+            <w:bookmarkEnd w:id="194"/>
+            <w:bookmarkEnd w:id="195"/>
             <w:r>
               <w:rPr>
                 <w:rFonts w:ascii="Arial" w:hAnsi="Arial" w:cs="Arial"/>
@@ -11908,26 +12153,30 @@
                 <w:rFonts w:ascii="Arial" w:hAnsi="Arial" w:cs="Arial"/>
               </w:rPr>
             </w:pPr>
-            <w:bookmarkStart w:id="173" w:name="_Toc10039313"/>
-            <w:bookmarkStart w:id="174" w:name="_Toc10039443"/>
-            <w:bookmarkStart w:id="175" w:name="_Toc13124926"/>
-            <w:bookmarkStart w:id="176" w:name="_Toc14181763"/>
-            <w:bookmarkStart w:id="177" w:name="_Toc14188005"/>
-            <w:bookmarkStart w:id="178" w:name="_Toc14256608"/>
-            <w:bookmarkStart w:id="179" w:name="_Toc14269225"/>
+            <w:bookmarkStart w:id="196" w:name="_Toc10039313"/>
+            <w:bookmarkStart w:id="197" w:name="_Toc10039443"/>
+            <w:bookmarkStart w:id="198" w:name="_Toc13124926"/>
+            <w:bookmarkStart w:id="199" w:name="_Toc14181763"/>
+            <w:bookmarkStart w:id="200" w:name="_Toc14188005"/>
+            <w:bookmarkStart w:id="201" w:name="_Toc14256608"/>
+            <w:bookmarkStart w:id="202" w:name="_Toc14269225"/>
+            <w:bookmarkStart w:id="203" w:name="_Toc14449996"/>
+            <w:bookmarkStart w:id="204" w:name="_Toc14450047"/>
             <w:r>
               <w:rPr>
                 <w:rFonts w:ascii="Arial" w:hAnsi="Arial" w:cs="Arial"/>
               </w:rPr>
               <w:t>Date :</w:t>
             </w:r>
-            <w:bookmarkEnd w:id="173"/>
-            <w:bookmarkEnd w:id="174"/>
-            <w:bookmarkEnd w:id="175"/>
-            <w:bookmarkEnd w:id="176"/>
-            <w:bookmarkEnd w:id="177"/>
-            <w:bookmarkEnd w:id="178"/>
-            <w:bookmarkEnd w:id="179"/>
+            <w:bookmarkEnd w:id="196"/>
+            <w:bookmarkEnd w:id="197"/>
+            <w:bookmarkEnd w:id="198"/>
+            <w:bookmarkEnd w:id="199"/>
+            <w:bookmarkEnd w:id="200"/>
+            <w:bookmarkEnd w:id="201"/>
+            <w:bookmarkEnd w:id="202"/>
+            <w:bookmarkEnd w:id="203"/>
+            <w:bookmarkEnd w:id="204"/>
           </w:p>
         </w:tc>
       </w:tr>
@@ -12002,13 +12251,15 @@
                 <w:b/>
               </w:rPr>
             </w:pPr>
-            <w:bookmarkStart w:id="180" w:name="_Toc10039314"/>
-            <w:bookmarkStart w:id="181" w:name="_Toc10039444"/>
-            <w:bookmarkStart w:id="182" w:name="_Toc13124927"/>
-            <w:bookmarkStart w:id="183" w:name="_Toc14181764"/>
-            <w:bookmarkStart w:id="184" w:name="_Toc14188006"/>
-            <w:bookmarkStart w:id="185" w:name="_Toc14256609"/>
-            <w:bookmarkStart w:id="186" w:name="_Toc14269226"/>
+            <w:bookmarkStart w:id="205" w:name="_Toc10039314"/>
+            <w:bookmarkStart w:id="206" w:name="_Toc10039444"/>
+            <w:bookmarkStart w:id="207" w:name="_Toc13124927"/>
+            <w:bookmarkStart w:id="208" w:name="_Toc14181764"/>
+            <w:bookmarkStart w:id="209" w:name="_Toc14188006"/>
+            <w:bookmarkStart w:id="210" w:name="_Toc14256609"/>
+            <w:bookmarkStart w:id="211" w:name="_Toc14269226"/>
+            <w:bookmarkStart w:id="212" w:name="_Toc14449997"/>
+            <w:bookmarkStart w:id="213" w:name="_Toc14450048"/>
             <w:r>
               <w:rPr>
                 <w:rFonts w:ascii="Arial" w:hAnsi="Arial" w:cs="Arial"/>
@@ -12023,13 +12274,15 @@
               </w:rPr>
               <w:t>:</w:t>
             </w:r>
-            <w:bookmarkEnd w:id="180"/>
-            <w:bookmarkEnd w:id="181"/>
-            <w:bookmarkEnd w:id="182"/>
-            <w:bookmarkEnd w:id="183"/>
-            <w:bookmarkEnd w:id="184"/>
-            <w:bookmarkEnd w:id="185"/>
-            <w:bookmarkEnd w:id="186"/>
+            <w:bookmarkEnd w:id="205"/>
+            <w:bookmarkEnd w:id="206"/>
+            <w:bookmarkEnd w:id="207"/>
+            <w:bookmarkEnd w:id="208"/>
+            <w:bookmarkEnd w:id="209"/>
+            <w:bookmarkEnd w:id="210"/>
+            <w:bookmarkEnd w:id="211"/>
+            <w:bookmarkEnd w:id="212"/>
+            <w:bookmarkEnd w:id="213"/>
           </w:p>
           <w:p>
             <w:pPr>
@@ -12066,13 +12319,15 @@
                 <w:b/>
               </w:rPr>
             </w:pPr>
-            <w:bookmarkStart w:id="187" w:name="_Toc10039315"/>
-            <w:bookmarkStart w:id="188" w:name="_Toc10039445"/>
-            <w:bookmarkStart w:id="189" w:name="_Toc13124928"/>
-            <w:bookmarkStart w:id="190" w:name="_Toc14181765"/>
-            <w:bookmarkStart w:id="191" w:name="_Toc14188007"/>
-            <w:bookmarkStart w:id="192" w:name="_Toc14256610"/>
-            <w:bookmarkStart w:id="193" w:name="_Toc14269227"/>
+            <w:bookmarkStart w:id="214" w:name="_Toc10039315"/>
+            <w:bookmarkStart w:id="215" w:name="_Toc10039445"/>
+            <w:bookmarkStart w:id="216" w:name="_Toc13124928"/>
+            <w:bookmarkStart w:id="217" w:name="_Toc14181765"/>
+            <w:bookmarkStart w:id="218" w:name="_Toc14188007"/>
+            <w:bookmarkStart w:id="219" w:name="_Toc14256610"/>
+            <w:bookmarkStart w:id="220" w:name="_Toc14269227"/>
+            <w:bookmarkStart w:id="221" w:name="_Toc14449998"/>
+            <w:bookmarkStart w:id="222" w:name="_Toc14450049"/>
             <w:r>
               <w:rPr>
                 <w:rFonts w:ascii="Arial" w:hAnsi="Arial" w:cs="Arial"/>
@@ -12087,13 +12342,15 @@
               </w:rPr>
               <w:t>:</w:t>
             </w:r>
-            <w:bookmarkEnd w:id="187"/>
-            <w:bookmarkEnd w:id="188"/>
-            <w:bookmarkEnd w:id="189"/>
-            <w:bookmarkEnd w:id="190"/>
-            <w:bookmarkEnd w:id="191"/>
-            <w:bookmarkEnd w:id="192"/>
-            <w:bookmarkEnd w:id="193"/>
+            <w:bookmarkEnd w:id="214"/>
+            <w:bookmarkEnd w:id="215"/>
+            <w:bookmarkEnd w:id="216"/>
+            <w:bookmarkEnd w:id="217"/>
+            <w:bookmarkEnd w:id="218"/>
+            <w:bookmarkEnd w:id="219"/>
+            <w:bookmarkEnd w:id="220"/>
+            <w:bookmarkEnd w:id="221"/>
+            <w:bookmarkEnd w:id="222"/>
           </w:p>
           <w:p>
             <w:pPr>
@@ -12133,26 +12390,30 @@
                 <w:rFonts w:ascii="Arial" w:hAnsi="Arial" w:cs="Arial"/>
               </w:rPr>
             </w:pPr>
-            <w:bookmarkStart w:id="194" w:name="_Toc10039316"/>
-            <w:bookmarkStart w:id="195" w:name="_Toc10039446"/>
-            <w:bookmarkStart w:id="196" w:name="_Toc13124929"/>
-            <w:bookmarkStart w:id="197" w:name="_Toc14181766"/>
-            <w:bookmarkStart w:id="198" w:name="_Toc14188008"/>
-            <w:bookmarkStart w:id="199" w:name="_Toc14256611"/>
-            <w:bookmarkStart w:id="200" w:name="_Toc14269228"/>
+            <w:bookmarkStart w:id="223" w:name="_Toc10039316"/>
+            <w:bookmarkStart w:id="224" w:name="_Toc10039446"/>
+            <w:bookmarkStart w:id="225" w:name="_Toc13124929"/>
+            <w:bookmarkStart w:id="226" w:name="_Toc14181766"/>
+            <w:bookmarkStart w:id="227" w:name="_Toc14188008"/>
+            <w:bookmarkStart w:id="228" w:name="_Toc14256611"/>
+            <w:bookmarkStart w:id="229" w:name="_Toc14269228"/>
+            <w:bookmarkStart w:id="230" w:name="_Toc14449999"/>
+            <w:bookmarkStart w:id="231" w:name="_Toc14450050"/>
             <w:r>
               <w:rPr>
                 <w:rFonts w:ascii="Arial" w:hAnsi="Arial" w:cs="Arial"/>
               </w:rPr>
               <w:t>Signature</w:t>
             </w:r>
-            <w:bookmarkEnd w:id="194"/>
-            <w:bookmarkEnd w:id="195"/>
-            <w:bookmarkEnd w:id="196"/>
-            <w:bookmarkEnd w:id="197"/>
-            <w:bookmarkEnd w:id="198"/>
-            <w:bookmarkEnd w:id="199"/>
-            <w:bookmarkEnd w:id="200"/>
+            <w:bookmarkEnd w:id="223"/>
+            <w:bookmarkEnd w:id="224"/>
+            <w:bookmarkEnd w:id="225"/>
+            <w:bookmarkEnd w:id="226"/>
+            <w:bookmarkEnd w:id="227"/>
+            <w:bookmarkEnd w:id="228"/>
+            <w:bookmarkEnd w:id="229"/>
+            <w:bookmarkEnd w:id="230"/>
+            <w:bookmarkEnd w:id="231"/>
           </w:p>
           <w:p>
             <w:pPr>
@@ -12198,26 +12459,30 @@
                 <w:rFonts w:ascii="Arial" w:hAnsi="Arial" w:cs="Arial"/>
               </w:rPr>
             </w:pPr>
-            <w:bookmarkStart w:id="201" w:name="_Toc10039317"/>
-            <w:bookmarkStart w:id="202" w:name="_Toc10039447"/>
-            <w:bookmarkStart w:id="203" w:name="_Toc13124930"/>
-            <w:bookmarkStart w:id="204" w:name="_Toc14181767"/>
-            <w:bookmarkStart w:id="205" w:name="_Toc14188009"/>
-            <w:bookmarkStart w:id="206" w:name="_Toc14256612"/>
-            <w:bookmarkStart w:id="207" w:name="_Toc14269229"/>
+            <w:bookmarkStart w:id="232" w:name="_Toc10039317"/>
+            <w:bookmarkStart w:id="233" w:name="_Toc10039447"/>
+            <w:bookmarkStart w:id="234" w:name="_Toc13124930"/>
+            <w:bookmarkStart w:id="235" w:name="_Toc14181767"/>
+            <w:bookmarkStart w:id="236" w:name="_Toc14188009"/>
+            <w:bookmarkStart w:id="237" w:name="_Toc14256612"/>
+            <w:bookmarkStart w:id="238" w:name="_Toc14269229"/>
+            <w:bookmarkStart w:id="239" w:name="_Toc14450000"/>
+            <w:bookmarkStart w:id="240" w:name="_Toc14450051"/>
             <w:r>
               <w:rPr>
                 <w:rFonts w:ascii="Arial" w:hAnsi="Arial" w:cs="Arial"/>
               </w:rPr>
               <w:t>Signature</w:t>
             </w:r>
-            <w:bookmarkEnd w:id="201"/>
-            <w:bookmarkEnd w:id="202"/>
-            <w:bookmarkEnd w:id="203"/>
-            <w:bookmarkEnd w:id="204"/>
-            <w:bookmarkEnd w:id="205"/>
-            <w:bookmarkEnd w:id="206"/>
-            <w:bookmarkEnd w:id="207"/>
+            <w:bookmarkEnd w:id="232"/>
+            <w:bookmarkEnd w:id="233"/>
+            <w:bookmarkEnd w:id="234"/>
+            <w:bookmarkEnd w:id="235"/>
+            <w:bookmarkEnd w:id="236"/>
+            <w:bookmarkEnd w:id="237"/>
+            <w:bookmarkEnd w:id="238"/>
+            <w:bookmarkEnd w:id="239"/>
+            <w:bookmarkEnd w:id="240"/>
           </w:p>
           <w:p>
             <w:pPr>
@@ -12265,26 +12530,30 @@
                 <w:rFonts w:ascii="Arial" w:hAnsi="Arial" w:cs="Arial"/>
               </w:rPr>
             </w:pPr>
-            <w:bookmarkStart w:id="208" w:name="_Toc10039318"/>
-            <w:bookmarkStart w:id="209" w:name="_Toc10039448"/>
-            <w:bookmarkStart w:id="210" w:name="_Toc13124931"/>
-            <w:bookmarkStart w:id="211" w:name="_Toc14181768"/>
-            <w:bookmarkStart w:id="212" w:name="_Toc14188010"/>
-            <w:bookmarkStart w:id="213" w:name="_Toc14256613"/>
-            <w:bookmarkStart w:id="214" w:name="_Toc14269230"/>
+            <w:bookmarkStart w:id="241" w:name="_Toc10039318"/>
+            <w:bookmarkStart w:id="242" w:name="_Toc10039448"/>
+            <w:bookmarkStart w:id="243" w:name="_Toc13124931"/>
+            <w:bookmarkStart w:id="244" w:name="_Toc14181768"/>
+            <w:bookmarkStart w:id="245" w:name="_Toc14188010"/>
+            <w:bookmarkStart w:id="246" w:name="_Toc14256613"/>
+            <w:bookmarkStart w:id="247" w:name="_Toc14269230"/>
+            <w:bookmarkStart w:id="248" w:name="_Toc14450001"/>
+            <w:bookmarkStart w:id="249" w:name="_Toc14450052"/>
             <w:r>
               <w:rPr>
                 <w:rFonts w:ascii="Arial" w:hAnsi="Arial" w:cs="Arial"/>
               </w:rPr>
               <w:t>Name :</w:t>
             </w:r>
-            <w:bookmarkEnd w:id="208"/>
-            <w:bookmarkEnd w:id="209"/>
-            <w:bookmarkEnd w:id="210"/>
-            <w:bookmarkEnd w:id="211"/>
-            <w:bookmarkEnd w:id="212"/>
-            <w:bookmarkEnd w:id="213"/>
-            <w:bookmarkEnd w:id="214"/>
+            <w:bookmarkEnd w:id="241"/>
+            <w:bookmarkEnd w:id="242"/>
+            <w:bookmarkEnd w:id="243"/>
+            <w:bookmarkEnd w:id="244"/>
+            <w:bookmarkEnd w:id="245"/>
+            <w:bookmarkEnd w:id="246"/>
+            <w:bookmarkEnd w:id="247"/>
+            <w:bookmarkEnd w:id="248"/>
+            <w:bookmarkEnd w:id="249"/>
             <w:r>
               <w:rPr>
                 <w:rFonts w:ascii="Arial" w:hAnsi="Arial" w:cs="Arial"/>
@@ -12306,26 +12575,30 @@
                 <w:rFonts w:ascii="Arial" w:hAnsi="Arial" w:cs="Arial"/>
               </w:rPr>
             </w:pPr>
-            <w:bookmarkStart w:id="215" w:name="_Toc10039319"/>
-            <w:bookmarkStart w:id="216" w:name="_Toc10039449"/>
-            <w:bookmarkStart w:id="217" w:name="_Toc13124932"/>
-            <w:bookmarkStart w:id="218" w:name="_Toc14181769"/>
-            <w:bookmarkStart w:id="219" w:name="_Toc14188011"/>
-            <w:bookmarkStart w:id="220" w:name="_Toc14256614"/>
-            <w:bookmarkStart w:id="221" w:name="_Toc14269231"/>
+            <w:bookmarkStart w:id="250" w:name="_Toc10039319"/>
+            <w:bookmarkStart w:id="251" w:name="_Toc10039449"/>
+            <w:bookmarkStart w:id="252" w:name="_Toc13124932"/>
+            <w:bookmarkStart w:id="253" w:name="_Toc14181769"/>
+            <w:bookmarkStart w:id="254" w:name="_Toc14188011"/>
+            <w:bookmarkStart w:id="255" w:name="_Toc14256614"/>
+            <w:bookmarkStart w:id="256" w:name="_Toc14269231"/>
+            <w:bookmarkStart w:id="257" w:name="_Toc14450002"/>
+            <w:bookmarkStart w:id="258" w:name="_Toc14450053"/>
             <w:r>
               <w:rPr>
                 <w:rFonts w:ascii="Arial" w:hAnsi="Arial" w:cs="Arial"/>
               </w:rPr>
               <w:t>Name :</w:t>
             </w:r>
-            <w:bookmarkEnd w:id="215"/>
-            <w:bookmarkEnd w:id="216"/>
-            <w:bookmarkEnd w:id="217"/>
-            <w:bookmarkEnd w:id="218"/>
-            <w:bookmarkEnd w:id="219"/>
-            <w:bookmarkEnd w:id="220"/>
-            <w:bookmarkEnd w:id="221"/>
+            <w:bookmarkEnd w:id="250"/>
+            <w:bookmarkEnd w:id="251"/>
+            <w:bookmarkEnd w:id="252"/>
+            <w:bookmarkEnd w:id="253"/>
+            <w:bookmarkEnd w:id="254"/>
+            <w:bookmarkEnd w:id="255"/>
+            <w:bookmarkEnd w:id="256"/>
+            <w:bookmarkEnd w:id="257"/>
+            <w:bookmarkEnd w:id="258"/>
             <w:r>
               <w:rPr>
                 <w:rFonts w:ascii="Arial" w:hAnsi="Arial" w:cs="Arial"/>
@@ -12349,26 +12622,30 @@
                 <w:rFonts w:ascii="Arial" w:hAnsi="Arial" w:cs="Arial"/>
               </w:rPr>
             </w:pPr>
-            <w:bookmarkStart w:id="222" w:name="_Toc10039320"/>
-            <w:bookmarkStart w:id="223" w:name="_Toc10039450"/>
-            <w:bookmarkStart w:id="224" w:name="_Toc13124933"/>
-            <w:bookmarkStart w:id="225" w:name="_Toc14181770"/>
-            <w:bookmarkStart w:id="226" w:name="_Toc14188012"/>
-            <w:bookmarkStart w:id="227" w:name="_Toc14256615"/>
-            <w:bookmarkStart w:id="228" w:name="_Toc14269232"/>
+            <w:bookmarkStart w:id="259" w:name="_Toc10039320"/>
+            <w:bookmarkStart w:id="260" w:name="_Toc10039450"/>
+            <w:bookmarkStart w:id="261" w:name="_Toc13124933"/>
+            <w:bookmarkStart w:id="262" w:name="_Toc14181770"/>
+            <w:bookmarkStart w:id="263" w:name="_Toc14188012"/>
+            <w:bookmarkStart w:id="264" w:name="_Toc14256615"/>
+            <w:bookmarkStart w:id="265" w:name="_Toc14269232"/>
+            <w:bookmarkStart w:id="266" w:name="_Toc14450003"/>
+            <w:bookmarkStart w:id="267" w:name="_Toc14450054"/>
             <w:r>
               <w:rPr>
                 <w:rFonts w:ascii="Arial" w:hAnsi="Arial" w:cs="Arial"/>
               </w:rPr>
               <w:t>Date :</w:t>
             </w:r>
-            <w:bookmarkEnd w:id="222"/>
-            <w:bookmarkEnd w:id="223"/>
-            <w:bookmarkEnd w:id="224"/>
-            <w:bookmarkEnd w:id="225"/>
-            <w:bookmarkEnd w:id="226"/>
-            <w:bookmarkEnd w:id="227"/>
-            <w:bookmarkEnd w:id="228"/>
+            <w:bookmarkEnd w:id="259"/>
+            <w:bookmarkEnd w:id="260"/>
+            <w:bookmarkEnd w:id="261"/>
+            <w:bookmarkEnd w:id="262"/>
+            <w:bookmarkEnd w:id="263"/>
+            <w:bookmarkEnd w:id="264"/>
+            <w:bookmarkEnd w:id="265"/>
+            <w:bookmarkEnd w:id="266"/>
+            <w:bookmarkEnd w:id="267"/>
           </w:p>
         </w:tc>
         <w:tc>
@@ -12384,26 +12661,30 @@
                 <w:rFonts w:ascii="Arial" w:hAnsi="Arial" w:cs="Arial"/>
               </w:rPr>
             </w:pPr>
-            <w:bookmarkStart w:id="229" w:name="_Toc10039321"/>
-            <w:bookmarkStart w:id="230" w:name="_Toc10039451"/>
-            <w:bookmarkStart w:id="231" w:name="_Toc13124934"/>
-            <w:bookmarkStart w:id="232" w:name="_Toc14181771"/>
-            <w:bookmarkStart w:id="233" w:name="_Toc14188013"/>
-            <w:bookmarkStart w:id="234" w:name="_Toc14256616"/>
-            <w:bookmarkStart w:id="235" w:name="_Toc14269233"/>
+            <w:bookmarkStart w:id="268" w:name="_Toc10039321"/>
+            <w:bookmarkStart w:id="269" w:name="_Toc10039451"/>
+            <w:bookmarkStart w:id="270" w:name="_Toc13124934"/>
+            <w:bookmarkStart w:id="271" w:name="_Toc14181771"/>
+            <w:bookmarkStart w:id="272" w:name="_Toc14188013"/>
+            <w:bookmarkStart w:id="273" w:name="_Toc14256616"/>
+            <w:bookmarkStart w:id="274" w:name="_Toc14269233"/>
+            <w:bookmarkStart w:id="275" w:name="_Toc14450004"/>
+            <w:bookmarkStart w:id="276" w:name="_Toc14450055"/>
             <w:r>
               <w:rPr>
                 <w:rFonts w:ascii="Arial" w:hAnsi="Arial" w:cs="Arial"/>
               </w:rPr>
               <w:t>Date :</w:t>
             </w:r>
-            <w:bookmarkEnd w:id="229"/>
-            <w:bookmarkEnd w:id="230"/>
-            <w:bookmarkEnd w:id="231"/>
-            <w:bookmarkEnd w:id="232"/>
-            <w:bookmarkEnd w:id="233"/>
-            <w:bookmarkEnd w:id="234"/>
-            <w:bookmarkEnd w:id="235"/>
+            <w:bookmarkEnd w:id="268"/>
+            <w:bookmarkEnd w:id="269"/>
+            <w:bookmarkEnd w:id="270"/>
+            <w:bookmarkEnd w:id="271"/>
+            <w:bookmarkEnd w:id="272"/>
+            <w:bookmarkEnd w:id="273"/>
+            <w:bookmarkEnd w:id="274"/>
+            <w:bookmarkEnd w:id="275"/>
+            <w:bookmarkEnd w:id="276"/>
           </w:p>
         </w:tc>
       </w:tr>
@@ -12498,19 +12779,21 @@
                 <w:b/>
               </w:rPr>
             </w:pPr>
-            <w:bookmarkStart w:id="236" w:name="_Toc479671982"/>
-            <w:bookmarkStart w:id="237" w:name="_Toc479673300"/>
-            <w:bookmarkStart w:id="238" w:name="_Toc8808688"/>
-            <w:bookmarkStart w:id="239" w:name="_Toc8908821"/>
-            <w:bookmarkStart w:id="240" w:name="_Toc9342231"/>
-            <w:bookmarkStart w:id="241" w:name="_Toc9865223"/>
-            <w:bookmarkStart w:id="242" w:name="_Toc10039322"/>
-            <w:bookmarkStart w:id="243" w:name="_Toc10039452"/>
-            <w:bookmarkStart w:id="244" w:name="_Toc13124935"/>
-            <w:bookmarkStart w:id="245" w:name="_Toc14181772"/>
-            <w:bookmarkStart w:id="246" w:name="_Toc14188014"/>
-            <w:bookmarkStart w:id="247" w:name="_Toc14256617"/>
-            <w:bookmarkStart w:id="248" w:name="_Toc14269234"/>
+            <w:bookmarkStart w:id="277" w:name="_Toc479671982"/>
+            <w:bookmarkStart w:id="278" w:name="_Toc479673300"/>
+            <w:bookmarkStart w:id="279" w:name="_Toc8808688"/>
+            <w:bookmarkStart w:id="280" w:name="_Toc8908821"/>
+            <w:bookmarkStart w:id="281" w:name="_Toc9342231"/>
+            <w:bookmarkStart w:id="282" w:name="_Toc9865223"/>
+            <w:bookmarkStart w:id="283" w:name="_Toc10039322"/>
+            <w:bookmarkStart w:id="284" w:name="_Toc10039452"/>
+            <w:bookmarkStart w:id="285" w:name="_Toc13124935"/>
+            <w:bookmarkStart w:id="286" w:name="_Toc14181772"/>
+            <w:bookmarkStart w:id="287" w:name="_Toc14188014"/>
+            <w:bookmarkStart w:id="288" w:name="_Toc14256617"/>
+            <w:bookmarkStart w:id="289" w:name="_Toc14269234"/>
+            <w:bookmarkStart w:id="290" w:name="_Toc14450005"/>
+            <w:bookmarkStart w:id="291" w:name="_Toc14450056"/>
             <w:r>
               <w:rPr>
                 <w:rFonts w:ascii="Arial" w:hAnsi="Arial" w:cs="Arial"/>
@@ -12518,19 +12801,21 @@
               </w:rPr>
               <w:t>Manager  Application Development:</w:t>
             </w:r>
-            <w:bookmarkEnd w:id="236"/>
-            <w:bookmarkEnd w:id="237"/>
-            <w:bookmarkEnd w:id="238"/>
-            <w:bookmarkEnd w:id="239"/>
-            <w:bookmarkEnd w:id="240"/>
-            <w:bookmarkEnd w:id="241"/>
-            <w:bookmarkEnd w:id="242"/>
-            <w:bookmarkEnd w:id="243"/>
-            <w:bookmarkEnd w:id="244"/>
-            <w:bookmarkEnd w:id="245"/>
-            <w:bookmarkEnd w:id="246"/>
-            <w:bookmarkEnd w:id="247"/>
-            <w:bookmarkEnd w:id="248"/>
+            <w:bookmarkEnd w:id="277"/>
+            <w:bookmarkEnd w:id="278"/>
+            <w:bookmarkEnd w:id="279"/>
+            <w:bookmarkEnd w:id="280"/>
+            <w:bookmarkEnd w:id="281"/>
+            <w:bookmarkEnd w:id="282"/>
+            <w:bookmarkEnd w:id="283"/>
+            <w:bookmarkEnd w:id="284"/>
+            <w:bookmarkEnd w:id="285"/>
+            <w:bookmarkEnd w:id="286"/>
+            <w:bookmarkEnd w:id="287"/>
+            <w:bookmarkEnd w:id="288"/>
+            <w:bookmarkEnd w:id="289"/>
+            <w:bookmarkEnd w:id="290"/>
+            <w:bookmarkEnd w:id="291"/>
           </w:p>
           <w:p>
             <w:pPr>
@@ -12558,38 +12843,42 @@
                 <w:rFonts w:ascii="Arial" w:hAnsi="Arial" w:cs="Arial"/>
               </w:rPr>
             </w:pPr>
-            <w:bookmarkStart w:id="249" w:name="_Toc479671983"/>
-            <w:bookmarkStart w:id="250" w:name="_Toc479673301"/>
-            <w:bookmarkStart w:id="251" w:name="_Toc8808689"/>
-            <w:bookmarkStart w:id="252" w:name="_Toc8908822"/>
-            <w:bookmarkStart w:id="253" w:name="_Toc9342232"/>
-            <w:bookmarkStart w:id="254" w:name="_Toc9865224"/>
-            <w:bookmarkStart w:id="255" w:name="_Toc10039323"/>
-            <w:bookmarkStart w:id="256" w:name="_Toc10039453"/>
-            <w:bookmarkStart w:id="257" w:name="_Toc13124936"/>
-            <w:bookmarkStart w:id="258" w:name="_Toc14181773"/>
-            <w:bookmarkStart w:id="259" w:name="_Toc14188015"/>
-            <w:bookmarkStart w:id="260" w:name="_Toc14256618"/>
-            <w:bookmarkStart w:id="261" w:name="_Toc14269235"/>
+            <w:bookmarkStart w:id="292" w:name="_Toc479671983"/>
+            <w:bookmarkStart w:id="293" w:name="_Toc479673301"/>
+            <w:bookmarkStart w:id="294" w:name="_Toc8808689"/>
+            <w:bookmarkStart w:id="295" w:name="_Toc8908822"/>
+            <w:bookmarkStart w:id="296" w:name="_Toc9342232"/>
+            <w:bookmarkStart w:id="297" w:name="_Toc9865224"/>
+            <w:bookmarkStart w:id="298" w:name="_Toc10039323"/>
+            <w:bookmarkStart w:id="299" w:name="_Toc10039453"/>
+            <w:bookmarkStart w:id="300" w:name="_Toc13124936"/>
+            <w:bookmarkStart w:id="301" w:name="_Toc14181773"/>
+            <w:bookmarkStart w:id="302" w:name="_Toc14188015"/>
+            <w:bookmarkStart w:id="303" w:name="_Toc14256618"/>
+            <w:bookmarkStart w:id="304" w:name="_Toc14269235"/>
+            <w:bookmarkStart w:id="305" w:name="_Toc14450006"/>
+            <w:bookmarkStart w:id="306" w:name="_Toc14450057"/>
             <w:r>
               <w:rPr>
                 <w:rFonts w:ascii="Arial" w:hAnsi="Arial" w:cs="Arial"/>
               </w:rPr>
               <w:t>Signature</w:t>
             </w:r>
-            <w:bookmarkEnd w:id="249"/>
-            <w:bookmarkEnd w:id="250"/>
-            <w:bookmarkEnd w:id="251"/>
-            <w:bookmarkEnd w:id="252"/>
-            <w:bookmarkEnd w:id="253"/>
-            <w:bookmarkEnd w:id="254"/>
-            <w:bookmarkEnd w:id="255"/>
-            <w:bookmarkEnd w:id="256"/>
-            <w:bookmarkEnd w:id="257"/>
-            <w:bookmarkEnd w:id="258"/>
-            <w:bookmarkEnd w:id="259"/>
-            <w:bookmarkEnd w:id="260"/>
-            <w:bookmarkEnd w:id="261"/>
+            <w:bookmarkEnd w:id="292"/>
+            <w:bookmarkEnd w:id="293"/>
+            <w:bookmarkEnd w:id="294"/>
+            <w:bookmarkEnd w:id="295"/>
+            <w:bookmarkEnd w:id="296"/>
+            <w:bookmarkEnd w:id="297"/>
+            <w:bookmarkEnd w:id="298"/>
+            <w:bookmarkEnd w:id="299"/>
+            <w:bookmarkEnd w:id="300"/>
+            <w:bookmarkEnd w:id="301"/>
+            <w:bookmarkEnd w:id="302"/>
+            <w:bookmarkEnd w:id="303"/>
+            <w:bookmarkEnd w:id="304"/>
+            <w:bookmarkEnd w:id="305"/>
+            <w:bookmarkEnd w:id="306"/>
           </w:p>
           <w:p>
             <w:pPr>
@@ -12637,44 +12926,48 @@
                 <w:rFonts w:ascii="Arial" w:hAnsi="Arial" w:cs="Arial"/>
               </w:rPr>
             </w:pPr>
-            <w:bookmarkStart w:id="262" w:name="_Toc8808690"/>
-            <w:bookmarkStart w:id="263" w:name="_Toc8908823"/>
-            <w:bookmarkStart w:id="264" w:name="_Toc9342233"/>
-            <w:bookmarkStart w:id="265" w:name="_Toc9865225"/>
-            <w:bookmarkStart w:id="266" w:name="_Toc10039324"/>
-            <w:bookmarkStart w:id="267" w:name="_Toc10039454"/>
-            <w:bookmarkStart w:id="268" w:name="_Toc13124937"/>
-            <w:bookmarkStart w:id="269" w:name="_Toc14181774"/>
-            <w:bookmarkStart w:id="270" w:name="_Toc14188016"/>
-            <w:bookmarkStart w:id="271" w:name="_Toc14256619"/>
-            <w:bookmarkStart w:id="272" w:name="_Toc14269236"/>
-            <w:bookmarkStart w:id="273" w:name="_Toc479671984"/>
-            <w:bookmarkStart w:id="274" w:name="_Toc479673302"/>
+            <w:bookmarkStart w:id="307" w:name="_Toc8808690"/>
+            <w:bookmarkStart w:id="308" w:name="_Toc8908823"/>
+            <w:bookmarkStart w:id="309" w:name="_Toc9342233"/>
+            <w:bookmarkStart w:id="310" w:name="_Toc9865225"/>
+            <w:bookmarkStart w:id="311" w:name="_Toc10039324"/>
+            <w:bookmarkStart w:id="312" w:name="_Toc10039454"/>
+            <w:bookmarkStart w:id="313" w:name="_Toc13124937"/>
+            <w:bookmarkStart w:id="314" w:name="_Toc14181774"/>
+            <w:bookmarkStart w:id="315" w:name="_Toc14188016"/>
+            <w:bookmarkStart w:id="316" w:name="_Toc14256619"/>
+            <w:bookmarkStart w:id="317" w:name="_Toc14269236"/>
+            <w:bookmarkStart w:id="318" w:name="_Toc479671984"/>
+            <w:bookmarkStart w:id="319" w:name="_Toc479673302"/>
+            <w:bookmarkStart w:id="320" w:name="_Toc14450007"/>
+            <w:bookmarkStart w:id="321" w:name="_Toc14450058"/>
             <w:r>
               <w:rPr>
                 <w:rFonts w:ascii="Arial" w:hAnsi="Arial" w:cs="Arial"/>
               </w:rPr>
               <w:t>Name :</w:t>
             </w:r>
-            <w:bookmarkEnd w:id="262"/>
-            <w:bookmarkEnd w:id="263"/>
-            <w:bookmarkEnd w:id="264"/>
-            <w:bookmarkEnd w:id="265"/>
-            <w:bookmarkEnd w:id="266"/>
-            <w:bookmarkEnd w:id="267"/>
-            <w:bookmarkEnd w:id="268"/>
-            <w:bookmarkEnd w:id="269"/>
-            <w:bookmarkEnd w:id="270"/>
-            <w:bookmarkEnd w:id="271"/>
-            <w:bookmarkEnd w:id="272"/>
+            <w:bookmarkEnd w:id="307"/>
+            <w:bookmarkEnd w:id="308"/>
+            <w:bookmarkEnd w:id="309"/>
+            <w:bookmarkEnd w:id="310"/>
+            <w:bookmarkEnd w:id="311"/>
+            <w:bookmarkEnd w:id="312"/>
+            <w:bookmarkEnd w:id="313"/>
+            <w:bookmarkEnd w:id="314"/>
+            <w:bookmarkEnd w:id="315"/>
+            <w:bookmarkEnd w:id="316"/>
+            <w:bookmarkEnd w:id="317"/>
+            <w:bookmarkEnd w:id="320"/>
+            <w:bookmarkEnd w:id="321"/>
             <w:r>
               <w:rPr>
                 <w:rFonts w:ascii="Arial" w:hAnsi="Arial" w:cs="Arial"/>
               </w:rPr>
               <w:t xml:space="preserve"> </w:t>
             </w:r>
-            <w:bookmarkEnd w:id="273"/>
-            <w:bookmarkEnd w:id="274"/>
+            <w:bookmarkEnd w:id="318"/>
+            <w:bookmarkEnd w:id="319"/>
           </w:p>
         </w:tc>
       </w:tr>
@@ -12692,38 +12985,42 @@
                 <w:rFonts w:ascii="Arial" w:hAnsi="Arial" w:cs="Arial"/>
               </w:rPr>
             </w:pPr>
-            <w:bookmarkStart w:id="275" w:name="_Toc479671985"/>
-            <w:bookmarkStart w:id="276" w:name="_Toc479673303"/>
-            <w:bookmarkStart w:id="277" w:name="_Toc8808691"/>
-            <w:bookmarkStart w:id="278" w:name="_Toc8908824"/>
-            <w:bookmarkStart w:id="279" w:name="_Toc9342234"/>
-            <w:bookmarkStart w:id="280" w:name="_Toc9865226"/>
-            <w:bookmarkStart w:id="281" w:name="_Toc10039325"/>
-            <w:bookmarkStart w:id="282" w:name="_Toc10039455"/>
-            <w:bookmarkStart w:id="283" w:name="_Toc13124938"/>
-            <w:bookmarkStart w:id="284" w:name="_Toc14181775"/>
-            <w:bookmarkStart w:id="285" w:name="_Toc14188017"/>
-            <w:bookmarkStart w:id="286" w:name="_Toc14256620"/>
-            <w:bookmarkStart w:id="287" w:name="_Toc14269237"/>
+            <w:bookmarkStart w:id="322" w:name="_Toc479671985"/>
+            <w:bookmarkStart w:id="323" w:name="_Toc479673303"/>
+            <w:bookmarkStart w:id="324" w:name="_Toc8808691"/>
+            <w:bookmarkStart w:id="325" w:name="_Toc8908824"/>
+            <w:bookmarkStart w:id="326" w:name="_Toc9342234"/>
+            <w:bookmarkStart w:id="327" w:name="_Toc9865226"/>
+            <w:bookmarkStart w:id="328" w:name="_Toc10039325"/>
+            <w:bookmarkStart w:id="329" w:name="_Toc10039455"/>
+            <w:bookmarkStart w:id="330" w:name="_Toc13124938"/>
+            <w:bookmarkStart w:id="331" w:name="_Toc14181775"/>
+            <w:bookmarkStart w:id="332" w:name="_Toc14188017"/>
+            <w:bookmarkStart w:id="333" w:name="_Toc14256620"/>
+            <w:bookmarkStart w:id="334" w:name="_Toc14269237"/>
+            <w:bookmarkStart w:id="335" w:name="_Toc14450008"/>
+            <w:bookmarkStart w:id="336" w:name="_Toc14450059"/>
             <w:r>
               <w:rPr>
                 <w:rFonts w:ascii="Arial" w:hAnsi="Arial" w:cs="Arial"/>
               </w:rPr>
               <w:t>Date :</w:t>
             </w:r>
-            <w:bookmarkEnd w:id="275"/>
-            <w:bookmarkEnd w:id="276"/>
-            <w:bookmarkEnd w:id="277"/>
-            <w:bookmarkEnd w:id="278"/>
-            <w:bookmarkEnd w:id="279"/>
-            <w:bookmarkEnd w:id="280"/>
-            <w:bookmarkEnd w:id="281"/>
-            <w:bookmarkEnd w:id="282"/>
-            <w:bookmarkEnd w:id="283"/>
-            <w:bookmarkEnd w:id="284"/>
-            <w:bookmarkEnd w:id="285"/>
-            <w:bookmarkEnd w:id="286"/>
-            <w:bookmarkEnd w:id="287"/>
+            <w:bookmarkEnd w:id="322"/>
+            <w:bookmarkEnd w:id="323"/>
+            <w:bookmarkEnd w:id="324"/>
+            <w:bookmarkEnd w:id="325"/>
+            <w:bookmarkEnd w:id="326"/>
+            <w:bookmarkEnd w:id="327"/>
+            <w:bookmarkEnd w:id="328"/>
+            <w:bookmarkEnd w:id="329"/>
+            <w:bookmarkEnd w:id="330"/>
+            <w:bookmarkEnd w:id="331"/>
+            <w:bookmarkEnd w:id="332"/>
+            <w:bookmarkEnd w:id="333"/>
+            <w:bookmarkEnd w:id="334"/>
+            <w:bookmarkEnd w:id="335"/>
+            <w:bookmarkEnd w:id="336"/>
           </w:p>
         </w:tc>
       </w:tr>
@@ -12758,19 +13055,21 @@
                 <w:rFonts w:ascii="Arial" w:hAnsi="Arial" w:cs="Arial"/>
               </w:rPr>
             </w:pPr>
-            <w:bookmarkStart w:id="288" w:name="_Toc479671986"/>
-            <w:bookmarkStart w:id="289" w:name="_Toc479673304"/>
-            <w:bookmarkStart w:id="290" w:name="_Toc8808692"/>
-            <w:bookmarkStart w:id="291" w:name="_Toc8908825"/>
-            <w:bookmarkStart w:id="292" w:name="_Toc9342235"/>
-            <w:bookmarkStart w:id="293" w:name="_Toc9865227"/>
-            <w:bookmarkStart w:id="294" w:name="_Toc10039326"/>
-            <w:bookmarkStart w:id="295" w:name="_Toc10039456"/>
-            <w:bookmarkStart w:id="296" w:name="_Toc13124939"/>
-            <w:bookmarkStart w:id="297" w:name="_Toc14181776"/>
-            <w:bookmarkStart w:id="298" w:name="_Toc14188018"/>
-            <w:bookmarkStart w:id="299" w:name="_Toc14256621"/>
-            <w:bookmarkStart w:id="300" w:name="_Toc14269238"/>
+            <w:bookmarkStart w:id="337" w:name="_Toc479671986"/>
+            <w:bookmarkStart w:id="338" w:name="_Toc479673304"/>
+            <w:bookmarkStart w:id="339" w:name="_Toc8808692"/>
+            <w:bookmarkStart w:id="340" w:name="_Toc8908825"/>
+            <w:bookmarkStart w:id="341" w:name="_Toc9342235"/>
+            <w:bookmarkStart w:id="342" w:name="_Toc9865227"/>
+            <w:bookmarkStart w:id="343" w:name="_Toc10039326"/>
+            <w:bookmarkStart w:id="344" w:name="_Toc10039456"/>
+            <w:bookmarkStart w:id="345" w:name="_Toc13124939"/>
+            <w:bookmarkStart w:id="346" w:name="_Toc14181776"/>
+            <w:bookmarkStart w:id="347" w:name="_Toc14188018"/>
+            <w:bookmarkStart w:id="348" w:name="_Toc14256621"/>
+            <w:bookmarkStart w:id="349" w:name="_Toc14269238"/>
+            <w:bookmarkStart w:id="350" w:name="_Toc14450009"/>
+            <w:bookmarkStart w:id="351" w:name="_Toc14450060"/>
             <w:r>
               <w:rPr>
                 <w:rFonts w:ascii="Arial" w:hAnsi="Arial" w:cs="Arial"/>
@@ -12778,19 +13077,21 @@
               </w:rPr>
               <w:t>Approved By:</w:t>
             </w:r>
-            <w:bookmarkEnd w:id="288"/>
-            <w:bookmarkEnd w:id="289"/>
-            <w:bookmarkEnd w:id="290"/>
-            <w:bookmarkEnd w:id="291"/>
-            <w:bookmarkEnd w:id="292"/>
-            <w:bookmarkEnd w:id="293"/>
-            <w:bookmarkEnd w:id="294"/>
-            <w:bookmarkEnd w:id="295"/>
-            <w:bookmarkEnd w:id="296"/>
-            <w:bookmarkEnd w:id="297"/>
-            <w:bookmarkEnd w:id="298"/>
-            <w:bookmarkEnd w:id="299"/>
-            <w:bookmarkEnd w:id="300"/>
+            <w:bookmarkEnd w:id="337"/>
+            <w:bookmarkEnd w:id="338"/>
+            <w:bookmarkEnd w:id="339"/>
+            <w:bookmarkEnd w:id="340"/>
+            <w:bookmarkEnd w:id="341"/>
+            <w:bookmarkEnd w:id="342"/>
+            <w:bookmarkEnd w:id="343"/>
+            <w:bookmarkEnd w:id="344"/>
+            <w:bookmarkEnd w:id="345"/>
+            <w:bookmarkEnd w:id="346"/>
+            <w:bookmarkEnd w:id="347"/>
+            <w:bookmarkEnd w:id="348"/>
+            <w:bookmarkEnd w:id="349"/>
+            <w:bookmarkEnd w:id="350"/>
+            <w:bookmarkEnd w:id="351"/>
           </w:p>
         </w:tc>
       </w:tr>
@@ -12807,38 +13108,42 @@
                 <w:rFonts w:ascii="Arial" w:hAnsi="Arial" w:cs="Arial"/>
               </w:rPr>
             </w:pPr>
-            <w:bookmarkStart w:id="301" w:name="_Toc479671987"/>
-            <w:bookmarkStart w:id="302" w:name="_Toc479673305"/>
-            <w:bookmarkStart w:id="303" w:name="_Toc8808693"/>
-            <w:bookmarkStart w:id="304" w:name="_Toc8908826"/>
-            <w:bookmarkStart w:id="305" w:name="_Toc9342236"/>
-            <w:bookmarkStart w:id="306" w:name="_Toc9865228"/>
-            <w:bookmarkStart w:id="307" w:name="_Toc10039327"/>
-            <w:bookmarkStart w:id="308" w:name="_Toc10039457"/>
-            <w:bookmarkStart w:id="309" w:name="_Toc13124940"/>
-            <w:bookmarkStart w:id="310" w:name="_Toc14181777"/>
-            <w:bookmarkStart w:id="311" w:name="_Toc14188019"/>
-            <w:bookmarkStart w:id="312" w:name="_Toc14256622"/>
-            <w:bookmarkStart w:id="313" w:name="_Toc14269239"/>
+            <w:bookmarkStart w:id="352" w:name="_Toc479671987"/>
+            <w:bookmarkStart w:id="353" w:name="_Toc479673305"/>
+            <w:bookmarkStart w:id="354" w:name="_Toc8808693"/>
+            <w:bookmarkStart w:id="355" w:name="_Toc8908826"/>
+            <w:bookmarkStart w:id="356" w:name="_Toc9342236"/>
+            <w:bookmarkStart w:id="357" w:name="_Toc9865228"/>
+            <w:bookmarkStart w:id="358" w:name="_Toc10039327"/>
+            <w:bookmarkStart w:id="359" w:name="_Toc10039457"/>
+            <w:bookmarkStart w:id="360" w:name="_Toc13124940"/>
+            <w:bookmarkStart w:id="361" w:name="_Toc14181777"/>
+            <w:bookmarkStart w:id="362" w:name="_Toc14188019"/>
+            <w:bookmarkStart w:id="363" w:name="_Toc14256622"/>
+            <w:bookmarkStart w:id="364" w:name="_Toc14269239"/>
+            <w:bookmarkStart w:id="365" w:name="_Toc14450010"/>
+            <w:bookmarkStart w:id="366" w:name="_Toc14450061"/>
             <w:r>
               <w:rPr>
                 <w:rFonts w:ascii="Arial" w:hAnsi="Arial" w:cs="Arial"/>
               </w:rPr>
               <w:t>Signature</w:t>
             </w:r>
-            <w:bookmarkEnd w:id="301"/>
-            <w:bookmarkEnd w:id="302"/>
-            <w:bookmarkEnd w:id="303"/>
-            <w:bookmarkEnd w:id="304"/>
-            <w:bookmarkEnd w:id="305"/>
-            <w:bookmarkEnd w:id="306"/>
-            <w:bookmarkEnd w:id="307"/>
-            <w:bookmarkEnd w:id="308"/>
-            <w:bookmarkEnd w:id="309"/>
-            <w:bookmarkEnd w:id="310"/>
-            <w:bookmarkEnd w:id="311"/>
-            <w:bookmarkEnd w:id="312"/>
-            <w:bookmarkEnd w:id="313"/>
+            <w:bookmarkEnd w:id="352"/>
+            <w:bookmarkEnd w:id="353"/>
+            <w:bookmarkEnd w:id="354"/>
+            <w:bookmarkEnd w:id="355"/>
+            <w:bookmarkEnd w:id="356"/>
+            <w:bookmarkEnd w:id="357"/>
+            <w:bookmarkEnd w:id="358"/>
+            <w:bookmarkEnd w:id="359"/>
+            <w:bookmarkEnd w:id="360"/>
+            <w:bookmarkEnd w:id="361"/>
+            <w:bookmarkEnd w:id="362"/>
+            <w:bookmarkEnd w:id="363"/>
+            <w:bookmarkEnd w:id="364"/>
+            <w:bookmarkEnd w:id="365"/>
+            <w:bookmarkEnd w:id="366"/>
           </w:p>
           <w:p>
             <w:pPr>
@@ -12883,19 +13188,21 @@
                 <w:b/>
               </w:rPr>
             </w:pPr>
-            <w:bookmarkStart w:id="314" w:name="_Toc479671988"/>
-            <w:bookmarkStart w:id="315" w:name="_Toc479673306"/>
-            <w:bookmarkStart w:id="316" w:name="_Toc8808694"/>
-            <w:bookmarkStart w:id="317" w:name="_Toc8908827"/>
-            <w:bookmarkStart w:id="318" w:name="_Toc9342237"/>
-            <w:bookmarkStart w:id="319" w:name="_Toc9865229"/>
-            <w:bookmarkStart w:id="320" w:name="_Toc10039328"/>
-            <w:bookmarkStart w:id="321" w:name="_Toc10039458"/>
-            <w:bookmarkStart w:id="322" w:name="_Toc13124941"/>
-            <w:bookmarkStart w:id="323" w:name="_Toc14181778"/>
-            <w:bookmarkStart w:id="324" w:name="_Toc14188020"/>
-            <w:bookmarkStart w:id="325" w:name="_Toc14256623"/>
-            <w:bookmarkStart w:id="326" w:name="_Toc14269240"/>
+            <w:bookmarkStart w:id="367" w:name="_Toc479671988"/>
+            <w:bookmarkStart w:id="368" w:name="_Toc479673306"/>
+            <w:bookmarkStart w:id="369" w:name="_Toc8808694"/>
+            <w:bookmarkStart w:id="370" w:name="_Toc8908827"/>
+            <w:bookmarkStart w:id="371" w:name="_Toc9342237"/>
+            <w:bookmarkStart w:id="372" w:name="_Toc9865229"/>
+            <w:bookmarkStart w:id="373" w:name="_Toc10039328"/>
+            <w:bookmarkStart w:id="374" w:name="_Toc10039458"/>
+            <w:bookmarkStart w:id="375" w:name="_Toc13124941"/>
+            <w:bookmarkStart w:id="376" w:name="_Toc14181778"/>
+            <w:bookmarkStart w:id="377" w:name="_Toc14188020"/>
+            <w:bookmarkStart w:id="378" w:name="_Toc14256623"/>
+            <w:bookmarkStart w:id="379" w:name="_Toc14269240"/>
+            <w:bookmarkStart w:id="380" w:name="_Toc14450011"/>
+            <w:bookmarkStart w:id="381" w:name="_Toc14450062"/>
             <w:r>
               <w:rPr>
                 <w:rFonts w:ascii="Arial" w:hAnsi="Arial" w:cs="Arial"/>
@@ -12903,19 +13210,21 @@
               </w:rPr>
               <w:t>Head of Group IT</w:t>
             </w:r>
-            <w:bookmarkEnd w:id="314"/>
-            <w:bookmarkEnd w:id="315"/>
-            <w:bookmarkEnd w:id="316"/>
-            <w:bookmarkEnd w:id="317"/>
-            <w:bookmarkEnd w:id="318"/>
-            <w:bookmarkEnd w:id="319"/>
-            <w:bookmarkEnd w:id="320"/>
-            <w:bookmarkEnd w:id="321"/>
-            <w:bookmarkEnd w:id="322"/>
-            <w:bookmarkEnd w:id="323"/>
-            <w:bookmarkEnd w:id="324"/>
-            <w:bookmarkEnd w:id="325"/>
-            <w:bookmarkEnd w:id="326"/>
+            <w:bookmarkEnd w:id="367"/>
+            <w:bookmarkEnd w:id="368"/>
+            <w:bookmarkEnd w:id="369"/>
+            <w:bookmarkEnd w:id="370"/>
+            <w:bookmarkEnd w:id="371"/>
+            <w:bookmarkEnd w:id="372"/>
+            <w:bookmarkEnd w:id="373"/>
+            <w:bookmarkEnd w:id="374"/>
+            <w:bookmarkEnd w:id="375"/>
+            <w:bookmarkEnd w:id="376"/>
+            <w:bookmarkEnd w:id="377"/>
+            <w:bookmarkEnd w:id="378"/>
+            <w:bookmarkEnd w:id="379"/>
+            <w:bookmarkEnd w:id="380"/>
+            <w:bookmarkEnd w:id="381"/>
           </w:p>
         </w:tc>
       </w:tr>
@@ -12932,19 +13241,21 @@
                 <w:rFonts w:ascii="Arial" w:hAnsi="Arial" w:cs="Arial"/>
               </w:rPr>
             </w:pPr>
-            <w:bookmarkStart w:id="327" w:name="_Toc479671989"/>
-            <w:bookmarkStart w:id="328" w:name="_Toc479673307"/>
-            <w:bookmarkStart w:id="329" w:name="_Toc8808695"/>
-            <w:bookmarkStart w:id="330" w:name="_Toc8908828"/>
-            <w:bookmarkStart w:id="331" w:name="_Toc9342238"/>
-            <w:bookmarkStart w:id="332" w:name="_Toc9865230"/>
-            <w:bookmarkStart w:id="333" w:name="_Toc10039329"/>
-            <w:bookmarkStart w:id="334" w:name="_Toc10039459"/>
-            <w:bookmarkStart w:id="335" w:name="_Toc13124942"/>
-            <w:bookmarkStart w:id="336" w:name="_Toc14181779"/>
-            <w:bookmarkStart w:id="337" w:name="_Toc14188021"/>
-            <w:bookmarkStart w:id="338" w:name="_Toc14256624"/>
-            <w:bookmarkStart w:id="339" w:name="_Toc14269241"/>
+            <w:bookmarkStart w:id="382" w:name="_Toc479671989"/>
+            <w:bookmarkStart w:id="383" w:name="_Toc479673307"/>
+            <w:bookmarkStart w:id="384" w:name="_Toc8808695"/>
+            <w:bookmarkStart w:id="385" w:name="_Toc8908828"/>
+            <w:bookmarkStart w:id="386" w:name="_Toc9342238"/>
+            <w:bookmarkStart w:id="387" w:name="_Toc9865230"/>
+            <w:bookmarkStart w:id="388" w:name="_Toc10039329"/>
+            <w:bookmarkStart w:id="389" w:name="_Toc10039459"/>
+            <w:bookmarkStart w:id="390" w:name="_Toc13124942"/>
+            <w:bookmarkStart w:id="391" w:name="_Toc14181779"/>
+            <w:bookmarkStart w:id="392" w:name="_Toc14188021"/>
+            <w:bookmarkStart w:id="393" w:name="_Toc14256624"/>
+            <w:bookmarkStart w:id="394" w:name="_Toc14269241"/>
+            <w:bookmarkStart w:id="395" w:name="_Toc14450012"/>
+            <w:bookmarkStart w:id="396" w:name="_Toc14450063"/>
             <w:r>
               <w:rPr>
                 <w:rFonts w:ascii="Arial" w:hAnsi="Arial" w:cs="Arial"/>
@@ -12963,19 +13274,21 @@
               </w:rPr>
               <w:t>Abdul Saheed</w:t>
             </w:r>
-            <w:bookmarkEnd w:id="327"/>
-            <w:bookmarkEnd w:id="328"/>
-            <w:bookmarkEnd w:id="329"/>
-            <w:bookmarkEnd w:id="330"/>
-            <w:bookmarkEnd w:id="331"/>
-            <w:bookmarkEnd w:id="332"/>
-            <w:bookmarkEnd w:id="333"/>
-            <w:bookmarkEnd w:id="334"/>
-            <w:bookmarkEnd w:id="335"/>
-            <w:bookmarkEnd w:id="336"/>
-            <w:bookmarkEnd w:id="337"/>
-            <w:bookmarkEnd w:id="338"/>
-            <w:bookmarkEnd w:id="339"/>
+            <w:bookmarkEnd w:id="382"/>
+            <w:bookmarkEnd w:id="383"/>
+            <w:bookmarkEnd w:id="384"/>
+            <w:bookmarkEnd w:id="385"/>
+            <w:bookmarkEnd w:id="386"/>
+            <w:bookmarkEnd w:id="387"/>
+            <w:bookmarkEnd w:id="388"/>
+            <w:bookmarkEnd w:id="389"/>
+            <w:bookmarkEnd w:id="390"/>
+            <w:bookmarkEnd w:id="391"/>
+            <w:bookmarkEnd w:id="392"/>
+            <w:bookmarkEnd w:id="393"/>
+            <w:bookmarkEnd w:id="394"/>
+            <w:bookmarkEnd w:id="395"/>
+            <w:bookmarkEnd w:id="396"/>
           </w:p>
         </w:tc>
       </w:tr>
@@ -12992,38 +13305,42 @@
                 <w:rFonts w:ascii="Arial" w:hAnsi="Arial" w:cs="Arial"/>
               </w:rPr>
             </w:pPr>
-            <w:bookmarkStart w:id="340" w:name="_Toc479671990"/>
-            <w:bookmarkStart w:id="341" w:name="_Toc479673308"/>
-            <w:bookmarkStart w:id="342" w:name="_Toc8808696"/>
-            <w:bookmarkStart w:id="343" w:name="_Toc8908829"/>
-            <w:bookmarkStart w:id="344" w:name="_Toc9342239"/>
-            <w:bookmarkStart w:id="345" w:name="_Toc9865231"/>
-            <w:bookmarkStart w:id="346" w:name="_Toc10039330"/>
-            <w:bookmarkStart w:id="347" w:name="_Toc10039460"/>
-            <w:bookmarkStart w:id="348" w:name="_Toc13124943"/>
-            <w:bookmarkStart w:id="349" w:name="_Toc14181780"/>
-            <w:bookmarkStart w:id="350" w:name="_Toc14188022"/>
-            <w:bookmarkStart w:id="351" w:name="_Toc14256625"/>
-            <w:bookmarkStart w:id="352" w:name="_Toc14269242"/>
+            <w:bookmarkStart w:id="397" w:name="_Toc479671990"/>
+            <w:bookmarkStart w:id="398" w:name="_Toc479673308"/>
+            <w:bookmarkStart w:id="399" w:name="_Toc8808696"/>
+            <w:bookmarkStart w:id="400" w:name="_Toc8908829"/>
+            <w:bookmarkStart w:id="401" w:name="_Toc9342239"/>
+            <w:bookmarkStart w:id="402" w:name="_Toc9865231"/>
+            <w:bookmarkStart w:id="403" w:name="_Toc10039330"/>
+            <w:bookmarkStart w:id="404" w:name="_Toc10039460"/>
+            <w:bookmarkStart w:id="405" w:name="_Toc13124943"/>
+            <w:bookmarkStart w:id="406" w:name="_Toc14181780"/>
+            <w:bookmarkStart w:id="407" w:name="_Toc14188022"/>
+            <w:bookmarkStart w:id="408" w:name="_Toc14256625"/>
+            <w:bookmarkStart w:id="409" w:name="_Toc14269242"/>
+            <w:bookmarkStart w:id="410" w:name="_Toc14450013"/>
+            <w:bookmarkStart w:id="411" w:name="_Toc14450064"/>
             <w:r>
               <w:rPr>
                 <w:rFonts w:ascii="Arial" w:hAnsi="Arial" w:cs="Arial"/>
               </w:rPr>
               <w:t>Date :</w:t>
             </w:r>
-            <w:bookmarkEnd w:id="340"/>
-            <w:bookmarkEnd w:id="341"/>
-            <w:bookmarkEnd w:id="342"/>
-            <w:bookmarkEnd w:id="343"/>
-            <w:bookmarkEnd w:id="344"/>
-            <w:bookmarkEnd w:id="345"/>
-            <w:bookmarkEnd w:id="346"/>
-            <w:bookmarkEnd w:id="347"/>
-            <w:bookmarkEnd w:id="348"/>
-            <w:bookmarkEnd w:id="349"/>
-            <w:bookmarkEnd w:id="350"/>
-            <w:bookmarkEnd w:id="351"/>
-            <w:bookmarkEnd w:id="352"/>
+            <w:bookmarkEnd w:id="397"/>
+            <w:bookmarkEnd w:id="398"/>
+            <w:bookmarkEnd w:id="399"/>
+            <w:bookmarkEnd w:id="400"/>
+            <w:bookmarkEnd w:id="401"/>
+            <w:bookmarkEnd w:id="402"/>
+            <w:bookmarkEnd w:id="403"/>
+            <w:bookmarkEnd w:id="404"/>
+            <w:bookmarkEnd w:id="405"/>
+            <w:bookmarkEnd w:id="406"/>
+            <w:bookmarkEnd w:id="407"/>
+            <w:bookmarkEnd w:id="408"/>
+            <w:bookmarkEnd w:id="409"/>
+            <w:bookmarkEnd w:id="410"/>
+            <w:bookmarkEnd w:id="411"/>
           </w:p>
         </w:tc>
       </w:tr>
@@ -13142,7 +13459,7 @@
         <w:sz w:val="16"/>
         <w:szCs w:val="16"/>
       </w:rPr>
-      <w:t>17 July 2019</w:t>
+      <w:t>19 July 2019</w:t>
     </w:r>
     <w:r>
       <w:rPr>
@@ -13161,7 +13478,27 @@
         <w:szCs w:val="16"/>
       </w:rPr>
       <w:tab/>
-      <w:t xml:space="preserve">                                                                                                  KAF Self-Onboarding Dashboard</w:t>
+      <w:t xml:space="preserve">                                                                                                  KAF Self-</w:t>
+    </w:r>
+    <w:proofErr w:type="spellStart"/>
+    <w:r>
+      <w:rPr>
+        <w:rFonts w:ascii="Arial" w:hAnsi="Arial" w:cs="Arial"/>
+        <w:i/>
+        <w:sz w:val="16"/>
+        <w:szCs w:val="16"/>
+      </w:rPr>
+      <w:t>Onboarding</w:t>
+    </w:r>
+    <w:proofErr w:type="spellEnd"/>
+    <w:r>
+      <w:rPr>
+        <w:rFonts w:ascii="Arial" w:hAnsi="Arial" w:cs="Arial"/>
+        <w:i/>
+        <w:sz w:val="16"/>
+        <w:szCs w:val="16"/>
+      </w:rPr>
+      <w:t xml:space="preserve"> Dashboard</w:t>
     </w:r>
   </w:p>
   <w:p>
@@ -13240,7 +13577,7 @@
         <w:sz w:val="16"/>
         <w:szCs w:val="16"/>
       </w:rPr>
-      <w:t>16</w:t>
+      <w:t>2</w:t>
     </w:r>
     <w:r>
       <w:rPr>
@@ -21025,7 +21362,7 @@
 </file>
 
 <file path=customXml/itemProps1.xml><?xml version="1.0" encoding="utf-8"?>
-<ds:datastoreItem xmlns:ds="http://schemas.openxmlformats.org/officeDocument/2006/customXml" ds:itemID="{1027E8F7-1E71-476A-9F7F-190ECD3F39EE}">
+<ds:datastoreItem xmlns:ds="http://schemas.openxmlformats.org/officeDocument/2006/customXml" ds:itemID="{1C5C2B46-D4BC-4799-A0FC-012E1874FAA5}">
   <ds:schemaRefs>
     <ds:schemaRef ds:uri="http://schemas.openxmlformats.org/officeDocument/2006/bibliography"/>
   </ds:schemaRefs>

</xml_diff>

<commit_message>
updated kaf self-onboarding dashboard user reqs documentation - fixed spelling.
</commit_message>
<xml_diff>
--- a/kaf-staffonboarding-dashboard-automation/technical-documentations/kaf-selfonboarding-dashboard-requirements-spec.docx
+++ b/kaf-staffonboarding-dashboard-automation/technical-documentations/kaf-selfonboarding-dashboard-requirements-spec.docx
@@ -129,21 +129,7 @@
         <w:rPr>
           <w:rFonts w:ascii="Arial" w:hAnsi="Arial" w:cs="Arial"/>
         </w:rPr>
-        <w:t>KAF Self-</w:t>
-      </w:r>
-      <w:proofErr w:type="spellStart"/>
-      <w:r>
-        <w:rPr>
-          <w:rFonts w:ascii="Arial" w:hAnsi="Arial" w:cs="Arial"/>
-        </w:rPr>
-        <w:t>Onboarding</w:t>
-      </w:r>
-      <w:proofErr w:type="spellEnd"/>
-      <w:r>
-        <w:rPr>
-          <w:rFonts w:ascii="Arial" w:hAnsi="Arial" w:cs="Arial"/>
-        </w:rPr>
-        <w:t xml:space="preserve"> Dashboard</w:t>
+        <w:t>KAF Self-Onboarding Dashboard</w:t>
       </w:r>
       <w:bookmarkEnd w:id="9"/>
     </w:p>
@@ -394,7 +380,6 @@
           <w:rFonts w:ascii="Arial" w:hAnsi="Arial" w:cs="Arial"/>
         </w:rPr>
       </w:pPr>
-      <w:proofErr w:type="gramStart"/>
       <w:r>
         <w:rPr>
           <w:rFonts w:ascii="Arial" w:hAnsi="Arial" w:cs="Arial"/>
@@ -405,21 +390,7 @@
         <w:rPr>
           <w:rFonts w:ascii="Arial" w:hAnsi="Arial" w:cs="Arial"/>
         </w:rPr>
-        <w:t>Self-</w:t>
-      </w:r>
-      <w:proofErr w:type="spellStart"/>
-      <w:r>
-        <w:rPr>
-          <w:rFonts w:ascii="Arial" w:hAnsi="Arial" w:cs="Arial"/>
-        </w:rPr>
-        <w:t>Onboarding</w:t>
-      </w:r>
-      <w:proofErr w:type="spellEnd"/>
-      <w:r>
-        <w:rPr>
-          <w:rFonts w:ascii="Arial" w:hAnsi="Arial" w:cs="Arial"/>
-        </w:rPr>
-        <w:t xml:space="preserve"> Dashboard</w:t>
+        <w:t>Self-Onboarding Dashboard</w:t>
       </w:r>
       <w:r>
         <w:rPr>
@@ -437,14 +408,7 @@
         <w:rPr>
           <w:rFonts w:ascii="Arial" w:hAnsi="Arial" w:cs="Arial"/>
         </w:rPr>
-        <w:t>ocumentation.</w:t>
-      </w:r>
-      <w:proofErr w:type="gramEnd"/>
-      <w:r>
-        <w:rPr>
-          <w:rFonts w:ascii="Arial" w:hAnsi="Arial" w:cs="Arial"/>
-        </w:rPr>
-        <w:t xml:space="preserve"> </w:t>
+        <w:t xml:space="preserve">ocumentation. </w:t>
       </w:r>
     </w:p>
     <w:p>
@@ -538,13 +502,8 @@
         <w:jc w:val="center"/>
       </w:pPr>
       <w:r>
-        <w:t xml:space="preserve">KAF Investment Bank </w:t>
-      </w:r>
-      <w:proofErr w:type="spellStart"/>
-      <w:r>
-        <w:t>Berhad</w:t>
-      </w:r>
-      <w:proofErr w:type="spellEnd"/>
+        <w:t>KAF Investment Bank Berhad</w:t>
+      </w:r>
     </w:p>
     <w:p>
       <w:pPr>
@@ -3010,45 +2969,305 @@
         <w:rPr>
           <w:rFonts w:ascii="Arial" w:hAnsi="Arial" w:cs="Arial"/>
         </w:rPr>
+        <w:t>Self-Onboarding Dashboard</w:t>
+      </w:r>
+      <w:r>
+        <w:rPr>
+          <w:rFonts w:ascii="Arial" w:hAnsi="Arial" w:cs="Arial"/>
+        </w:rPr>
+        <w:t xml:space="preserve"> System </w:t>
+      </w:r>
+      <w:r>
+        <w:rPr>
+          <w:rFonts w:ascii="Arial" w:hAnsi="Arial" w:cs="Arial"/>
+        </w:rPr>
+        <w:t xml:space="preserve">aims to </w:t>
+      </w:r>
+      <w:r>
+        <w:rPr>
+          <w:rFonts w:ascii="Arial" w:hAnsi="Arial" w:cs="Arial"/>
+        </w:rPr>
+        <w:t xml:space="preserve">provide an </w:t>
+      </w:r>
+      <w:r>
+        <w:rPr>
+          <w:rFonts w:ascii="Arial" w:hAnsi="Arial" w:cs="Arial"/>
+        </w:rPr>
+        <w:t>online</w:t>
+      </w:r>
+      <w:r>
+        <w:rPr>
+          <w:rFonts w:ascii="Arial" w:hAnsi="Arial" w:cs="Arial"/>
+        </w:rPr>
+        <w:t xml:space="preserve"> </w:t>
+      </w:r>
+      <w:r>
+        <w:rPr>
+          <w:rFonts w:ascii="Arial" w:hAnsi="Arial" w:cs="Arial"/>
+        </w:rPr>
+        <w:t>on-and-off boarding platform</w:t>
+      </w:r>
+      <w:r>
+        <w:rPr>
+          <w:rFonts w:ascii="Arial" w:hAnsi="Arial" w:cs="Arial"/>
+        </w:rPr>
+        <w:t xml:space="preserve"> for </w:t>
+      </w:r>
+      <w:r>
+        <w:rPr>
+          <w:rFonts w:ascii="Arial" w:hAnsi="Arial" w:cs="Arial"/>
+        </w:rPr>
+        <w:t>HR representatives</w:t>
+      </w:r>
+      <w:r>
+        <w:rPr>
+          <w:rFonts w:ascii="Arial" w:hAnsi="Arial" w:cs="Arial"/>
+        </w:rPr>
+        <w:t xml:space="preserve"> </w:t>
+      </w:r>
+      <w:r>
+        <w:rPr>
+          <w:rFonts w:ascii="Arial" w:hAnsi="Arial" w:cs="Arial"/>
+        </w:rPr>
+        <w:t>to</w:t>
+      </w:r>
+      <w:r>
+        <w:rPr>
+          <w:rFonts w:ascii="Arial" w:hAnsi="Arial" w:cs="Arial"/>
+        </w:rPr>
+        <w:t xml:space="preserve"> execute tasks that involve hiring new employees, staff</w:t>
+      </w:r>
+      <w:r>
+        <w:rPr>
+          <w:rFonts w:ascii="Arial" w:hAnsi="Arial" w:cs="Arial"/>
+        </w:rPr>
+        <w:t xml:space="preserve"> transfer management and handling staff resignations with minimal efforts and risks</w:t>
+      </w:r>
+      <w:r>
+        <w:rPr>
+          <w:rFonts w:ascii="Arial" w:hAnsi="Arial" w:cs="Arial"/>
+        </w:rPr>
+        <w:t xml:space="preserve"> through </w:t>
+      </w:r>
+      <w:r>
+        <w:rPr>
+          <w:rFonts w:ascii="Arial" w:hAnsi="Arial" w:cs="Arial"/>
+        </w:rPr>
+        <w:t xml:space="preserve">process </w:t>
+      </w:r>
+      <w:r>
+        <w:rPr>
+          <w:rFonts w:ascii="Arial" w:hAnsi="Arial" w:cs="Arial"/>
+        </w:rPr>
+        <w:t>automation</w:t>
+      </w:r>
+      <w:r>
+        <w:rPr>
+          <w:rFonts w:ascii="Arial" w:hAnsi="Arial" w:cs="Arial"/>
+        </w:rPr>
+        <w:t xml:space="preserve"> </w:t>
+      </w:r>
+      <w:r>
+        <w:rPr>
+          <w:rFonts w:ascii="Arial" w:hAnsi="Arial" w:cs="Arial"/>
+        </w:rPr>
+        <w:t>system</w:t>
+      </w:r>
+      <w:r>
+        <w:rPr>
+          <w:rFonts w:ascii="Arial" w:hAnsi="Arial" w:cs="Arial"/>
+        </w:rPr>
+        <w:t>.</w:t>
+      </w:r>
+      <w:r>
+        <w:rPr>
+          <w:rFonts w:ascii="Arial" w:hAnsi="Arial" w:cs="Arial"/>
+        </w:rPr>
+        <w:t xml:space="preserve"> </w:t>
+      </w:r>
+      <w:r>
+        <w:rPr>
+          <w:rFonts w:ascii="Arial" w:hAnsi="Arial" w:cs="Arial"/>
+        </w:rPr>
+        <w:t>In addition, the scope of use of</w:t>
+      </w:r>
+      <w:r>
+        <w:rPr>
+          <w:rFonts w:ascii="Arial" w:hAnsi="Arial" w:cs="Arial"/>
+        </w:rPr>
+        <w:t xml:space="preserve"> </w:t>
+      </w:r>
+      <w:r>
+        <w:rPr>
+          <w:rFonts w:ascii="Arial" w:hAnsi="Arial" w:cs="Arial"/>
+        </w:rPr>
+        <w:t>this dashboard</w:t>
+      </w:r>
+      <w:r>
+        <w:rPr>
+          <w:rFonts w:ascii="Arial" w:hAnsi="Arial" w:cs="Arial"/>
+        </w:rPr>
+        <w:t xml:space="preserve"> system</w:t>
+      </w:r>
+      <w:r>
+        <w:rPr>
+          <w:rFonts w:ascii="Arial" w:hAnsi="Arial" w:cs="Arial"/>
+        </w:rPr>
+        <w:t xml:space="preserve"> </w:t>
+      </w:r>
+      <w:r>
+        <w:rPr>
+          <w:rFonts w:ascii="Arial" w:hAnsi="Arial" w:cs="Arial"/>
+        </w:rPr>
+        <w:t>allows</w:t>
+      </w:r>
+      <w:r>
+        <w:rPr>
+          <w:rFonts w:ascii="Arial" w:hAnsi="Arial" w:cs="Arial"/>
+        </w:rPr>
+        <w:t xml:space="preserve"> various roles</w:t>
+      </w:r>
+      <w:r>
+        <w:rPr>
+          <w:rFonts w:ascii="Arial" w:hAnsi="Arial" w:cs="Arial"/>
+        </w:rPr>
+        <w:t xml:space="preserve"> of users from different KAF departments to perform actions within a </w:t>
+      </w:r>
+      <w:r>
+        <w:rPr>
+          <w:rFonts w:ascii="Arial" w:hAnsi="Arial" w:cs="Arial"/>
+        </w:rPr>
+        <w:t>system, which</w:t>
+      </w:r>
+      <w:r>
+        <w:rPr>
+          <w:rFonts w:ascii="Arial" w:hAnsi="Arial" w:cs="Arial"/>
+        </w:rPr>
+        <w:t xml:space="preserve"> includes submitting a request form, creating</w:t>
+      </w:r>
+      <w:r>
+        <w:rPr>
+          <w:rFonts w:ascii="Arial" w:hAnsi="Arial" w:cs="Arial"/>
+        </w:rPr>
+        <w:t xml:space="preserve"> a</w:t>
+      </w:r>
+      <w:r>
+        <w:rPr>
+          <w:rFonts w:ascii="Arial" w:hAnsi="Arial" w:cs="Arial"/>
+        </w:rPr>
+        <w:t xml:space="preserve"> </w:t>
+      </w:r>
+      <w:r>
+        <w:rPr>
+          <w:rFonts w:ascii="Arial" w:hAnsi="Arial" w:cs="Arial"/>
+        </w:rPr>
+        <w:t>system</w:t>
+      </w:r>
+      <w:r>
+        <w:rPr>
+          <w:rFonts w:ascii="Arial" w:hAnsi="Arial" w:cs="Arial"/>
+        </w:rPr>
+        <w:t xml:space="preserve"> </w:t>
+      </w:r>
+      <w:r>
+        <w:rPr>
+          <w:rFonts w:ascii="Arial" w:hAnsi="Arial" w:cs="Arial"/>
+        </w:rPr>
+        <w:t>access for user</w:t>
+      </w:r>
+      <w:r>
+        <w:rPr>
+          <w:rFonts w:ascii="Arial" w:hAnsi="Arial" w:cs="Arial"/>
+        </w:rPr>
+        <w:t>,</w:t>
+      </w:r>
+      <w:r>
+        <w:rPr>
+          <w:rFonts w:ascii="Arial" w:hAnsi="Arial" w:cs="Arial"/>
+        </w:rPr>
+        <w:t xml:space="preserve"> approving a request form, creating a custom generated form and changing system access right</w:t>
+      </w:r>
+      <w:r>
+        <w:rPr>
+          <w:rFonts w:ascii="Arial" w:hAnsi="Arial" w:cs="Arial"/>
+        </w:rPr>
+        <w:t xml:space="preserve"> of user</w:t>
+      </w:r>
+      <w:r>
+        <w:rPr>
+          <w:rFonts w:ascii="Arial" w:hAnsi="Arial" w:cs="Arial"/>
+        </w:rPr>
+        <w:t>.</w:t>
+      </w:r>
+    </w:p>
+    <w:p>
+      <w:pPr>
+        <w:jc w:val="both"/>
+        <w:rPr>
+          <w:rFonts w:ascii="Arial" w:hAnsi="Arial" w:cs="Arial"/>
+        </w:rPr>
+      </w:pPr>
+    </w:p>
+    <w:p>
+      <w:pPr>
+        <w:jc w:val="both"/>
+        <w:rPr>
+          <w:rFonts w:ascii="Arial" w:hAnsi="Arial" w:cs="Arial"/>
+        </w:rPr>
+      </w:pPr>
+      <w:r>
+        <w:rPr>
+          <w:rFonts w:ascii="Arial" w:hAnsi="Arial" w:cs="Arial"/>
+        </w:rPr>
         <w:t>Self-</w:t>
       </w:r>
-      <w:proofErr w:type="spellStart"/>
-      <w:r>
-        <w:rPr>
-          <w:rFonts w:ascii="Arial" w:hAnsi="Arial" w:cs="Arial"/>
-        </w:rPr>
-        <w:t>Onboarding</w:t>
-      </w:r>
-      <w:proofErr w:type="spellEnd"/>
-      <w:r>
-        <w:rPr>
-          <w:rFonts w:ascii="Arial" w:hAnsi="Arial" w:cs="Arial"/>
-        </w:rPr>
-        <w:t xml:space="preserve"> Dashboard</w:t>
-      </w:r>
-      <w:r>
-        <w:rPr>
-          <w:rFonts w:ascii="Arial" w:hAnsi="Arial" w:cs="Arial"/>
-        </w:rPr>
-        <w:t xml:space="preserve"> System </w:t>
-      </w:r>
-      <w:r>
-        <w:rPr>
-          <w:rFonts w:ascii="Arial" w:hAnsi="Arial" w:cs="Arial"/>
-        </w:rPr>
-        <w:t xml:space="preserve">aims to </w:t>
-      </w:r>
-      <w:r>
-        <w:rPr>
-          <w:rFonts w:ascii="Arial" w:hAnsi="Arial" w:cs="Arial"/>
-        </w:rPr>
-        <w:t xml:space="preserve">provide an </w:t>
-      </w:r>
-      <w:r>
-        <w:rPr>
-          <w:rFonts w:ascii="Arial" w:hAnsi="Arial" w:cs="Arial"/>
-        </w:rPr>
-        <w:t>online</w:t>
+      <w:r>
+        <w:rPr>
+          <w:rFonts w:ascii="Arial" w:hAnsi="Arial" w:cs="Arial"/>
+        </w:rPr>
+        <w:t>O</w:t>
+      </w:r>
+      <w:r>
+        <w:rPr>
+          <w:rFonts w:ascii="Arial" w:hAnsi="Arial" w:cs="Arial"/>
+        </w:rPr>
+        <w:t xml:space="preserve">nboarding </w:t>
+      </w:r>
+      <w:r>
+        <w:rPr>
+          <w:rFonts w:ascii="Arial" w:hAnsi="Arial" w:cs="Arial"/>
+        </w:rPr>
+        <w:t>D</w:t>
+      </w:r>
+      <w:r>
+        <w:rPr>
+          <w:rFonts w:ascii="Arial" w:hAnsi="Arial" w:cs="Arial"/>
+        </w:rPr>
+        <w:t xml:space="preserve">ashboard </w:t>
+      </w:r>
+      <w:r>
+        <w:rPr>
+          <w:rFonts w:ascii="Arial" w:hAnsi="Arial" w:cs="Arial"/>
+        </w:rPr>
+        <w:t xml:space="preserve">will provide </w:t>
+      </w:r>
+      <w:r>
+        <w:rPr>
+          <w:rFonts w:ascii="Arial" w:hAnsi="Arial" w:cs="Arial"/>
+        </w:rPr>
+        <w:t>an internal service</w:t>
+      </w:r>
+      <w:r>
+        <w:rPr>
+          <w:rFonts w:ascii="Arial" w:hAnsi="Arial" w:cs="Arial"/>
+        </w:rPr>
+        <w:t xml:space="preserve"> platform for</w:t>
+      </w:r>
+      <w:r>
+        <w:rPr>
+          <w:rFonts w:ascii="Arial" w:hAnsi="Arial" w:cs="Arial"/>
+        </w:rPr>
+        <w:t xml:space="preserve"> KAF</w:t>
       </w:r>
       <w:r>
         <w:rPr>
@@ -3060,19 +3279,73 @@
         <w:rPr>
           <w:rFonts w:ascii="Arial" w:hAnsi="Arial" w:cs="Arial"/>
         </w:rPr>
-        <w:t>on-and-off boarding platform</w:t>
-      </w:r>
-      <w:r>
-        <w:rPr>
-          <w:rFonts w:ascii="Arial" w:hAnsi="Arial" w:cs="Arial"/>
-        </w:rPr>
-        <w:t xml:space="preserve"> for </w:t>
-      </w:r>
-      <w:r>
-        <w:rPr>
-          <w:rFonts w:ascii="Arial" w:hAnsi="Arial" w:cs="Arial"/>
-        </w:rPr>
-        <w:t>HR representatives</w:t>
+        <w:t>staff</w:t>
+      </w:r>
+      <w:r>
+        <w:rPr>
+          <w:rFonts w:ascii="Arial" w:hAnsi="Arial" w:cs="Arial"/>
+        </w:rPr>
+        <w:t>, where the</w:t>
+      </w:r>
+      <w:r>
+        <w:rPr>
+          <w:rFonts w:ascii="Arial" w:hAnsi="Arial" w:cs="Arial"/>
+        </w:rPr>
+        <w:t xml:space="preserve"> access to features and functionalities based on user roles such as Human Resources</w:t>
+      </w:r>
+      <w:r>
+        <w:rPr>
+          <w:rFonts w:ascii="Arial" w:hAnsi="Arial" w:cs="Arial"/>
+        </w:rPr>
+        <w:t xml:space="preserve"> (HR)</w:t>
+      </w:r>
+      <w:r>
+        <w:rPr>
+          <w:rFonts w:ascii="Arial" w:hAnsi="Arial" w:cs="Arial"/>
+        </w:rPr>
+        <w:t>, IT Head of Department</w:t>
+      </w:r>
+      <w:r>
+        <w:rPr>
+          <w:rFonts w:ascii="Arial" w:hAnsi="Arial" w:cs="Arial"/>
+        </w:rPr>
+        <w:t xml:space="preserve"> (IT HoD)</w:t>
+      </w:r>
+      <w:r>
+        <w:rPr>
+          <w:rFonts w:ascii="Arial" w:hAnsi="Arial" w:cs="Arial"/>
+        </w:rPr>
+        <w:t>, Head of Department</w:t>
+      </w:r>
+      <w:r>
+        <w:rPr>
+          <w:rFonts w:ascii="Arial" w:hAnsi="Arial" w:cs="Arial"/>
+        </w:rPr>
+        <w:t xml:space="preserve"> (HoD)</w:t>
+      </w:r>
+      <w:r>
+        <w:rPr>
+          <w:rFonts w:ascii="Arial" w:hAnsi="Arial" w:cs="Arial"/>
+        </w:rPr>
+        <w:t>, Helpdesk</w:t>
+      </w:r>
+      <w:r>
+        <w:rPr>
+          <w:rFonts w:ascii="Arial" w:hAnsi="Arial" w:cs="Arial"/>
+        </w:rPr>
+        <w:t xml:space="preserve"> (HD)</w:t>
+      </w:r>
+      <w:r>
+        <w:rPr>
+          <w:rFonts w:ascii="Arial" w:hAnsi="Arial" w:cs="Arial"/>
+        </w:rPr>
+        <w:t>, Network and New Employee</w:t>
+      </w:r>
+      <w:r>
+        <w:rPr>
+          <w:rFonts w:ascii="Arial" w:hAnsi="Arial" w:cs="Arial"/>
+        </w:rPr>
+        <w:t>.</w:t>
       </w:r>
       <w:r>
         <w:rPr>
@@ -3084,49 +3357,25 @@
         <w:rPr>
           <w:rFonts w:ascii="Arial" w:hAnsi="Arial" w:cs="Arial"/>
         </w:rPr>
-        <w:t>to</w:t>
-      </w:r>
-      <w:r>
-        <w:rPr>
-          <w:rFonts w:ascii="Arial" w:hAnsi="Arial" w:cs="Arial"/>
-        </w:rPr>
-        <w:t xml:space="preserve"> execute tasks that involve hiring new employees, staff</w:t>
-      </w:r>
-      <w:r>
-        <w:rPr>
-          <w:rFonts w:ascii="Arial" w:hAnsi="Arial" w:cs="Arial"/>
-        </w:rPr>
-        <w:t xml:space="preserve"> transfer management and handling staff resignations with minimal efforts and risks</w:t>
-      </w:r>
-      <w:r>
-        <w:rPr>
-          <w:rFonts w:ascii="Arial" w:hAnsi="Arial" w:cs="Arial"/>
-        </w:rPr>
-        <w:t xml:space="preserve"> through </w:t>
-      </w:r>
-      <w:r>
-        <w:rPr>
-          <w:rFonts w:ascii="Arial" w:hAnsi="Arial" w:cs="Arial"/>
-        </w:rPr>
-        <w:t xml:space="preserve">process </w:t>
-      </w:r>
-      <w:r>
-        <w:rPr>
-          <w:rFonts w:ascii="Arial" w:hAnsi="Arial" w:cs="Arial"/>
-        </w:rPr>
-        <w:t>automation</w:t>
-      </w:r>
-      <w:r>
-        <w:rPr>
-          <w:rFonts w:ascii="Arial" w:hAnsi="Arial" w:cs="Arial"/>
-        </w:rPr>
-        <w:t xml:space="preserve"> </w:t>
-      </w:r>
-      <w:r>
-        <w:rPr>
-          <w:rFonts w:ascii="Arial" w:hAnsi="Arial" w:cs="Arial"/>
-        </w:rPr>
-        <w:t>system</w:t>
+        <w:t xml:space="preserve">In summary, </w:t>
+      </w:r>
+      <w:r>
+        <w:rPr>
+          <w:rFonts w:ascii="Arial" w:hAnsi="Arial" w:cs="Arial"/>
+        </w:rPr>
+        <w:t xml:space="preserve">HR users can only have access to certain </w:t>
+      </w:r>
+      <w:r>
+        <w:rPr>
+          <w:rFonts w:ascii="Arial" w:hAnsi="Arial" w:cs="Arial"/>
+        </w:rPr>
+        <w:t>pages and forms with some features that are corresponding t</w:t>
+      </w:r>
+      <w:r>
+        <w:rPr>
+          <w:rFonts w:ascii="Arial" w:hAnsi="Arial" w:cs="Arial"/>
+        </w:rPr>
+        <w:t>o their role</w:t>
       </w:r>
       <w:r>
         <w:rPr>
@@ -3138,361 +3387,7 @@
         <w:rPr>
           <w:rFonts w:ascii="Arial" w:hAnsi="Arial" w:cs="Arial"/>
         </w:rPr>
-        <w:t xml:space="preserve"> </w:t>
-      </w:r>
-      <w:r>
-        <w:rPr>
-          <w:rFonts w:ascii="Arial" w:hAnsi="Arial" w:cs="Arial"/>
-        </w:rPr>
-        <w:t>In addition, the scope of use of</w:t>
-      </w:r>
-      <w:r>
-        <w:rPr>
-          <w:rFonts w:ascii="Arial" w:hAnsi="Arial" w:cs="Arial"/>
-        </w:rPr>
-        <w:t xml:space="preserve"> </w:t>
-      </w:r>
-      <w:r>
-        <w:rPr>
-          <w:rFonts w:ascii="Arial" w:hAnsi="Arial" w:cs="Arial"/>
-        </w:rPr>
-        <w:t>this dashboard</w:t>
-      </w:r>
-      <w:r>
-        <w:rPr>
-          <w:rFonts w:ascii="Arial" w:hAnsi="Arial" w:cs="Arial"/>
-        </w:rPr>
-        <w:t xml:space="preserve"> system</w:t>
-      </w:r>
-      <w:r>
-        <w:rPr>
-          <w:rFonts w:ascii="Arial" w:hAnsi="Arial" w:cs="Arial"/>
-        </w:rPr>
-        <w:t xml:space="preserve"> </w:t>
-      </w:r>
-      <w:r>
-        <w:rPr>
-          <w:rFonts w:ascii="Arial" w:hAnsi="Arial" w:cs="Arial"/>
-        </w:rPr>
-        <w:t>allows</w:t>
-      </w:r>
-      <w:r>
-        <w:rPr>
-          <w:rFonts w:ascii="Arial" w:hAnsi="Arial" w:cs="Arial"/>
-        </w:rPr>
-        <w:t xml:space="preserve"> various roles</w:t>
-      </w:r>
-      <w:r>
-        <w:rPr>
-          <w:rFonts w:ascii="Arial" w:hAnsi="Arial" w:cs="Arial"/>
-        </w:rPr>
-        <w:t xml:space="preserve"> of users from different KAF departments to perform actions within a </w:t>
-      </w:r>
-      <w:r>
-        <w:rPr>
-          <w:rFonts w:ascii="Arial" w:hAnsi="Arial" w:cs="Arial"/>
-        </w:rPr>
-        <w:t>system, which</w:t>
-      </w:r>
-      <w:r>
-        <w:rPr>
-          <w:rFonts w:ascii="Arial" w:hAnsi="Arial" w:cs="Arial"/>
-        </w:rPr>
-        <w:t xml:space="preserve"> includes submitting a request form, creating</w:t>
-      </w:r>
-      <w:r>
-        <w:rPr>
-          <w:rFonts w:ascii="Arial" w:hAnsi="Arial" w:cs="Arial"/>
-        </w:rPr>
-        <w:t xml:space="preserve"> a</w:t>
-      </w:r>
-      <w:r>
-        <w:rPr>
-          <w:rFonts w:ascii="Arial" w:hAnsi="Arial" w:cs="Arial"/>
-        </w:rPr>
-        <w:t xml:space="preserve"> </w:t>
-      </w:r>
-      <w:r>
-        <w:rPr>
-          <w:rFonts w:ascii="Arial" w:hAnsi="Arial" w:cs="Arial"/>
-        </w:rPr>
-        <w:t>system</w:t>
-      </w:r>
-      <w:r>
-        <w:rPr>
-          <w:rFonts w:ascii="Arial" w:hAnsi="Arial" w:cs="Arial"/>
-        </w:rPr>
-        <w:t xml:space="preserve"> </w:t>
-      </w:r>
-      <w:r>
-        <w:rPr>
-          <w:rFonts w:ascii="Arial" w:hAnsi="Arial" w:cs="Arial"/>
-        </w:rPr>
-        <w:t>access for user</w:t>
-      </w:r>
-      <w:r>
-        <w:rPr>
-          <w:rFonts w:ascii="Arial" w:hAnsi="Arial" w:cs="Arial"/>
-        </w:rPr>
-        <w:t>,</w:t>
-      </w:r>
-      <w:r>
-        <w:rPr>
-          <w:rFonts w:ascii="Arial" w:hAnsi="Arial" w:cs="Arial"/>
-        </w:rPr>
-        <w:t xml:space="preserve"> approving a request form, creating a custom generated form and changing system access right</w:t>
-      </w:r>
-      <w:r>
-        <w:rPr>
-          <w:rFonts w:ascii="Arial" w:hAnsi="Arial" w:cs="Arial"/>
-        </w:rPr>
-        <w:t xml:space="preserve"> of user</w:t>
-      </w:r>
-      <w:r>
-        <w:rPr>
-          <w:rFonts w:ascii="Arial" w:hAnsi="Arial" w:cs="Arial"/>
-        </w:rPr>
-        <w:t>.</w:t>
-      </w:r>
-    </w:p>
-    <w:p>
-      <w:pPr>
-        <w:jc w:val="both"/>
-        <w:rPr>
-          <w:rFonts w:ascii="Arial" w:hAnsi="Arial" w:cs="Arial"/>
-        </w:rPr>
-      </w:pPr>
-    </w:p>
-    <w:p>
-      <w:pPr>
-        <w:jc w:val="both"/>
-        <w:rPr>
-          <w:rFonts w:ascii="Arial" w:hAnsi="Arial" w:cs="Arial"/>
-        </w:rPr>
-      </w:pPr>
-      <w:r>
-        <w:rPr>
-          <w:rFonts w:ascii="Arial" w:hAnsi="Arial" w:cs="Arial"/>
-        </w:rPr>
-        <w:t>Self-</w:t>
-      </w:r>
-      <w:proofErr w:type="spellStart"/>
-      <w:r>
-        <w:rPr>
-          <w:rFonts w:ascii="Arial" w:hAnsi="Arial" w:cs="Arial"/>
-        </w:rPr>
-        <w:t>O</w:t>
-      </w:r>
-      <w:r>
-        <w:rPr>
-          <w:rFonts w:ascii="Arial" w:hAnsi="Arial" w:cs="Arial"/>
-        </w:rPr>
-        <w:t>nboarding</w:t>
-      </w:r>
-      <w:proofErr w:type="spellEnd"/>
-      <w:r>
-        <w:rPr>
-          <w:rFonts w:ascii="Arial" w:hAnsi="Arial" w:cs="Arial"/>
-        </w:rPr>
-        <w:t xml:space="preserve"> </w:t>
-      </w:r>
-      <w:r>
-        <w:rPr>
-          <w:rFonts w:ascii="Arial" w:hAnsi="Arial" w:cs="Arial"/>
-        </w:rPr>
-        <w:t>D</w:t>
-      </w:r>
-      <w:r>
-        <w:rPr>
-          <w:rFonts w:ascii="Arial" w:hAnsi="Arial" w:cs="Arial"/>
-        </w:rPr>
-        <w:t xml:space="preserve">ashboard </w:t>
-      </w:r>
-      <w:r>
-        <w:rPr>
-          <w:rFonts w:ascii="Arial" w:hAnsi="Arial" w:cs="Arial"/>
-        </w:rPr>
-        <w:t xml:space="preserve">will provide </w:t>
-      </w:r>
-      <w:r>
-        <w:rPr>
-          <w:rFonts w:ascii="Arial" w:hAnsi="Arial" w:cs="Arial"/>
-        </w:rPr>
-        <w:t>an internal service</w:t>
-      </w:r>
-      <w:r>
-        <w:rPr>
-          <w:rFonts w:ascii="Arial" w:hAnsi="Arial" w:cs="Arial"/>
-        </w:rPr>
-        <w:t xml:space="preserve"> platform for</w:t>
-      </w:r>
-      <w:r>
-        <w:rPr>
-          <w:rFonts w:ascii="Arial" w:hAnsi="Arial" w:cs="Arial"/>
-        </w:rPr>
-        <w:t xml:space="preserve"> KAF</w:t>
-      </w:r>
-      <w:r>
-        <w:rPr>
-          <w:rFonts w:ascii="Arial" w:hAnsi="Arial" w:cs="Arial"/>
-        </w:rPr>
-        <w:t xml:space="preserve"> </w:t>
-      </w:r>
-      <w:r>
-        <w:rPr>
-          <w:rFonts w:ascii="Arial" w:hAnsi="Arial" w:cs="Arial"/>
-        </w:rPr>
-        <w:t>staff</w:t>
-      </w:r>
-      <w:r>
-        <w:rPr>
-          <w:rFonts w:ascii="Arial" w:hAnsi="Arial" w:cs="Arial"/>
-        </w:rPr>
-        <w:t>, where the</w:t>
-      </w:r>
-      <w:r>
-        <w:rPr>
-          <w:rFonts w:ascii="Arial" w:hAnsi="Arial" w:cs="Arial"/>
-        </w:rPr>
-        <w:t xml:space="preserve"> access to features and functionalities based on user roles such as Human Resources</w:t>
-      </w:r>
-      <w:r>
-        <w:rPr>
-          <w:rFonts w:ascii="Arial" w:hAnsi="Arial" w:cs="Arial"/>
-        </w:rPr>
-        <w:t xml:space="preserve"> (HR)</w:t>
-      </w:r>
-      <w:r>
-        <w:rPr>
-          <w:rFonts w:ascii="Arial" w:hAnsi="Arial" w:cs="Arial"/>
-        </w:rPr>
-        <w:t>, IT Head of Department</w:t>
-      </w:r>
-      <w:r>
-        <w:rPr>
-          <w:rFonts w:ascii="Arial" w:hAnsi="Arial" w:cs="Arial"/>
-        </w:rPr>
-        <w:t xml:space="preserve"> (IT </w:t>
-      </w:r>
-      <w:proofErr w:type="spellStart"/>
-      <w:r>
-        <w:rPr>
-          <w:rFonts w:ascii="Arial" w:hAnsi="Arial" w:cs="Arial"/>
-        </w:rPr>
-        <w:t>HoD</w:t>
-      </w:r>
-      <w:proofErr w:type="spellEnd"/>
-      <w:r>
-        <w:rPr>
-          <w:rFonts w:ascii="Arial" w:hAnsi="Arial" w:cs="Arial"/>
-        </w:rPr>
-        <w:t>)</w:t>
-      </w:r>
-      <w:r>
-        <w:rPr>
-          <w:rFonts w:ascii="Arial" w:hAnsi="Arial" w:cs="Arial"/>
-        </w:rPr>
-        <w:t>, Head of Department</w:t>
-      </w:r>
-      <w:r>
-        <w:rPr>
-          <w:rFonts w:ascii="Arial" w:hAnsi="Arial" w:cs="Arial"/>
-        </w:rPr>
-        <w:t xml:space="preserve"> (</w:t>
-      </w:r>
-      <w:proofErr w:type="spellStart"/>
-      <w:r>
-        <w:rPr>
-          <w:rFonts w:ascii="Arial" w:hAnsi="Arial" w:cs="Arial"/>
-        </w:rPr>
-        <w:t>HoD</w:t>
-      </w:r>
-      <w:proofErr w:type="spellEnd"/>
-      <w:r>
-        <w:rPr>
-          <w:rFonts w:ascii="Arial" w:hAnsi="Arial" w:cs="Arial"/>
-        </w:rPr>
-        <w:t>)</w:t>
-      </w:r>
-      <w:r>
-        <w:rPr>
-          <w:rFonts w:ascii="Arial" w:hAnsi="Arial" w:cs="Arial"/>
-        </w:rPr>
-        <w:t>, Helpdesk</w:t>
-      </w:r>
-      <w:r>
-        <w:rPr>
-          <w:rFonts w:ascii="Arial" w:hAnsi="Arial" w:cs="Arial"/>
-        </w:rPr>
-        <w:t xml:space="preserve"> (HD)</w:t>
-      </w:r>
-      <w:r>
-        <w:rPr>
-          <w:rFonts w:ascii="Arial" w:hAnsi="Arial" w:cs="Arial"/>
-        </w:rPr>
-        <w:t>, Network and New Employee</w:t>
-      </w:r>
-      <w:r>
-        <w:rPr>
-          <w:rFonts w:ascii="Arial" w:hAnsi="Arial" w:cs="Arial"/>
-        </w:rPr>
-        <w:t>.</w:t>
-      </w:r>
-      <w:r>
-        <w:rPr>
-          <w:rFonts w:ascii="Arial" w:hAnsi="Arial" w:cs="Arial"/>
-        </w:rPr>
-        <w:t xml:space="preserve"> </w:t>
-      </w:r>
-      <w:r>
-        <w:rPr>
-          <w:rFonts w:ascii="Arial" w:hAnsi="Arial" w:cs="Arial"/>
-        </w:rPr>
-        <w:t xml:space="preserve">In summary, </w:t>
-      </w:r>
-      <w:r>
-        <w:rPr>
-          <w:rFonts w:ascii="Arial" w:hAnsi="Arial" w:cs="Arial"/>
-        </w:rPr>
-        <w:t xml:space="preserve">HR users can only have access to certain </w:t>
-      </w:r>
-      <w:r>
-        <w:rPr>
-          <w:rFonts w:ascii="Arial" w:hAnsi="Arial" w:cs="Arial"/>
-        </w:rPr>
-        <w:t>pages and forms with some features that are corresponding t</w:t>
-      </w:r>
-      <w:r>
-        <w:rPr>
-          <w:rFonts w:ascii="Arial" w:hAnsi="Arial" w:cs="Arial"/>
-        </w:rPr>
-        <w:t>o their role</w:t>
-      </w:r>
-      <w:r>
-        <w:rPr>
-          <w:rFonts w:ascii="Arial" w:hAnsi="Arial" w:cs="Arial"/>
-        </w:rPr>
-        <w:t>.</w:t>
-      </w:r>
-      <w:r>
-        <w:rPr>
-          <w:rFonts w:ascii="Arial" w:hAnsi="Arial" w:cs="Arial"/>
-        </w:rPr>
-        <w:t xml:space="preserve"> IT </w:t>
-      </w:r>
-      <w:proofErr w:type="spellStart"/>
-      <w:r>
-        <w:rPr>
-          <w:rFonts w:ascii="Arial" w:hAnsi="Arial" w:cs="Arial"/>
-        </w:rPr>
-        <w:t>HoD</w:t>
-      </w:r>
-      <w:proofErr w:type="spellEnd"/>
-      <w:r>
-        <w:rPr>
-          <w:rFonts w:ascii="Arial" w:hAnsi="Arial" w:cs="Arial"/>
-        </w:rPr>
-        <w:t xml:space="preserve"> user can have access to authority actions such as rejection and approval</w:t>
+        <w:t xml:space="preserve"> IT HoD user can have access to authority actions such as rejection and approval</w:t>
       </w:r>
       <w:r>
         <w:rPr>
@@ -3651,16 +3546,85 @@
         <w:rPr>
           <w:rFonts w:ascii="Arial" w:hAnsi="Arial" w:cs="Arial"/>
         </w:rPr>
+        <w:t xml:space="preserve"> onboarding</w:t>
+      </w:r>
+      <w:r>
+        <w:rPr>
+          <w:rFonts w:ascii="Arial" w:hAnsi="Arial" w:cs="Arial"/>
+        </w:rPr>
         <w:t xml:space="preserve"> </w:t>
       </w:r>
-      <w:proofErr w:type="spellStart"/>
-      <w:r>
-        <w:rPr>
-          <w:rFonts w:ascii="Arial" w:hAnsi="Arial" w:cs="Arial"/>
-        </w:rPr>
-        <w:t>onboarding</w:t>
-      </w:r>
-      <w:proofErr w:type="spellEnd"/>
+      <w:r>
+        <w:rPr>
+          <w:rFonts w:ascii="Arial" w:hAnsi="Arial" w:cs="Arial"/>
+        </w:rPr>
+        <w:t>dashboard</w:t>
+      </w:r>
+      <w:r>
+        <w:rPr>
+          <w:rFonts w:ascii="Arial" w:hAnsi="Arial" w:cs="Arial"/>
+        </w:rPr>
+        <w:t xml:space="preserve"> that </w:t>
+      </w:r>
+      <w:r>
+        <w:rPr>
+          <w:rFonts w:ascii="Arial" w:hAnsi="Arial" w:cs="Arial"/>
+        </w:rPr>
+        <w:t>has specific features</w:t>
+      </w:r>
+      <w:r>
+        <w:rPr>
+          <w:rFonts w:ascii="Arial" w:hAnsi="Arial" w:cs="Arial"/>
+        </w:rPr>
+        <w:t xml:space="preserve"> and functionalities</w:t>
+      </w:r>
+      <w:r>
+        <w:rPr>
+          <w:rFonts w:ascii="Arial" w:hAnsi="Arial" w:cs="Arial"/>
+        </w:rPr>
+        <w:t xml:space="preserve"> for users</w:t>
+      </w:r>
+      <w:r>
+        <w:rPr>
+          <w:rFonts w:ascii="Arial" w:hAnsi="Arial" w:cs="Arial"/>
+        </w:rPr>
+        <w:t xml:space="preserve"> to initiate a certain process</w:t>
+      </w:r>
+      <w:r>
+        <w:rPr>
+          <w:rFonts w:ascii="Arial" w:hAnsi="Arial" w:cs="Arial"/>
+        </w:rPr>
+        <w:t xml:space="preserve"> via fully automated forms as a mechanism in a system without requiring manual procedure to achieve the objectives of the process.</w:t>
+      </w:r>
+    </w:p>
+    <w:p>
+      <w:pPr>
+        <w:jc w:val="both"/>
+        <w:rPr>
+          <w:rFonts w:ascii="Arial" w:hAnsi="Arial" w:cs="Arial"/>
+        </w:rPr>
+      </w:pPr>
+    </w:p>
+    <w:p>
+      <w:pPr>
+        <w:jc w:val="both"/>
+        <w:rPr>
+          <w:rFonts w:ascii="Arial" w:hAnsi="Arial" w:cs="Arial"/>
+          <w:lang w:val="en-MY"/>
+        </w:rPr>
+      </w:pPr>
+      <w:r>
+        <w:rPr>
+          <w:rFonts w:ascii="Arial" w:hAnsi="Arial" w:cs="Arial"/>
+        </w:rPr>
+        <w:t xml:space="preserve">The </w:t>
+      </w:r>
+      <w:r>
+        <w:rPr>
+          <w:rFonts w:ascii="Arial" w:hAnsi="Arial" w:cs="Arial"/>
+        </w:rPr>
+        <w:t>dashboard</w:t>
+      </w:r>
       <w:r>
         <w:rPr>
           <w:rFonts w:ascii="Arial" w:hAnsi="Arial" w:cs="Arial"/>
@@ -3671,72 +3635,49 @@
         <w:rPr>
           <w:rFonts w:ascii="Arial" w:hAnsi="Arial" w:cs="Arial"/>
         </w:rPr>
-        <w:t>dashboard</w:t>
-      </w:r>
-      <w:r>
-        <w:rPr>
-          <w:rFonts w:ascii="Arial" w:hAnsi="Arial" w:cs="Arial"/>
-        </w:rPr>
-        <w:t xml:space="preserve"> that </w:t>
-      </w:r>
-      <w:r>
-        <w:rPr>
-          <w:rFonts w:ascii="Arial" w:hAnsi="Arial" w:cs="Arial"/>
-        </w:rPr>
-        <w:t>has specific features</w:t>
-      </w:r>
-      <w:r>
-        <w:rPr>
-          <w:rFonts w:ascii="Arial" w:hAnsi="Arial" w:cs="Arial"/>
-        </w:rPr>
-        <w:t xml:space="preserve"> and functionalities</w:t>
-      </w:r>
-      <w:r>
-        <w:rPr>
-          <w:rFonts w:ascii="Arial" w:hAnsi="Arial" w:cs="Arial"/>
-        </w:rPr>
-        <w:t xml:space="preserve"> for users</w:t>
-      </w:r>
-      <w:r>
-        <w:rPr>
-          <w:rFonts w:ascii="Arial" w:hAnsi="Arial" w:cs="Arial"/>
-        </w:rPr>
-        <w:t xml:space="preserve"> to initiate a certain process</w:t>
-      </w:r>
-      <w:r>
-        <w:rPr>
-          <w:rFonts w:ascii="Arial" w:hAnsi="Arial" w:cs="Arial"/>
-        </w:rPr>
-        <w:t xml:space="preserve"> via fully automated forms as a mechanism in a system without requiring manual procedure to achieve the objectives of the process.</w:t>
-      </w:r>
-    </w:p>
-    <w:p>
-      <w:pPr>
-        <w:jc w:val="both"/>
-        <w:rPr>
-          <w:rFonts w:ascii="Arial" w:hAnsi="Arial" w:cs="Arial"/>
-        </w:rPr>
-      </w:pPr>
-    </w:p>
-    <w:p>
-      <w:pPr>
-        <w:jc w:val="both"/>
-        <w:rPr>
-          <w:rFonts w:ascii="Arial" w:hAnsi="Arial" w:cs="Arial"/>
-          <w:lang w:val="en-MY"/>
-        </w:rPr>
-      </w:pPr>
-      <w:r>
-        <w:rPr>
-          <w:rFonts w:ascii="Arial" w:hAnsi="Arial" w:cs="Arial"/>
-        </w:rPr>
-        <w:t xml:space="preserve">The </w:t>
-      </w:r>
-      <w:r>
-        <w:rPr>
-          <w:rFonts w:ascii="Arial" w:hAnsi="Arial" w:cs="Arial"/>
-        </w:rPr>
-        <w:t>dashboard</w:t>
+        <w:t>will have feature</w:t>
+      </w:r>
+      <w:r>
+        <w:rPr>
+          <w:rFonts w:ascii="Arial" w:hAnsi="Arial" w:cs="Arial"/>
+        </w:rPr>
+        <w:t>s</w:t>
+      </w:r>
+      <w:r>
+        <w:rPr>
+          <w:rFonts w:ascii="Arial" w:hAnsi="Arial" w:cs="Arial"/>
+        </w:rPr>
+        <w:t xml:space="preserve"> to</w:t>
+      </w:r>
+      <w:r>
+        <w:rPr>
+          <w:rFonts w:ascii="Arial" w:hAnsi="Arial" w:cs="Arial"/>
+        </w:rPr>
+        <w:t xml:space="preserve"> display </w:t>
+      </w:r>
+      <w:r>
+        <w:rPr>
+          <w:rFonts w:ascii="Arial" w:hAnsi="Arial" w:cs="Arial"/>
+        </w:rPr>
+        <w:t>user case logs (approval, acceptance, and rejection)</w:t>
+      </w:r>
+      <w:r>
+        <w:rPr>
+          <w:rFonts w:ascii="Arial" w:hAnsi="Arial" w:cs="Arial"/>
+        </w:rPr>
+        <w:t xml:space="preserve"> in the Main page</w:t>
+      </w:r>
+      <w:r>
+        <w:rPr>
+          <w:rFonts w:ascii="Arial" w:hAnsi="Arial" w:cs="Arial"/>
+        </w:rPr>
+        <w:t xml:space="preserve">. It </w:t>
+      </w:r>
+      <w:r>
+        <w:rPr>
+          <w:rFonts w:ascii="Arial" w:hAnsi="Arial" w:cs="Arial"/>
+        </w:rPr>
+        <w:t>provides functions for</w:t>
       </w:r>
       <w:r>
         <w:rPr>
@@ -3748,60 +3689,6 @@
         <w:rPr>
           <w:rFonts w:ascii="Arial" w:hAnsi="Arial" w:cs="Arial"/>
         </w:rPr>
-        <w:t>will have feature</w:t>
-      </w:r>
-      <w:r>
-        <w:rPr>
-          <w:rFonts w:ascii="Arial" w:hAnsi="Arial" w:cs="Arial"/>
-        </w:rPr>
-        <w:t>s</w:t>
-      </w:r>
-      <w:r>
-        <w:rPr>
-          <w:rFonts w:ascii="Arial" w:hAnsi="Arial" w:cs="Arial"/>
-        </w:rPr>
-        <w:t xml:space="preserve"> to</w:t>
-      </w:r>
-      <w:r>
-        <w:rPr>
-          <w:rFonts w:ascii="Arial" w:hAnsi="Arial" w:cs="Arial"/>
-        </w:rPr>
-        <w:t xml:space="preserve"> display </w:t>
-      </w:r>
-      <w:r>
-        <w:rPr>
-          <w:rFonts w:ascii="Arial" w:hAnsi="Arial" w:cs="Arial"/>
-        </w:rPr>
-        <w:t>user case logs (approval, acceptance, and rejection)</w:t>
-      </w:r>
-      <w:r>
-        <w:rPr>
-          <w:rFonts w:ascii="Arial" w:hAnsi="Arial" w:cs="Arial"/>
-        </w:rPr>
-        <w:t xml:space="preserve"> in the Main page</w:t>
-      </w:r>
-      <w:r>
-        <w:rPr>
-          <w:rFonts w:ascii="Arial" w:hAnsi="Arial" w:cs="Arial"/>
-        </w:rPr>
-        <w:t xml:space="preserve">. It </w:t>
-      </w:r>
-      <w:r>
-        <w:rPr>
-          <w:rFonts w:ascii="Arial" w:hAnsi="Arial" w:cs="Arial"/>
-        </w:rPr>
-        <w:t>provides functions for</w:t>
-      </w:r>
-      <w:r>
-        <w:rPr>
-          <w:rFonts w:ascii="Arial" w:hAnsi="Arial" w:cs="Arial"/>
-        </w:rPr>
-        <w:t xml:space="preserve"> </w:t>
-      </w:r>
-      <w:r>
-        <w:rPr>
-          <w:rFonts w:ascii="Arial" w:hAnsi="Arial" w:cs="Arial"/>
-        </w:rPr>
         <w:t xml:space="preserve">process-related </w:t>
       </w:r>
       <w:r>
@@ -3822,33 +3709,11 @@
         </w:rPr>
         <w:t xml:space="preserve">, </w:t>
       </w:r>
-      <w:proofErr w:type="spellStart"/>
-      <w:r>
-        <w:rPr>
-          <w:rFonts w:ascii="Arial" w:hAnsi="Arial" w:cs="Arial"/>
-        </w:rPr>
-        <w:t>netword</w:t>
-      </w:r>
-      <w:proofErr w:type="spellEnd"/>
-      <w:r>
-        <w:rPr>
-          <w:rFonts w:ascii="Arial" w:hAnsi="Arial" w:cs="Arial"/>
-        </w:rPr>
-        <w:t xml:space="preserve"> </w:t>
-      </w:r>
-      <w:proofErr w:type="spellStart"/>
-      <w:r>
-        <w:rPr>
-          <w:rFonts w:ascii="Arial" w:hAnsi="Arial" w:cs="Arial"/>
-        </w:rPr>
-        <w:t>lan</w:t>
-      </w:r>
-      <w:proofErr w:type="spellEnd"/>
-      <w:r>
-        <w:rPr>
-          <w:rFonts w:ascii="Arial" w:hAnsi="Arial" w:cs="Arial"/>
-        </w:rPr>
-        <w:t xml:space="preserve"> i</w:t>
+      <w:r>
+        <w:rPr>
+          <w:rFonts w:ascii="Arial" w:hAnsi="Arial" w:cs="Arial"/>
+        </w:rPr>
+        <w:t>netword lan i</w:t>
       </w:r>
       <w:r>
         <w:rPr>
@@ -3967,21 +3832,7 @@
         <w:rPr>
           <w:rFonts w:ascii="Arial" w:hAnsi="Arial" w:cs="Arial"/>
         </w:rPr>
-        <w:t>Self-</w:t>
-      </w:r>
-      <w:proofErr w:type="spellStart"/>
-      <w:r>
-        <w:rPr>
-          <w:rFonts w:ascii="Arial" w:hAnsi="Arial" w:cs="Arial"/>
-        </w:rPr>
-        <w:t>Onboarding</w:t>
-      </w:r>
-      <w:proofErr w:type="spellEnd"/>
-      <w:r>
-        <w:rPr>
-          <w:rFonts w:ascii="Arial" w:hAnsi="Arial" w:cs="Arial"/>
-        </w:rPr>
-        <w:t xml:space="preserve"> Dashboard</w:t>
+        <w:t>Self-Onboarding Dashboard</w:t>
       </w:r>
       <w:r>
         <w:rPr>
@@ -4189,21 +4040,7 @@
         <w:rPr>
           <w:rFonts w:ascii="Arial" w:hAnsi="Arial" w:cs="Arial"/>
         </w:rPr>
-        <w:t xml:space="preserve"> </w:t>
-      </w:r>
-      <w:proofErr w:type="gramStart"/>
-      <w:r>
-        <w:rPr>
-          <w:rFonts w:ascii="Arial" w:hAnsi="Arial" w:cs="Arial"/>
-        </w:rPr>
-        <w:t>is used</w:t>
-      </w:r>
-      <w:proofErr w:type="gramEnd"/>
-      <w:r>
-        <w:rPr>
-          <w:rFonts w:ascii="Arial" w:hAnsi="Arial" w:cs="Arial"/>
-        </w:rPr>
-        <w:t xml:space="preserve"> by</w:t>
+        <w:t xml:space="preserve"> is used by</w:t>
       </w:r>
       <w:r>
         <w:rPr>
@@ -4311,21 +4148,7 @@
         <w:rPr>
           <w:rFonts w:ascii="Arial" w:hAnsi="Arial" w:cs="Arial"/>
         </w:rPr>
-        <w:t>Self-</w:t>
-      </w:r>
-      <w:proofErr w:type="spellStart"/>
-      <w:r>
-        <w:rPr>
-          <w:rFonts w:ascii="Arial" w:hAnsi="Arial" w:cs="Arial"/>
-        </w:rPr>
-        <w:t>Onboarding</w:t>
-      </w:r>
-      <w:proofErr w:type="spellEnd"/>
-      <w:r>
-        <w:rPr>
-          <w:rFonts w:ascii="Arial" w:hAnsi="Arial" w:cs="Arial"/>
-        </w:rPr>
-        <w:t xml:space="preserve"> Dashboard</w:t>
+        <w:t>Self-Onboarding Dashboard</w:t>
       </w:r>
       <w:r>
         <w:rPr>
@@ -4436,21 +4259,7 @@
         <w:rPr>
           <w:rFonts w:ascii="Arial" w:hAnsi="Arial" w:cs="Arial"/>
         </w:rPr>
-        <w:t>Self-</w:t>
-      </w:r>
-      <w:proofErr w:type="spellStart"/>
-      <w:r>
-        <w:rPr>
-          <w:rFonts w:ascii="Arial" w:hAnsi="Arial" w:cs="Arial"/>
-        </w:rPr>
-        <w:t>Onboarding</w:t>
-      </w:r>
-      <w:proofErr w:type="spellEnd"/>
-      <w:r>
-        <w:rPr>
-          <w:rFonts w:ascii="Arial" w:hAnsi="Arial" w:cs="Arial"/>
-        </w:rPr>
-        <w:t xml:space="preserve"> Dashboard system</w:t>
+        <w:t>Self-Onboarding Dashboard system</w:t>
       </w:r>
       <w:r>
         <w:rPr>
@@ -4711,14 +4520,7 @@
         <w:rPr>
           <w:rFonts w:ascii="Arial" w:hAnsi="Arial" w:cs="Arial"/>
         </w:rPr>
-        <w:t xml:space="preserve">System architecture </w:t>
-      </w:r>
-      <w:proofErr w:type="gramStart"/>
-      <w:r>
-        <w:rPr>
-          <w:rFonts w:ascii="Arial" w:hAnsi="Arial" w:cs="Arial"/>
-        </w:rPr>
-        <w:t xml:space="preserve">is </w:t>
+        <w:t xml:space="preserve">System architecture is </w:t>
       </w:r>
       <w:r>
         <w:rPr>
@@ -4726,7 +4528,6 @@
         </w:rPr>
         <w:t>shown</w:t>
       </w:r>
-      <w:proofErr w:type="gramEnd"/>
       <w:r>
         <w:rPr>
           <w:rFonts w:ascii="Arial" w:hAnsi="Arial" w:cs="Arial"/>
@@ -7237,15 +7038,27 @@
         <w:rPr>
           <w:i w:val="0"/>
         </w:rPr>
-        <w:t>System Workflow</w:t>
+        <w:t>Workflow</w:t>
       </w:r>
       <w:r>
         <w:rPr>
           <w:i w:val="0"/>
         </w:rPr>
+        <w:t xml:space="preserve"> System</w:t>
+      </w:r>
+      <w:r>
+        <w:rPr>
+          <w:i w:val="0"/>
+        </w:rPr>
         <w:t xml:space="preserve"> Design</w:t>
       </w:r>
       <w:bookmarkEnd w:id="68"/>
+      <w:r>
+        <w:rPr>
+          <w:i w:val="0"/>
+        </w:rPr>
+        <w:t>s</w:t>
+      </w:r>
     </w:p>
     <w:p>
       <w:pPr>
@@ -11731,10 +11544,10 @@
             <w:bookmarkStart w:id="129" w:name="_Toc14187998"/>
             <w:bookmarkStart w:id="130" w:name="_Toc14256601"/>
             <w:bookmarkStart w:id="131" w:name="_Toc14269218"/>
-            <w:bookmarkStart w:id="132" w:name="_Toc479671980"/>
-            <w:bookmarkStart w:id="133" w:name="_Toc479673298"/>
-            <w:bookmarkStart w:id="134" w:name="_Toc14449989"/>
-            <w:bookmarkStart w:id="135" w:name="_Toc14450040"/>
+            <w:bookmarkStart w:id="132" w:name="_Toc14449989"/>
+            <w:bookmarkStart w:id="133" w:name="_Toc14450040"/>
+            <w:bookmarkStart w:id="134" w:name="_Toc479671980"/>
+            <w:bookmarkStart w:id="135" w:name="_Toc479673298"/>
             <w:r>
               <w:rPr>
                 <w:rFonts w:ascii="Arial" w:hAnsi="Arial" w:cs="Arial"/>
@@ -11752,16 +11565,16 @@
             <w:bookmarkEnd w:id="129"/>
             <w:bookmarkEnd w:id="130"/>
             <w:bookmarkEnd w:id="131"/>
-            <w:bookmarkEnd w:id="134"/>
-            <w:bookmarkEnd w:id="135"/>
+            <w:bookmarkEnd w:id="132"/>
+            <w:bookmarkEnd w:id="133"/>
             <w:r>
               <w:rPr>
                 <w:rFonts w:ascii="Arial" w:hAnsi="Arial" w:cs="Arial"/>
               </w:rPr>
               <w:t xml:space="preserve"> </w:t>
             </w:r>
-            <w:bookmarkEnd w:id="132"/>
-            <w:bookmarkEnd w:id="133"/>
+            <w:bookmarkEnd w:id="134"/>
+            <w:bookmarkEnd w:id="135"/>
           </w:p>
         </w:tc>
         <w:tc>
@@ -12937,10 +12750,10 @@
             <w:bookmarkStart w:id="315" w:name="_Toc14188016"/>
             <w:bookmarkStart w:id="316" w:name="_Toc14256619"/>
             <w:bookmarkStart w:id="317" w:name="_Toc14269236"/>
-            <w:bookmarkStart w:id="318" w:name="_Toc479671984"/>
-            <w:bookmarkStart w:id="319" w:name="_Toc479673302"/>
-            <w:bookmarkStart w:id="320" w:name="_Toc14450007"/>
-            <w:bookmarkStart w:id="321" w:name="_Toc14450058"/>
+            <w:bookmarkStart w:id="318" w:name="_Toc14450007"/>
+            <w:bookmarkStart w:id="319" w:name="_Toc14450058"/>
+            <w:bookmarkStart w:id="320" w:name="_Toc479671984"/>
+            <w:bookmarkStart w:id="321" w:name="_Toc479673302"/>
             <w:r>
               <w:rPr>
                 <w:rFonts w:ascii="Arial" w:hAnsi="Arial" w:cs="Arial"/>
@@ -12958,16 +12771,16 @@
             <w:bookmarkEnd w:id="315"/>
             <w:bookmarkEnd w:id="316"/>
             <w:bookmarkEnd w:id="317"/>
-            <w:bookmarkEnd w:id="320"/>
-            <w:bookmarkEnd w:id="321"/>
+            <w:bookmarkEnd w:id="318"/>
+            <w:bookmarkEnd w:id="319"/>
             <w:r>
               <w:rPr>
                 <w:rFonts w:ascii="Arial" w:hAnsi="Arial" w:cs="Arial"/>
               </w:rPr>
               <w:t xml:space="preserve"> </w:t>
             </w:r>
-            <w:bookmarkEnd w:id="318"/>
-            <w:bookmarkEnd w:id="319"/>
+            <w:bookmarkEnd w:id="320"/>
+            <w:bookmarkEnd w:id="321"/>
           </w:p>
         </w:tc>
       </w:tr>
@@ -13459,7 +13272,7 @@
         <w:sz w:val="16"/>
         <w:szCs w:val="16"/>
       </w:rPr>
-      <w:t>19 July 2019</w:t>
+      <w:t>22 July 2019</w:t>
     </w:r>
     <w:r>
       <w:rPr>
@@ -13478,27 +13291,7 @@
         <w:szCs w:val="16"/>
       </w:rPr>
       <w:tab/>
-      <w:t xml:space="preserve">                                                                                                  KAF Self-</w:t>
-    </w:r>
-    <w:proofErr w:type="spellStart"/>
-    <w:r>
-      <w:rPr>
-        <w:rFonts w:ascii="Arial" w:hAnsi="Arial" w:cs="Arial"/>
-        <w:i/>
-        <w:sz w:val="16"/>
-        <w:szCs w:val="16"/>
-      </w:rPr>
-      <w:t>Onboarding</w:t>
-    </w:r>
-    <w:proofErr w:type="spellEnd"/>
-    <w:r>
-      <w:rPr>
-        <w:rFonts w:ascii="Arial" w:hAnsi="Arial" w:cs="Arial"/>
-        <w:i/>
-        <w:sz w:val="16"/>
-        <w:szCs w:val="16"/>
-      </w:rPr>
-      <w:t xml:space="preserve"> Dashboard</w:t>
+      <w:t xml:space="preserve">                                                                                                  KAF Self-Onboarding Dashboard</w:t>
     </w:r>
   </w:p>
   <w:p>
@@ -13577,7 +13370,7 @@
         <w:sz w:val="16"/>
         <w:szCs w:val="16"/>
       </w:rPr>
-      <w:t>2</w:t>
+      <w:t>8</w:t>
     </w:r>
     <w:r>
       <w:rPr>
@@ -21362,7 +21155,7 @@
 </file>
 
 <file path=customXml/itemProps1.xml><?xml version="1.0" encoding="utf-8"?>
-<ds:datastoreItem xmlns:ds="http://schemas.openxmlformats.org/officeDocument/2006/customXml" ds:itemID="{1C5C2B46-D4BC-4799-A0FC-012E1874FAA5}">
+<ds:datastoreItem xmlns:ds="http://schemas.openxmlformats.org/officeDocument/2006/customXml" ds:itemID="{B088EC04-93F6-4164-B615-5D97D3895451}">
   <ds:schemaRefs>
     <ds:schemaRef ds:uri="http://schemas.openxmlformats.org/officeDocument/2006/bibliography"/>
   </ds:schemaRefs>

</xml_diff>